<commit_message>
Sale typo dans les pdf
</commit_message>
<xml_diff>
--- a/augustin401_confessions/augustin401_confessions.docx
+++ b/augustin401_confessions/augustin401_confessions.docx
@@ -114,16 +114,25 @@
       </w:pPr>
       <w:r>
         <w:rPr/>
-        <w:t xml:space="preserve">Chapitre premier, grandeur de Dieu.</w:t>
-      </w:r>
-    </w:p>
-    <w:p>
-      <w:pPr>
-        <w:pStyle w:val="quote"/>
-      </w:pPr>
-      <w:r>
-        <w:rPr/>
-        <w:t xml:space="preserve">« Vous êtes grand, Seigneur, et infiniment louable (Ps, CXLIV, 3) ; grande est votre puissance, et il n’est point de mesure à votre sagesse (Ps. CXLVI, 5). »</w:t>
+        <w:t xml:space="preserve">Chapitre premier. grandeur de Dieu.</w:t>
+      </w:r>
+    </w:p>
+    <w:p>
+      <w:pPr>
+        <w:pStyle w:val="quote"/>
+      </w:pPr>
+      <w:r>
+        <w:rPr/>
+        <w:t xml:space="preserve">« Vous êtes grand, Seigneur, et infiniment louable (Ps, CXLIV, 3)</w:t>
+      </w:r>
+    </w:p>
+    <w:p>
+      <w:pPr>
+        <w:pStyle w:val="quote"/>
+      </w:pPr>
+      <w:r>
+        <w:rPr/>
+        <w:t xml:space="preserve">grande est votre puissance, et il n’est point de mesure à votre sagesse. (Ps. CXLVI, 5) »</w:t>
       </w:r>
     </w:p>
     <w:p>
@@ -141,16 +150,16 @@
       </w:pPr>
       <w:r>
         <w:rPr/>
-        <w:t xml:space="preserve">« Mais est-ce possible, sans croire ? Et comment croire, sans apôtre (Rom. X, 14) ? »</w:t>
-      </w:r>
-    </w:p>
-    <w:p>
-      <w:pPr>
-        <w:pStyle w:val="quote"/>
-      </w:pPr>
-      <w:r>
-        <w:rPr/>
-        <w:t xml:space="preserve">« Ceux. là loueront le Seigneur, qui le recherchent (Ps. XXI, 27). »</w:t>
+        <w:t xml:space="preserve">« Mais est-ce possible, sans croire ? Et comment croire, sans apôtre ? (Rom. X, 14) »</w:t>
+      </w:r>
+    </w:p>
+    <w:p>
+      <w:pPr>
+        <w:pStyle w:val="quote"/>
+      </w:pPr>
+      <w:r>
+        <w:rPr/>
+        <w:t xml:space="preserve">« Ceux. là loueront le Seigneur, qui le recherchent. (Ps. XXI, 27) »</w:t>
       </w:r>
     </w:p>
     <w:p>
@@ -169,7 +178,7 @@
       </w:pPr>
       <w:r>
         <w:rPr/>
-        <w:t xml:space="preserve">Chapitre II, Dieu est en l’Homme ; l’Homme est en Dieu.</w:t>
+        <w:t xml:space="preserve">Chapitre II. Dieu est en l’Homme ; l’Homme est en Dieu.</w:t>
       </w:r>
     </w:p>
     <w:p>
@@ -187,7 +196,7 @@
       </w:pPr>
       <w:r>
         <w:rPr/>
-        <w:t xml:space="preserve">« car si je descends en enfer je vous y trouve (Ps CXXXVIII,8). »</w:t>
+        <w:t xml:space="preserve">« car si je descends en enfer je vous y trouve. (Ps CXXXVIII,8) »</w:t>
       </w:r>
     </w:p>
     <w:p>
@@ -205,7 +214,7 @@
       </w:pPr>
       <w:r>
         <w:rPr/>
-        <w:t xml:space="preserve">« de qui, par qui et en qui toutes choses sont (Rom. XI, 36.»</w:t>
+        <w:t xml:space="preserve">« de qui, par qui et en qui toutes choses sont (Rom. XI, 36) »</w:t>
       </w:r>
     </w:p>
     <w:p>
@@ -229,17 +238,17 @@
       </w:pPr>
       <w:r>
         <w:rPr/>
-        <w:t xml:space="preserve">« C’est moi qui remplis le ciel et la terre (Jérém. XXIII, 24) ? »</w:t>
-      </w:r>
-    </w:p>
-    <!---->
-    <w:p>
-      <w:pPr>
-        <w:pStyle w:val="Titre2"/>
-      </w:pPr>
-      <w:r>
-        <w:rPr/>
-        <w:t xml:space="preserve">Chapitre III, Dieu est tout entier partout.</w:t>
+        <w:t xml:space="preserve">« C’est moi qui remplis le ciel et la terre ? (Jérém. XXIII, 24) »</w:t>
+      </w:r>
+    </w:p>
+    <!---->
+    <w:p>
+      <w:pPr>
+        <w:pStyle w:val="Titre2"/>
+      </w:pPr>
+      <w:r>
+        <w:rPr/>
+        <w:t xml:space="preserve">Chapitre III. Dieu est tout entier partout.</w:t>
       </w:r>
     </w:p>
     <w:p>
@@ -258,7 +267,7 @@
       </w:pPr>
       <w:r>
         <w:rPr/>
-        <w:t xml:space="preserve">Chapitre IV, Grandeurs ineffables de Dieu.</w:t>
+        <w:t xml:space="preserve">Chapitre IV. Grandeurs ineffables de Dieu.</w:t>
       </w:r>
     </w:p>
     <w:p>
@@ -276,7 +285,7 @@
       </w:pPr>
       <w:r>
         <w:rPr/>
-        <w:t xml:space="preserve">« Car quel autre Seigneur que le Seigneur, quel autre Dieu que notre Dieu (Ps XVII, 32) ? »</w:t>
+        <w:t xml:space="preserve">« Car quel autre Seigneur que le Seigneur, quel autre Dieu que notre Dieu ? (Ps XVII, 32) »</w:t>
       </w:r>
     </w:p>
     <w:p>
@@ -304,7 +313,7 @@
       </w:pPr>
       <w:r>
         <w:rPr/>
-        <w:t xml:space="preserve">Chapitre V, Dites à mon âme : je suis ton salut.</w:t>
+        <w:t xml:space="preserve">Chapitre V. Dites à mon âme : je suis ton salut.</w:t>
       </w:r>
     </w:p>
     <w:p>
@@ -322,7 +331,7 @@
       </w:pPr>
       <w:r>
         <w:rPr/>
-        <w:t xml:space="preserve">« Dites à mon âme : Je suis ton salut (Ps XXXIV, 3). »</w:t>
+        <w:t xml:space="preserve">« Dites à mon âme : Je suis ton salut. (Ps XXXIV, 3) »</w:t>
       </w:r>
     </w:p>
     <w:p>
@@ -376,16 +385,16 @@
       </w:pPr>
       <w:r>
         <w:rPr/>
-        <w:t xml:space="preserve">« Je crois, c’est pourquoi je parle ; Seigneur, vous le savez (Ps CXV, 10). »</w:t>
-      </w:r>
-    </w:p>
-    <w:p>
-      <w:pPr>
-        <w:pStyle w:val="quote"/>
-      </w:pPr>
-      <w:r>
-        <w:rPr/>
-        <w:t xml:space="preserve">« Ne vous ai-je pas, contre moi-même, accusé mes crimes, ô mon Dieu, et ne m’avez-vous pas remis la malice de mon cœur (Ps XXXI, 5) ? »</w:t>
+        <w:t xml:space="preserve">« Je crois, c’est pourquoi je parle ; Seigneur, vous le savez. (Ps CXV, 10) »</w:t>
+      </w:r>
+    </w:p>
+    <w:p>
+      <w:pPr>
+        <w:pStyle w:val="quote"/>
+      </w:pPr>
+      <w:r>
+        <w:rPr/>
+        <w:t xml:space="preserve">« Ne vous ai-je pas, contre moi-même, accusé mes crimes, ô mon Dieu, et ne m’avez-vous pas remis la malice de mon cœur ? (Ps XXXI, 5) »</w:t>
       </w:r>
     </w:p>
     <w:p>
@@ -432,7 +441,7 @@
       </w:pPr>
       <w:r>
         <w:rPr/>
-        <w:t xml:space="preserve">Chapitre VI, Enfance de l’Homme ; éternité de Dieu.</w:t>
+        <w:t xml:space="preserve">Chapitre VI. Enfance de l’Homme ; éternité de Dieu.</w:t>
       </w:r>
     </w:p>
     <w:p>
@@ -515,7 +524,7 @@
       </w:pPr>
       <w:r>
         <w:rPr/>
-        <w:t xml:space="preserve">Chapitre VII, L’enfant est pécheur.</w:t>
+        <w:t xml:space="preserve">Chapitre VII. L’enfant est pécheur.</w:t>
       </w:r>
     </w:p>
     <w:p>
@@ -533,7 +542,7 @@
       </w:pPr>
       <w:r>
         <w:rPr/>
-        <w:t xml:space="preserve">« Car personne n’est pur de péchés devant vous, pas même l’enfant dont la vie sur la terre est d’un jour (Job XXV, 4). »</w:t>
+        <w:t xml:space="preserve">« Car personne n’est pur de péchés devant vous, pas même l’enfant dont la vie sur la terre est d’un jour. (Job XXV, 4) »</w:t>
       </w:r>
     </w:p>
     <w:p>
@@ -605,7 +614,7 @@
       </w:pPr>
       <w:r>
         <w:rPr/>
-        <w:t xml:space="preserve">Chapitre VIII, Comment il apprend a parler.</w:t>
+        <w:t xml:space="preserve">Chapitre VIII. Comment il apprend a parler.</w:t>
       </w:r>
     </w:p>
     <w:p>
@@ -633,7 +642,7 @@
       </w:pPr>
       <w:r>
         <w:rPr/>
-        <w:t xml:space="preserve">Chapitre IX, Aversion pour l’étude ; horreur des châtiments.</w:t>
+        <w:t xml:space="preserve">Chapitre IX. Aversion pour l’étude ; horreur des châtiments.</w:t>
       </w:r>
     </w:p>
     <w:p>
@@ -689,7 +698,7 @@
       </w:pPr>
       <w:r>
         <w:rPr/>
-        <w:t xml:space="preserve">Chapitre X, Amour du jeu.</w:t>
+        <w:t xml:space="preserve">Chapitre X. Amour du jeu.</w:t>
       </w:r>
     </w:p>
     <w:p>
@@ -708,7 +717,7 @@
       </w:pPr>
       <w:r>
         <w:rPr/>
-        <w:t xml:space="preserve">Chapitre XI, Malade, il demande le baptême.</w:t>
+        <w:t xml:space="preserve">Chapitre XI. Malade, il demande le baptême.</w:t>
       </w:r>
     </w:p>
     <w:p>
@@ -754,7 +763,7 @@
       </w:pPr>
       <w:r>
         <w:rPr/>
-        <w:t xml:space="preserve">Chapitre XII, Dieu tournait à son profit l’imprévoyance même qui dirigeait ses études.</w:t>
+        <w:t xml:space="preserve">Chapitre XII. Dieu tournait à son profit l’imprévoyance même qui dirigeait ses études.</w:t>
       </w:r>
     </w:p>
     <w:p>
@@ -807,7 +816,7 @@
       </w:pPr>
       <w:r>
         <w:rPr/>
-        <w:t xml:space="preserve">Chapitre XIII, Vanité des fictions poétiques qu’il aimait.</w:t>
+        <w:t xml:space="preserve">Chapitre XIII. Vanité des fictions poétiques qu’il aimait.</w:t>
       </w:r>
     </w:p>
     <w:p>
@@ -890,7 +899,7 @@
       </w:pPr>
       <w:r>
         <w:rPr/>
-        <w:t xml:space="preserve">Chapitre XIV, Son aversion pour la langue grecque.</w:t>
+        <w:t xml:space="preserve">Chapitre XIV. Son aversion pour la langue grecque.</w:t>
       </w:r>
     </w:p>
     <w:p>
@@ -918,7 +927,7 @@
       </w:pPr>
       <w:r>
         <w:rPr/>
-        <w:t xml:space="preserve">Chapitre XV, Prière.</w:t>
+        <w:t xml:space="preserve">Chapitre XV. Prière.</w:t>
       </w:r>
     </w:p>
     <w:p>
@@ -946,7 +955,7 @@
       </w:pPr>
       <w:r>
         <w:rPr/>
-        <w:t xml:space="preserve">Chapitre XVI, Contre les fables impudiques.</w:t>
+        <w:t xml:space="preserve">Chapitre XVI. Contre les fables impudiques.</w:t>
       </w:r>
     </w:p>
     <w:p>
@@ -964,7 +973,7 @@
       </w:pPr>
       <w:r>
         <w:rPr/>
-        <w:t xml:space="preserve">« Inventions d’Homère ! Il humanise « les dieux ! Il eût mieux fait de diviniser les « hommes (Cicér. Tuscul. 1) ! »</w:t>
+        <w:t xml:space="preserve">« Inventions d’Homère ! Il humanise « les dieux ! Il eût mieux fait de diviniser les « hommes ! (Cicér. Tuscul. 1) »</w:t>
       </w:r>
     </w:p>
     <w:p>
@@ -1011,7 +1020,7 @@
       </w:pPr>
       <w:r>
         <w:rPr/>
-        <w:t xml:space="preserve">Chapitre XVII, Vanité de ses études.</w:t>
+        <w:t xml:space="preserve">Chapitre XVII. Vanité de ses études.</w:t>
       </w:r>
     </w:p>
     <w:p>
@@ -1039,7 +1048,7 @@
       </w:pPr>
       <w:r>
         <w:rPr/>
-        <w:t xml:space="preserve">Chapitre XVIII, Hommes plus fidèles aux lois de la grammaire qu’aux commandements de Dieu.</w:t>
+        <w:t xml:space="preserve">Chapitre XVIII. Hommes plus fidèles aux lois de la grammaire qu’aux commandements de Dieu.</w:t>
       </w:r>
     </w:p>
     <w:p>
@@ -1066,7 +1075,7 @@
       </w:pPr>
       <w:r>
         <w:rPr/>
-        <w:t xml:space="preserve">« patient, miséricordieux et vrai (Ps. LXXXV, 15). »</w:t>
+        <w:t xml:space="preserve">« patient, miséricordieux et vrai. (Ps. LXXXV, 15) »</w:t>
       </w:r>
     </w:p>
     <w:p>
@@ -1084,7 +1093,7 @@
       </w:pPr>
       <w:r>
         <w:rPr/>
-        <w:t xml:space="preserve">« J’ai cherché votre visage ; votre visage, Seigneur, je le chercherai toujours (Ps XXVI, 8). »</w:t>
+        <w:t xml:space="preserve">« J’ai cherché votre visage ; votre visage, Seigneur, je le chercherai toujours. (Ps XXVI, 8) »</w:t>
       </w:r>
     </w:p>
     <w:p>
@@ -1131,7 +1140,7 @@
       </w:pPr>
       <w:r>
         <w:rPr/>
-        <w:t xml:space="preserve">Chapitre XIX, Fautes des enfants, vices des hommes.</w:t>
+        <w:t xml:space="preserve">Chapitre XIX. Fautes des enfants, vices des hommes.</w:t>
       </w:r>
     </w:p>
     <w:p>
@@ -1167,17 +1176,17 @@
       </w:pPr>
       <w:r>
         <w:rPr/>
-        <w:t xml:space="preserve">« Le royaume des cieux est à ceux qui leur ressemblent (Matth. XIX, 14), »</w:t>
-      </w:r>
-    </w:p>
-    <!---->
-    <w:p>
-      <w:pPr>
-        <w:pStyle w:val="Titre2"/>
-      </w:pPr>
-      <w:r>
-        <w:rPr/>
-        <w:t xml:space="preserve">Chapitre XX, Il rend grâce à Dieu des dons qu’il a reçus de lui dans son enfance.</w:t>
+        <w:t xml:space="preserve">« Le royaume des cieux est à ceux qui leur ressemblent. (Matth. XIX, 14) »</w:t>
+      </w:r>
+    </w:p>
+    <!---->
+    <w:p>
+      <w:pPr>
+        <w:pStyle w:val="Titre2"/>
+      </w:pPr>
+      <w:r>
+        <w:rPr/>
+        <w:t xml:space="preserve">Chapitre XX. Il rend grâce à Dieu des dons qu’il a reçus de lui dans son enfance.</w:t>
       </w:r>
     </w:p>
     <w:p>
@@ -1200,14 +1209,14 @@
     </w:p>
     <!--II-->
     <w:p>
-      <w:bookmarkStart w:name="II" w:id="289"/>
+      <w:bookmarkStart w:name="II" w:id="291"/>
       <w:r>
         <w:rPr>
           <w:rStyle w:val="id"/>
         </w:rPr>
         <w:t xml:space="preserve">[II] </w:t>
       </w:r>
-      <w:bookmarkEnd w:id="289"/>
+      <w:bookmarkEnd w:id="291"/>
       <w:r>
         <w:rPr>
           <w:rStyle w:val="pb"/>
@@ -1219,28 +1228,28 @@
       <w:pPr>
         <w:pStyle w:val="Titre1"/>
       </w:pPr>
-      <w:bookmarkStart w:name="II" w:id="290"/>
+      <w:bookmarkStart w:name="II" w:id="292"/>
       <w:r>
         <w:rPr>
           <w:rStyle w:val="id"/>
         </w:rPr>
         <w:t xml:space="preserve">[II] </w:t>
       </w:r>
-      <w:bookmarkEnd w:id="290"/>
+      <w:bookmarkEnd w:id="292"/>
       <w:r>
         <w:rPr/>
         <w:t xml:space="preserve">II. La seizième année</w:t>
       </w:r>
     </w:p>
     <w:p>
-      <w:bookmarkStart w:name="II" w:id="289"/>
+      <w:bookmarkStart w:name="II" w:id="291"/>
       <w:r>
         <w:rPr>
           <w:rStyle w:val="id"/>
         </w:rPr>
         <w:t xml:space="preserve">[II] </w:t>
       </w:r>
-      <w:bookmarkEnd w:id="289"/>
+      <w:bookmarkEnd w:id="291"/>
       <w:r>
         <w:rPr>
           <w:rStyle w:val="pb"/>
@@ -1270,7 +1279,7 @@
       </w:pPr>
       <w:r>
         <w:rPr/>
-        <w:t xml:space="preserve">Chapitre premier, Désordres de sa jeunesse.</w:t>
+        <w:t xml:space="preserve">Chapitre premier. Désordres de sa jeunesse.</w:t>
       </w:r>
     </w:p>
     <w:p>
@@ -1298,7 +1307,7 @@
       </w:pPr>
       <w:r>
         <w:rPr/>
-        <w:t xml:space="preserve">Chapitre II, Ses débauches à seize ans.</w:t>
+        <w:t xml:space="preserve">Chapitre II. Ses débauches à seize ans.</w:t>
       </w:r>
     </w:p>
     <w:p>
@@ -1334,7 +1343,7 @@
       </w:pPr>
       <w:r>
         <w:rPr/>
-        <w:t xml:space="preserve">« Ils souffriront des tribulations dans leur chair. Et moi je vous les épargne. Il est bon à l’homme de ne point toucher de femme. Celui qui est sans femme pense aux choses de Dieu, à plaire à Dieu. Celui qui est lié par le mariage pense aux choses du monde, à plaire à sa femme (I Cor. VII, 28, I, 32,33,34). »</w:t>
+        <w:t xml:space="preserve">« Ils souffriront des tribulations dans leur chair. Et moi je vous les épargne. Il est bon à l’homme de ne point toucher de femme. Celui qui est sans femme pense aux choses de Dieu, à plaire à Dieu. Celui qui est lié par le mariage pense aux choses du monde, à plaire à sa femme. (I Cor. VII, 28, I, 32,33,34) »</w:t>
       </w:r>
     </w:p>
     <w:p>
@@ -1371,7 +1380,16 @@
       </w:pPr>
       <w:r>
         <w:rPr/>
-        <w:t xml:space="preserve">« qui faites entrer la douleur dans le précepte (Ps. XCIII, 20) ; qui frappez pour guérir ; qui tuez pour nous empêcher de mourir à vous (Deut. XXXII, 39) ? »</w:t>
+        <w:t xml:space="preserve">« qui faites entrer la douleur dans le précepte ; (Ps. XCIII, 20)</w:t>
+      </w:r>
+    </w:p>
+    <w:p>
+      <w:pPr>
+        <w:pStyle w:val="quote"/>
+      </w:pPr>
+      <w:r>
+        <w:rPr/>
+        <w:t xml:space="preserve">qui frappez pour guérir ; qui tuez pour nous empêcher de mourir à vous ? (Deut. XXXII, 39) »</w:t>
       </w:r>
     </w:p>
     <w:p>
@@ -1390,7 +1408,7 @@
       </w:pPr>
       <w:r>
         <w:rPr/>
-        <w:t xml:space="preserve">Chapitre III, Vices de son éducation.</w:t>
+        <w:t xml:space="preserve">Chapitre III. Vices de son éducation.</w:t>
       </w:r>
     </w:p>
     <w:p>
@@ -1454,17 +1472,17 @@
       </w:pPr>
       <w:r>
         <w:rPr/>
-        <w:t xml:space="preserve">« Et mon iniquité naissait comme de mon embonpoint (Ps. LXXII, 7). »</w:t>
-      </w:r>
-    </w:p>
-    <!---->
-    <w:p>
-      <w:pPr>
-        <w:pStyle w:val="Titre2"/>
-      </w:pPr>
-      <w:r>
-        <w:rPr/>
-        <w:t xml:space="preserve">Chapitre IV, Larcin</w:t>
+        <w:t xml:space="preserve">« Et mon iniquité naissait comme de mon embonpoint. (Ps. LXXII, 7) »</w:t>
+      </w:r>
+    </w:p>
+    <!---->
+    <w:p>
+      <w:pPr>
+        <w:pStyle w:val="Titre2"/>
+      </w:pPr>
+      <w:r>
+        <w:rPr/>
+        <w:t xml:space="preserve">Chapitre IV. Larcin</w:t>
       </w:r>
     </w:p>
     <w:p>
@@ -1483,7 +1501,7 @@
       </w:pPr>
       <w:r>
         <w:rPr/>
-        <w:t xml:space="preserve">Chapitre V, On ne fait point le mal sans intérêt.</w:t>
+        <w:t xml:space="preserve">Chapitre V. On ne fait point le mal sans intérêt.</w:t>
       </w:r>
     </w:p>
     <w:p>
@@ -1538,7 +1556,7 @@
       </w:pPr>
       <w:r>
         <w:rPr/>
-        <w:t xml:space="preserve">« Il craignait, dit l’historien, que le repos n’énervât sa main ou son cœur (Sallust. Guerr. De Cat., C. IX). »</w:t>
+        <w:t xml:space="preserve">« Il craignait, dit l’historien, que le repos n’énervât sa main ou son cœur. (Sallust. Guerr. De Cat., C. IX) »</w:t>
       </w:r>
     </w:p>
     <w:p>
@@ -1557,7 +1575,7 @@
       </w:pPr>
       <w:r>
         <w:rPr/>
-        <w:t xml:space="preserve">Chapitre VI, Il se trouve dans les péchés une imitation fausse des perfections divines.</w:t>
+        <w:t xml:space="preserve">Chapitre VI. Il se trouve dans les péchés une imitation fausse des perfections divines.</w:t>
       </w:r>
     </w:p>
     <w:p>
@@ -1613,7 +1631,7 @@
       </w:pPr>
       <w:r>
         <w:rPr/>
-        <w:t xml:space="preserve">Chapitre VII, Actions de grâces.</w:t>
+        <w:t xml:space="preserve">Chapitre VII. Actions de grâces.</w:t>
       </w:r>
     </w:p>
     <w:p>
@@ -1641,7 +1659,7 @@
       </w:pPr>
       <w:r>
         <w:rPr/>
-        <w:t xml:space="preserve">Chapitre VIII, Ce qu’il avait aimé dans ce larcin.</w:t>
+        <w:t xml:space="preserve">Chapitre VIII. Ce qu’il avait aimé dans ce larcin.</w:t>
       </w:r>
     </w:p>
     <w:p>
@@ -1669,7 +1687,7 @@
       </w:pPr>
       <w:r>
         <w:rPr/>
-        <w:t xml:space="preserve">Chapitre IX, Liaisons funestes.</w:t>
+        <w:t xml:space="preserve">Chapitre IX. Liaisons funestes.</w:t>
       </w:r>
     </w:p>
     <w:p>
@@ -1687,7 +1705,7 @@
       </w:pPr>
       <w:r>
         <w:rPr/>
-        <w:t xml:space="preserve">« Oh ! qui peut sonder l’abîme des péchés (Ps. XVIII, 13) ? »</w:t>
+        <w:t xml:space="preserve">« Oh ! qui peut sonder l’abîme des péchés ? (Ps. XVIII, 13) »</w:t>
       </w:r>
     </w:p>
     <w:p>
@@ -1721,7 +1739,7 @@
       </w:pPr>
       <w:r>
         <w:rPr/>
-        <w:t xml:space="preserve">Chapitre X, Élan vers Dieu.</w:t>
+        <w:t xml:space="preserve">Chapitre X. Élan vers Dieu.</w:t>
       </w:r>
     </w:p>
     <w:p>
@@ -1739,7 +1757,7 @@
       </w:pPr>
       <w:r>
         <w:rPr/>
-        <w:t xml:space="preserve">« entre dans la joie de son Seigneur (Matth. XXV, 21). »</w:t>
+        <w:t xml:space="preserve">« entre dans la joie de son Seigneur. (Matth. XXV, 21) »</w:t>
       </w:r>
     </w:p>
     <w:p>
@@ -1762,14 +1780,14 @@
       <w:pPr>
         <w:pStyle w:val="Titre1"/>
       </w:pPr>
-      <w:bookmarkStart w:name="III" w:id="412"/>
+      <w:bookmarkStart w:name="III" w:id="416"/>
       <w:r>
         <w:rPr>
           <w:rStyle w:val="id"/>
         </w:rPr>
         <w:t xml:space="preserve">[III] </w:t>
       </w:r>
-      <w:bookmarkEnd w:id="412"/>
+      <w:bookmarkEnd w:id="416"/>
       <w:r>
         <w:rPr/>
         <w:t xml:space="preserve">III. Les études à Carthage</w:t>
@@ -1797,7 +1815,7 @@
       </w:pPr>
       <w:r>
         <w:rPr/>
-        <w:t xml:space="preserve">Chapitre I, Amours impures.</w:t>
+        <w:t xml:space="preserve">Chapitre I. Amours impures.</w:t>
       </w:r>
     </w:p>
     <w:p>
@@ -1825,7 +1843,7 @@
       </w:pPr>
       <w:r>
         <w:rPr/>
-        <w:t xml:space="preserve">Chapitre II, Théâtres.</w:t>
+        <w:t xml:space="preserve">Chapitre II. Théâtres.</w:t>
       </w:r>
     </w:p>
     <w:p>
@@ -1899,7 +1917,7 @@
       </w:pPr>
       <w:r>
         <w:rPr/>
-        <w:t xml:space="preserve">Chapitre III, Insolence de la jeunesse de Carthage.</w:t>
+        <w:t xml:space="preserve">Chapitre III. Insolence de la jeunesse de Carthage.</w:t>
       </w:r>
     </w:p>
     <w:p>
@@ -1935,7 +1953,7 @@
       </w:pPr>
       <w:r>
         <w:rPr/>
-        <w:t xml:space="preserve">Chapitre IV, Il se passionne pour la sagesse à la lecture de l’</w:t>
+        <w:t xml:space="preserve">Chapitre IV. Il se passionne pour la sagesse à la lecture de l’</w:t>
       </w:r>
       <w:r>
         <w:rPr>
@@ -2000,7 +2018,7 @@
       </w:pPr>
       <w:r>
         <w:rPr/>
-        <w:t xml:space="preserve">« Prenez garde que personne ne vous surprenne par la philosophie, par de vaines subtilités, selon les traditions des hommes, selon les principes d’une fausse science naturelle, et non selon le Christ ; car en lui habite corporellement toute la plénitude de la divinité (Coloss. II, 8,9). »</w:t>
+        <w:t xml:space="preserve">« Prenez garde que personne ne vous surprenne par la philosophie, par de vaines subtilités, selon les traditions des hommes, selon les principes d’une fausse science naturelle, et non selon le Christ ; car en lui habite corporellement toute la plénitude de la divinité. (Coloss. II, 8,9) »</w:t>
       </w:r>
     </w:p>
     <w:p>
@@ -2019,7 +2037,7 @@
       </w:pPr>
       <w:r>
         <w:rPr/>
-        <w:t xml:space="preserve">Chapitre V, Son mépris pour l’écriture.</w:t>
+        <w:t xml:space="preserve">Chapitre V. Son mépris pour l’écriture.</w:t>
       </w:r>
     </w:p>
     <w:p>
@@ -2038,7 +2056,7 @@
       </w:pPr>
       <w:r>
         <w:rPr/>
-        <w:t xml:space="preserve">Chapitre VI, Il tombe dans l’erreur des manichéens.</w:t>
+        <w:t xml:space="preserve">Chapitre VI. Il tombe dans l’erreur des manichéens.</w:t>
       </w:r>
     </w:p>
     <w:p>
@@ -2121,7 +2139,7 @@
       </w:pPr>
       <w:r>
         <w:rPr/>
-        <w:t xml:space="preserve">Chapitre VII, Folies des manichéens.</w:t>
+        <w:t xml:space="preserve">Chapitre VII. Folies des manichéens.</w:t>
       </w:r>
     </w:p>
     <w:p>
@@ -2158,7 +2176,7 @@
       </w:pPr>
       <w:r>
         <w:rPr/>
-        <w:t xml:space="preserve">« nous sommes faits à son image (Genèse I, 27). »</w:t>
+        <w:t xml:space="preserve">« nous sommes faits à son image. (Genèse I, 27) »</w:t>
       </w:r>
     </w:p>
     <w:p>
@@ -2186,7 +2204,7 @@
       </w:pPr>
       <w:r>
         <w:rPr/>
-        <w:t xml:space="preserve">Chapitre VIII, Ce que Dieu commande devient permis.</w:t>
+        <w:t xml:space="preserve">Chapitre VIII. Ce que Dieu commande devient permis.</w:t>
       </w:r>
     </w:p>
     <w:p>
@@ -2242,7 +2260,7 @@
       </w:pPr>
       <w:r>
         <w:rPr/>
-        <w:t xml:space="preserve">Chapitre IX, Dieu juge autrement que les Hommes.</w:t>
+        <w:t xml:space="preserve">Chapitre IX. Dieu juge autrement que les Hommes.</w:t>
       </w:r>
     </w:p>
     <w:p>
@@ -2280,7 +2298,7 @@
       </w:pPr>
       <w:r>
         <w:rPr/>
-        <w:t xml:space="preserve">Chapitre X, Extravagance des manichéens.</w:t>
+        <w:t xml:space="preserve">Chapitre X. Extravagance des manichéens.</w:t>
       </w:r>
     </w:p>
     <w:p>
@@ -2299,7 +2317,7 @@
       </w:pPr>
       <w:r>
         <w:rPr/>
-        <w:t xml:space="preserve">Chapitre XI, Prières et larmes de sa mère.</w:t>
+        <w:t xml:space="preserve">Chapitre XI. Prières et larmes de sa mère.</w:t>
       </w:r>
     </w:p>
     <w:p>
@@ -2355,7 +2373,7 @@
       </w:pPr>
       <w:r>
         <w:rPr/>
-        <w:t xml:space="preserve">Chapitre XII, Parole prophétique d’un évêque.</w:t>
+        <w:t xml:space="preserve">Chapitre XII. Parole prophétique d’un évêque.</w:t>
       </w:r>
     </w:p>
     <w:p>
@@ -2387,14 +2405,14 @@
       <w:pPr>
         <w:pStyle w:val="Titre1"/>
       </w:pPr>
-      <w:bookmarkStart w:name="IV" w:id="557"/>
+      <w:bookmarkStart w:name="IV" w:id="561"/>
       <w:r>
         <w:rPr>
           <w:rStyle w:val="id"/>
         </w:rPr>
         <w:t xml:space="preserve">[IV] </w:t>
       </w:r>
-      <w:bookmarkEnd w:id="557"/>
+      <w:bookmarkEnd w:id="561"/>
       <w:r>
         <w:rPr/>
         <w:t xml:space="preserve">IV. Les neuf années manichéennes</w:t>
@@ -2422,7 +2440,7 @@
       </w:pPr>
       <w:r>
         <w:rPr/>
-        <w:t xml:space="preserve">Chapitre premier, Neuf années d’erreur.</w:t>
+        <w:t xml:space="preserve">Chapitre premier. Neuf années d’erreur.</w:t>
       </w:r>
     </w:p>
     <w:p>
@@ -2468,7 +2486,7 @@
       </w:pPr>
       <w:r>
         <w:rPr/>
-        <w:t xml:space="preserve">Chapitre II, Il enseigne la rhétorique. — son commerce illégitime avec une femme. — il rejette les offres d’un devin.</w:t>
+        <w:t xml:space="preserve">Chapitre II. Il enseigne la rhétorique. — son commerce illégitime avec une femme. — il rejette les offres d’un devin.</w:t>
       </w:r>
     </w:p>
     <w:p>
@@ -2506,7 +2524,7 @@
       </w:pPr>
       <w:r>
         <w:rPr/>
-        <w:t xml:space="preserve">Chapitre III, Sa passion pour l’astrologie.</w:t>
+        <w:t xml:space="preserve">Chapitre III. Sa passion pour l’astrologie.</w:t>
       </w:r>
     </w:p>
     <w:p>
@@ -2524,7 +2542,7 @@
       </w:pPr>
       <w:r>
         <w:rPr/>
-        <w:t xml:space="preserve">« Ayez pitié de moi, guérissez mon âme, parce que j’ai péché contre vous (Ps. XI, 5). »</w:t>
+        <w:t xml:space="preserve">« Ayez pitié de moi, guérissez mon âme, parce que j’ai péché contre vous. (Ps. XI, 5) »</w:t>
       </w:r>
     </w:p>
     <w:p>
@@ -2542,7 +2560,34 @@
       </w:pPr>
       <w:r>
         <w:rPr/>
-        <w:t xml:space="preserve">« Voilà que tu es guéri, garde-toi de pécher désormais, de peur qu’il ne t’arrive pis (Jean, V, 14). C’est cette ordonnance salutaire qu’ils s’efforcent d’effacer, ceux qui disent : Le ciel vous forme une fatale nécessité de pécher. C’est à Vénus, c’est à Mars, c’est à Saturne qu’il faut s’en prendre. On veut ainsi que l’homme soit pur ; l’homme ! chair et sang, orgueilleuse pourriture ! on veut accuser Celui qui a créé les cieux et ordonne leurs mouvements. Et quel est-il, sinon vous-même, ô Dieu de douceur, source de justice, « qui rendez à chacun selon ses œuvres (Matth. XVI, 27) et ne méprisez pas un cœur contrit et humilié(PS. L, 19) ? »</w:t>
+        <w:t xml:space="preserve">« Voilà que tu es guéri, garde-toi de pécher désormais, de peur qu’il ne t’arrive pis. (Jean, V, 14)</w:t>
+      </w:r>
+    </w:p>
+    <w:p>
+      <w:pPr>
+        <w:pStyle w:val="p"/>
+      </w:pPr>
+      <w:r>
+        <w:rPr/>
+        <w:t xml:space="preserve">C’est cette ordonnance salutaire qu’ils s’efforcent d’effacer, ceux qui disent : Le ciel vous forme une fatale nécessité de pécher. C’est à Vénus, c’est à Mars, c’est à Saturne qu’il faut s’en prendre. On veut ainsi que l’homme soit pur ; l’homme ! chair et sang, orgueilleuse pourriture ! on veut accuser Celui qui a créé les cieux et ordonne leurs mouvements. Et quel est-il, sinon vous-même, ô Dieu de douceur, source de justice,</w:t>
+      </w:r>
+    </w:p>
+    <w:p>
+      <w:pPr>
+        <w:pStyle w:val="quote"/>
+      </w:pPr>
+      <w:r>
+        <w:rPr/>
+        <w:t xml:space="preserve">« qui rendez à chacun selon ses œuvres (Matth. XVI, 27)</w:t>
+      </w:r>
+    </w:p>
+    <w:p>
+      <w:pPr>
+        <w:pStyle w:val="quote"/>
+      </w:pPr>
+      <w:r>
+        <w:rPr/>
+        <w:t xml:space="preserve">et ne méprisez pas un cœur contrit et humilié ? (PS. L, 19) »</w:t>
       </w:r>
     </w:p>
     <w:p>
@@ -2560,7 +2605,7 @@
       </w:pPr>
       <w:r>
         <w:rPr/>
-        <w:t xml:space="preserve">« qui résistez aux superbes et faites grâce aux humbles (I Pier. V,5) ! »</w:t>
+        <w:t xml:space="preserve">« qui résistez aux superbes et faites grâce aux humbles ! (I Pier. V,5) »</w:t>
       </w:r>
     </w:p>
     <w:p>
@@ -2607,7 +2652,7 @@
       </w:pPr>
       <w:r>
         <w:rPr/>
-        <w:t xml:space="preserve">Chapitre IV, Mort d’un ami.</w:t>
+        <w:t xml:space="preserve">Chapitre IV. Mort d’un ami.</w:t>
       </w:r>
     </w:p>
     <w:p>
@@ -2661,7 +2706,7 @@
       </w:pPr>
       <w:r>
         <w:rPr/>
-        <w:t xml:space="preserve">« Espère en Dieu (Ps. XLI, 6), »</w:t>
+        <w:t xml:space="preserve">« Espère en Dieu, (Ps. XLI, 6) »</w:t>
       </w:r>
     </w:p>
     <w:p>
@@ -2680,7 +2725,7 @@
       </w:pPr>
       <w:r>
         <w:rPr/>
-        <w:t xml:space="preserve">Chapitre V, Pourquoi les larmes sont-elles douces aux affligés ?</w:t>
+        <w:t xml:space="preserve">Chapitre V. Pourquoi les larmes sont-elles douces aux affligés ?</w:t>
       </w:r>
     </w:p>
     <w:p>
@@ -2709,7 +2754,7 @@
       </w:pPr>
       <w:r>
         <w:rPr/>
-        <w:t xml:space="preserve">Chapitre VI, Violence de sa douleur.</w:t>
+        <w:t xml:space="preserve">Chapitre VI. Violence de sa douleur.</w:t>
       </w:r>
     </w:p>
     <w:p>
@@ -2737,7 +2782,7 @@
       </w:pPr>
       <w:r>
         <w:rPr/>
-        <w:t xml:space="preserve">Chapitre VII, Il quitte Thagaste.</w:t>
+        <w:t xml:space="preserve">Chapitre VII. Il quitte Thagaste.</w:t>
       </w:r>
     </w:p>
     <w:p>
@@ -2773,7 +2818,7 @@
       </w:pPr>
       <w:r>
         <w:rPr/>
-        <w:t xml:space="preserve">Chapitre VIII, Sa douleur diminue avec le temps.</w:t>
+        <w:t xml:space="preserve">Chapitre VIII. Sa douleur diminue avec le temps.</w:t>
       </w:r>
     </w:p>
     <w:p>
@@ -2818,7 +2863,7 @@
       </w:pPr>
       <w:r>
         <w:rPr/>
-        <w:t xml:space="preserve">Chapitre IX, L’amitié n’est vraie qu’en Dieu.</w:t>
+        <w:t xml:space="preserve">Chapitre IX. L’amitié n’est vraie qu’en Dieu.</w:t>
       </w:r>
     </w:p>
     <w:p>
@@ -2837,7 +2882,7 @@
       </w:pPr>
       <w:r>
         <w:rPr/>
-        <w:t xml:space="preserve">Chapitre X, L’âme ne peut trouver son repos dans les créatures.</w:t>
+        <w:t xml:space="preserve">Chapitre X. L’âme ne peut trouver son repos dans les créatures.</w:t>
       </w:r>
     </w:p>
     <w:p>
@@ -2889,7 +2934,7 @@
       </w:pPr>
       <w:r>
         <w:rPr/>
-        <w:t xml:space="preserve">Chapitre XI, Les créatures changent ; Dieu seul est immuable.</w:t>
+        <w:t xml:space="preserve">Chapitre XI. Les créatures changent ; Dieu seul est immuable.</w:t>
       </w:r>
     </w:p>
     <w:p>
@@ -2917,7 +2962,7 @@
       </w:pPr>
       <w:r>
         <w:rPr/>
-        <w:t xml:space="preserve">Chapitre XII, Les âmes trouvent en Dieu le repos et l’immutabilité.</w:t>
+        <w:t xml:space="preserve">Chapitre XII. Les âmes trouvent en Dieu le repos et l’immutabilité.</w:t>
       </w:r>
     </w:p>
     <w:p>
@@ -2980,7 +3025,7 @@
       </w:pPr>
       <w:r>
         <w:rPr/>
-        <w:t xml:space="preserve">« il est sorti comme l’époux de sa couche, et comme un géant qui dévore sa carrière (Ps. XVIII, 6). »</w:t>
+        <w:t xml:space="preserve">« il est sorti comme l’époux de sa couche, et comme un géant qui dévore sa carrière. (Ps. XVIII, 6) »</w:t>
       </w:r>
     </w:p>
     <w:p>
@@ -3008,7 +3053,16 @@
       </w:pPr>
       <w:r>
         <w:rPr/>
-        <w:t xml:space="preserve">« le monde a été fait par lui ; et il était dans ce monde (Jean, I, 10), et dans ce monde il est venu sauver les pécheurs (I Tim. ,15) »</w:t>
+        <w:t xml:space="preserve">« le monde a été fait par lui ; et il était dans ce monde, (Jean, I, 10)</w:t>
+      </w:r>
+    </w:p>
+    <w:p>
+      <w:pPr>
+        <w:pStyle w:val="quote"/>
+      </w:pPr>
+      <w:r>
+        <w:rPr/>
+        <w:t xml:space="preserve">et dans ce monde il est venu sauver les pécheurs (I Tim. ,15) »</w:t>
       </w:r>
     </w:p>
     <w:p>
@@ -3026,7 +3080,16 @@
       </w:pPr>
       <w:r>
         <w:rPr/>
-        <w:t xml:space="preserve">« parce qu’elle a péché contre lui (Ps XL, 5). Fils des hommes, jusques à quand porterez-vous un cœur appesanti (Ps. IV, 3) ? »</w:t>
+        <w:t xml:space="preserve">« parce qu’elle a péché contre lui. (Ps XL, 5)</w:t>
+      </w:r>
+    </w:p>
+    <w:p>
+      <w:pPr>
+        <w:pStyle w:val="quote"/>
+      </w:pPr>
+      <w:r>
+        <w:rPr/>
+        <w:t xml:space="preserve">Fils des hommes, jusques à quand porterez-vous un cœur appesanti ? (Ps. IV, 3) »</w:t>
       </w:r>
     </w:p>
     <w:p>
@@ -3045,7 +3108,7 @@
       </w:pPr>
       <w:r>
         <w:rPr/>
-        <w:t xml:space="preserve">Chapitre XIII, D’où procède l’amour, livres qu’il avait écrits sur la beauté et la convenance.</w:t>
+        <w:t xml:space="preserve">Chapitre XIII. D’où procède l’amour, livres qu’il avait écrits sur la beauté et la convenance.</w:t>
       </w:r>
     </w:p>
     <w:p>
@@ -3064,7 +3127,7 @@
       </w:pPr>
       <w:r>
         <w:rPr/>
-        <w:t xml:space="preserve">Chapitre XIV, Il avait dédié ces livres à l’orateur Hiérius. — estime pour les absents : d’où vient-elle ?</w:t>
+        <w:t xml:space="preserve">Chapitre XIV. Il avait dédié ces livres à l’orateur Hiérius. — estime pour les absents : d’où vient-elle ?</w:t>
       </w:r>
     </w:p>
     <w:p>
@@ -3120,7 +3183,7 @@
       </w:pPr>
       <w:r>
         <w:rPr/>
-        <w:t xml:space="preserve">Chapitre XV, Son esprit obscurci par les images sensibles ne pouvait concevoir les substances spirituelles.</w:t>
+        <w:t xml:space="preserve">Chapitre XV. Son esprit obscurci par les images sensibles ne pouvait concevoir les substances spirituelles.</w:t>
       </w:r>
     </w:p>
     <w:p>
@@ -3174,7 +3237,25 @@
       </w:pPr>
       <w:r>
         <w:rPr/>
-        <w:t xml:space="preserve">« C’est vous qui allumerez ma lampe, Seigneur mon Dieu ; c’est vous qui éclairerez mes ténèbres (Ps. XVII, 29) et tous, nous avons reçu de votre plénitude, parce que vous êtes la vraie lumière qui éclaire tout homme venant en ce monde (Jean I, 16,9), lumière sans vicissitudes et sans ombre (Jacq. I, 17). »</w:t>
+        <w:t xml:space="preserve">« C’est vous qui allumerez ma lampe, Seigneur mon Dieu ; c’est vous qui éclairerez mes ténèbres (Ps. XVII, 29)</w:t>
+      </w:r>
+    </w:p>
+    <w:p>
+      <w:pPr>
+        <w:pStyle w:val="quote"/>
+      </w:pPr>
+      <w:r>
+        <w:rPr/>
+        <w:t xml:space="preserve">et tous, nous avons reçu de votre plénitude, parce que vous êtes la vraie lumière qui éclaire tout homme venant en ce monde, (Jean I, 16,9)</w:t>
+      </w:r>
+    </w:p>
+    <w:p>
+      <w:pPr>
+        <w:pStyle w:val="quote"/>
+      </w:pPr>
+      <w:r>
+        <w:rPr/>
+        <w:t xml:space="preserve">lumière sans vicissitudes et sans ombre. (Jacq. I, 17) »</w:t>
       </w:r>
     </w:p>
     <w:p>
@@ -3212,7 +3293,7 @@
       </w:pPr>
       <w:r>
         <w:rPr/>
-        <w:t xml:space="preserve">Chapitre XVI, Génie de Saint Augustin.</w:t>
+        <w:t xml:space="preserve">Chapitre XVI. Génie de Saint Augustin.</w:t>
       </w:r>
     </w:p>
     <w:p>
@@ -3317,14 +3398,14 @@
     </w:p>
     <!--V-->
     <w:p>
-      <w:bookmarkStart w:name="V" w:id="771"/>
+      <w:bookmarkStart w:name="V" w:id="789"/>
       <w:r>
         <w:rPr>
           <w:rStyle w:val="id"/>
         </w:rPr>
         <w:t xml:space="preserve">[V] </w:t>
       </w:r>
-      <w:bookmarkEnd w:id="771"/>
+      <w:bookmarkEnd w:id="789"/>
       <w:r>
         <w:rPr>
           <w:rStyle w:val="pb"/>
@@ -3336,28 +3417,28 @@
       <w:pPr>
         <w:pStyle w:val="Titre1"/>
       </w:pPr>
-      <w:bookmarkStart w:name="V" w:id="772"/>
+      <w:bookmarkStart w:name="V" w:id="790"/>
       <w:r>
         <w:rPr>
           <w:rStyle w:val="id"/>
         </w:rPr>
         <w:t xml:space="preserve">[V] </w:t>
       </w:r>
-      <w:bookmarkEnd w:id="772"/>
+      <w:bookmarkEnd w:id="790"/>
       <w:r>
         <w:rPr/>
         <w:t xml:space="preserve">V. La vingt-neuvième année</w:t>
       </w:r>
     </w:p>
     <w:p>
-      <w:bookmarkStart w:name="V" w:id="771"/>
+      <w:bookmarkStart w:name="V" w:id="789"/>
       <w:r>
         <w:rPr>
           <w:rStyle w:val="id"/>
         </w:rPr>
         <w:t xml:space="preserve">[V] </w:t>
       </w:r>
-      <w:bookmarkEnd w:id="771"/>
+      <w:bookmarkEnd w:id="789"/>
       <w:r>
         <w:rPr>
           <w:rStyle w:val="pb"/>
@@ -3387,7 +3468,7 @@
       </w:pPr>
       <w:r>
         <w:rPr/>
-        <w:t xml:space="preserve">Chapitre premier, Que mon âme vous loue, Seigneur, pour vous aimer.</w:t>
+        <w:t xml:space="preserve">Chapitre premier. Que mon âme vous loue, Seigneur, pour vous aimer.</w:t>
       </w:r>
     </w:p>
     <w:p>
@@ -3442,7 +3523,7 @@
       </w:pPr>
       <w:r>
         <w:rPr/>
-        <w:t xml:space="preserve">Chapitre II, Où fuit l’impie, en fuyant Dieu ?</w:t>
+        <w:t xml:space="preserve">Chapitre II. Où fuit l’impie, en fuyant Dieu ?</w:t>
       </w:r>
     </w:p>
     <w:p>
@@ -3488,7 +3569,7 @@
       </w:pPr>
       <w:r>
         <w:rPr/>
-        <w:t xml:space="preserve">Chapitre III, Faustus. — aveuglement des philosophes.</w:t>
+        <w:t xml:space="preserve">Chapitre III. Faustus. — aveuglement des philosophes.</w:t>
       </w:r>
     </w:p>
     <w:p>
@@ -3525,7 +3606,16 @@
       </w:pPr>
       <w:r>
         <w:rPr/>
-        <w:t xml:space="preserve">« ont pu pénétrer dans l’économie du monde, quoiqu’ils n’en aient jamais trouvé le Maître (Sag. XIII, 1). Car vous êtes grand, Seigneur, vous approchez votre regard des abaissements et vous l’éloignez des hauteurs (Ps CXXXVII, 6) ; »</w:t>
+        <w:t xml:space="preserve">« ont pu pénétrer dans l’économie du monde, quoiqu’ils n’en aient jamais trouvé le Maître. (Sag. XIII, 1)</w:t>
+      </w:r>
+    </w:p>
+    <w:p>
+      <w:pPr>
+        <w:pStyle w:val="quote"/>
+      </w:pPr>
+      <w:r>
+        <w:rPr/>
+        <w:t xml:space="preserve">Car vous êtes grand, Seigneur, vous approchez votre regard des abaissements et vous l’éloignez des hauteurs ; (Ps CXXXVII, 6) »</w:t>
       </w:r>
     </w:p>
     <w:p>
@@ -3588,7 +3678,7 @@
       </w:pPr>
       <w:r>
         <w:rPr/>
-        <w:t xml:space="preserve">« et les ténèbres ont envahi la folie de leur cœur (Rom. I, 21) ! »</w:t>
+        <w:t xml:space="preserve">« et les ténèbres ont envahi la folie de leur cœur ! (Rom. I, 21) »</w:t>
       </w:r>
     </w:p>
     <w:p>
@@ -3631,7 +3721,7 @@
       </w:pPr>
       <w:r>
         <w:rPr/>
-        <w:t xml:space="preserve">Chapitre IV, Malheur à la science qui ignore Dieu !</w:t>
+        <w:t xml:space="preserve">Chapitre IV. Malheur à la science qui ignore Dieu !</w:t>
       </w:r>
     </w:p>
     <w:p>
@@ -3649,17 +3739,17 @@
       </w:pPr>
       <w:r>
         <w:rPr/>
-        <w:t xml:space="preserve">« selon la mesure, le nombre et le poids (sag. XI, 21) ? »</w:t>
-      </w:r>
-    </w:p>
-    <!---->
-    <w:p>
-      <w:pPr>
-        <w:pStyle w:val="Titre2"/>
-      </w:pPr>
-      <w:r>
-        <w:rPr/>
-        <w:t xml:space="preserve">Chapitre V, Folie de Manès.</w:t>
+        <w:t xml:space="preserve">« selon la mesure, le nombre et le poids ? (sag. XI, 21) »</w:t>
+      </w:r>
+    </w:p>
+    <!---->
+    <w:p>
+      <w:pPr>
+        <w:pStyle w:val="Titre2"/>
+      </w:pPr>
+      <w:r>
+        <w:rPr/>
+        <w:t xml:space="preserve">Chapitre V. Folie de Manès.</w:t>
       </w:r>
     </w:p>
     <w:p>
@@ -3705,7 +3795,7 @@
       </w:pPr>
       <w:r>
         <w:rPr/>
-        <w:t xml:space="preserve">Chapitre VI, Éloquence de Faustus et son ignorance.</w:t>
+        <w:t xml:space="preserve">Chapitre VI. Éloquence de Faustus et son ignorance.</w:t>
       </w:r>
     </w:p>
     <w:p>
@@ -3766,7 +3856,7 @@
       </w:pPr>
       <w:r>
         <w:rPr/>
-        <w:t xml:space="preserve">Chapitre VII, Il se dégoute des doctrines manichéennes.</w:t>
+        <w:t xml:space="preserve">Chapitre VII. Il se dégoute des doctrines manichéennes.</w:t>
       </w:r>
     </w:p>
     <w:p>
@@ -3831,7 +3921,7 @@
       </w:pPr>
       <w:r>
         <w:rPr/>
-        <w:t xml:space="preserve">Chapitre VIII, Il va à Rome malgré sa mère.</w:t>
+        <w:t xml:space="preserve">Chapitre VIII. Il va à Rome malgré sa mère.</w:t>
       </w:r>
     </w:p>
     <w:p>
@@ -3911,7 +4001,7 @@
       </w:pPr>
       <w:r>
         <w:rPr/>
-        <w:t xml:space="preserve">Chapitre IX, Il tombe malade. — prières de sa mère.</w:t>
+        <w:t xml:space="preserve">Chapitre IX. Il tombe malade. — prières de sa mère.</w:t>
       </w:r>
     </w:p>
     <w:p>
@@ -3954,7 +4044,7 @@
       </w:pPr>
       <w:r>
         <w:rPr/>
-        <w:t xml:space="preserve">Chapitre X, Il s’éloigne du manichéisme, dont il retient encore plus d’une erreur.</w:t>
+        <w:t xml:space="preserve">Chapitre X. Il s’éloigne du manichéisme, dont il retient encore plus d’une erreur.</w:t>
       </w:r>
     </w:p>
     <w:p>
@@ -4019,7 +4109,7 @@
       </w:pPr>
       <w:r>
         <w:rPr/>
-        <w:t xml:space="preserve">Chapitre XI, Ridicules réponses des manichéens.</w:t>
+        <w:t xml:space="preserve">Chapitre XI. Ridicules réponses des manichéens.</w:t>
       </w:r>
     </w:p>
     <w:p>
@@ -4038,7 +4128,7 @@
       </w:pPr>
       <w:r>
         <w:rPr/>
-        <w:t xml:space="preserve">Chapitre XII, Déloyauté de la jeunesse romaine.</w:t>
+        <w:t xml:space="preserve">Chapitre XII. Déloyauté de la jeunesse romaine.</w:t>
       </w:r>
     </w:p>
     <w:p>
@@ -4066,7 +4156,7 @@
       </w:pPr>
       <w:r>
         <w:rPr/>
-        <w:t xml:space="preserve">Chapitre XIII, Il se rend à Milan pour y enseigner la rhétorique. — Saint Ambroise.</w:t>
+        <w:t xml:space="preserve">Chapitre XIII. Il se rend à Milan pour y enseigner la rhétorique. — Saint Ambroise.</w:t>
       </w:r>
     </w:p>
     <w:p>
@@ -4104,7 +4194,7 @@
       </w:pPr>
       <w:r>
         <w:rPr/>
-        <w:t xml:space="preserve">Chapitre XIV, Il rompt avec les manichéens, et demeure catéchumène dans l’Église.</w:t>
+        <w:t xml:space="preserve">Chapitre XIV. Il rompt avec les manichéens, et demeure catéchumène dans l’Église.</w:t>
       </w:r>
     </w:p>
     <w:p>
@@ -4145,14 +4235,14 @@
     </w:p>
     <!--VI-->
     <w:p>
-      <w:bookmarkStart w:name="VI" w:id="957"/>
+      <w:bookmarkStart w:name="VI" w:id="977"/>
       <w:r>
         <w:rPr>
           <w:rStyle w:val="id"/>
         </w:rPr>
         <w:t xml:space="preserve">[VI] </w:t>
       </w:r>
-      <w:bookmarkEnd w:id="957"/>
+      <w:bookmarkEnd w:id="977"/>
       <w:r>
         <w:rPr>
           <w:rStyle w:val="pb"/>
@@ -4164,28 +4254,28 @@
       <w:pPr>
         <w:pStyle w:val="Titre1"/>
       </w:pPr>
-      <w:bookmarkStart w:name="VI" w:id="958"/>
+      <w:bookmarkStart w:name="VI" w:id="978"/>
       <w:r>
         <w:rPr>
           <w:rStyle w:val="id"/>
         </w:rPr>
         <w:t xml:space="preserve">[VI] </w:t>
       </w:r>
-      <w:bookmarkEnd w:id="958"/>
+      <w:bookmarkEnd w:id="978"/>
       <w:r>
         <w:rPr/>
         <w:t xml:space="preserve">VI. La trentième année</w:t>
       </w:r>
     </w:p>
     <w:p>
-      <w:bookmarkStart w:name="VI" w:id="957"/>
+      <w:bookmarkStart w:name="VI" w:id="977"/>
       <w:r>
         <w:rPr>
           <w:rStyle w:val="id"/>
         </w:rPr>
         <w:t xml:space="preserve">[VI] </w:t>
       </w:r>
-      <w:bookmarkEnd w:id="957"/>
+      <w:bookmarkEnd w:id="977"/>
       <w:r>
         <w:rPr>
           <w:rStyle w:val="pb"/>
@@ -4215,7 +4305,7 @@
       </w:pPr>
       <w:r>
         <w:rPr/>
-        <w:t xml:space="preserve">Chapitre Premier, Sainte Monique suit son fils à Milan.</w:t>
+        <w:t xml:space="preserve">Chapitre Premier. Sainte Monique suit son fils à Milan.</w:t>
       </w:r>
     </w:p>
     <w:p>
@@ -4269,7 +4359,7 @@
       </w:pPr>
       <w:r>
         <w:rPr/>
-        <w:t xml:space="preserve">« d’eau vive qui court jusqu’à la vie éternelle (Jean IV, 14) ; »</w:t>
+        <w:t xml:space="preserve">« d’eau vive qui court jusqu’à la vie éternelle ; (Jean IV, 14) »</w:t>
       </w:r>
     </w:p>
     <w:p>
@@ -4288,7 +4378,7 @@
       </w:pPr>
       <w:r>
         <w:rPr/>
-        <w:t xml:space="preserve">Chapitre II, Elle se rend à la défense de Saint Ambroise.</w:t>
+        <w:t xml:space="preserve">Chapitre II. Elle se rend à la défense de Saint Ambroise.</w:t>
       </w:r>
     </w:p>
     <w:p>
@@ -4335,7 +4425,7 @@
       </w:pPr>
       <w:r>
         <w:rPr/>
-        <w:t xml:space="preserve">Chapitre III, Occupations de Saint Ambroise.</w:t>
+        <w:t xml:space="preserve">Chapitre III. Occupations de Saint Ambroise.</w:t>
       </w:r>
     </w:p>
     <w:p>
@@ -4382,7 +4472,7 @@
       </w:pPr>
       <w:r>
         <w:rPr/>
-        <w:t xml:space="preserve">Chapitre IV, Assiduité d’Augustin aux sermons de Saint Ambroise.</w:t>
+        <w:t xml:space="preserve">Chapitre IV. Assiduité d’Augustin aux sermons de Saint Ambroise.</w:t>
       </w:r>
     </w:p>
     <w:p>
@@ -4409,7 +4499,7 @@
       </w:pPr>
       <w:r>
         <w:rPr/>
-        <w:t xml:space="preserve">« La lettre tue et l’esprit vivifie (II Cor. III, 6). »</w:t>
+        <w:t xml:space="preserve">« La lettre tue et l’esprit vivifie. (II Cor. III, 6) »</w:t>
       </w:r>
     </w:p>
     <w:p>
@@ -4437,7 +4527,7 @@
       </w:pPr>
       <w:r>
         <w:rPr/>
-        <w:t xml:space="preserve">Chapitre V, Nécessité de croire ce que l’on ne comprend pas encore.</w:t>
+        <w:t xml:space="preserve">Chapitre V. Nécessité de croire ce que l’on ne comprend pas encore.</w:t>
       </w:r>
     </w:p>
     <w:p>
@@ -4484,7 +4574,7 @@
       </w:pPr>
       <w:r>
         <w:rPr/>
-        <w:t xml:space="preserve">Chapitre VI, Misère de l’ambition.</w:t>
+        <w:t xml:space="preserve">Chapitre VI. Misère de l’ambition.</w:t>
       </w:r>
     </w:p>
     <w:p>
@@ -4540,7 +4630,7 @@
       </w:pPr>
       <w:r>
         <w:rPr/>
-        <w:t xml:space="preserve">Chapitre VII, Son ami Alypius.</w:t>
+        <w:t xml:space="preserve">Chapitre VII. Son ami Alypius.</w:t>
       </w:r>
     </w:p>
     <w:p>
@@ -4576,7 +4666,7 @@
       </w:pPr>
       <w:r>
         <w:rPr/>
-        <w:t xml:space="preserve">« Reprends le sage et il t’aimera (Prov. IX, 8) ? »</w:t>
+        <w:t xml:space="preserve">« Reprends le sage et il t’aimera ? (Prov. IX, 8) »</w:t>
       </w:r>
     </w:p>
     <w:p>
@@ -4605,7 +4695,7 @@
       </w:pPr>
       <w:r>
         <w:rPr/>
-        <w:t xml:space="preserve">Chapitre VIII, Alypius entraîné aux sanglants spectacles du cirque.</w:t>
+        <w:t xml:space="preserve">Chapitre VIII. Alypius entraîné aux sanglants spectacles du cirque.</w:t>
       </w:r>
     </w:p>
     <w:p>
@@ -4651,7 +4741,7 @@
       </w:pPr>
       <w:r>
         <w:rPr/>
-        <w:t xml:space="preserve">Chapitre IX, Alypius soupçonné d’un larcin.</w:t>
+        <w:t xml:space="preserve">Chapitre IX. Alypius soupçonné d’un larcin.</w:t>
       </w:r>
     </w:p>
     <w:p>
@@ -4696,7 +4786,7 @@
       </w:pPr>
       <w:r>
         <w:rPr/>
-        <w:t xml:space="preserve">Chapitre X, Intégrité d’Alypius. — ardeur de Nebridius à la recherche de la vérité.</w:t>
+        <w:t xml:space="preserve">Chapitre X. Intégrité d’Alypius. — ardeur de Nebridius à la recherche de la vérité.</w:t>
       </w:r>
     </w:p>
     <w:p>
@@ -4723,7 +4813,7 @@
       </w:pPr>
       <w:r>
         <w:rPr/>
-        <w:t xml:space="preserve">« Si vous n’avez pas été fidèle dispensateur d’un faux trésor, qui vous confiera le véritable ? Si vous n’avez pas été fidèle dépositaire du bien d’autrui, qui vous rendra celui qui est à vous (Luc, XVI, 10-12) ? »</w:t>
+        <w:t xml:space="preserve">« Si vous n’avez pas été fidèle dispensateur d’un faux trésor, qui vous confiera le véritable ? Si vous n’avez pas été fidèle dépositaire du bien d’autrui, qui vous rendra celui qui est à vous ? (Luc, XVI, 10-12) »</w:t>
       </w:r>
     </w:p>
     <w:p>
@@ -4761,7 +4851,7 @@
       </w:pPr>
       <w:r>
         <w:rPr/>
-        <w:t xml:space="preserve">Chapitre XI, Vives perplexités d’Augustin.</w:t>
+        <w:t xml:space="preserve">Chapitre XI. Vives perplexités d’Augustin.</w:t>
       </w:r>
     </w:p>
     <w:p>
@@ -4825,7 +4915,7 @@
       </w:pPr>
       <w:r>
         <w:rPr/>
-        <w:t xml:space="preserve">« Nul n’est chaste, si vous ne lui en donnez la force (Sagesse, VIII, 21). »</w:t>
+        <w:t xml:space="preserve">« Nul n’est chaste, si vous ne lui en donnez la force. (Sagesse, VIII, 21) »</w:t>
       </w:r>
     </w:p>
     <w:p>
@@ -4844,7 +4934,7 @@
       </w:pPr>
       <w:r>
         <w:rPr/>
-        <w:t xml:space="preserve">Chapitre XII, Ses entretiens avec Alyplus sur le mariage et le célibat.</w:t>
+        <w:t xml:space="preserve">Chapitre XII. Ses entretiens avec Alyplus sur le mariage et le célibat.</w:t>
       </w:r>
     </w:p>
     <w:p>
@@ -4881,7 +4971,7 @@
       </w:pPr>
       <w:r>
         <w:rPr/>
-        <w:t xml:space="preserve">Chapitre XIII, Sa mère n’obtient de Dieu aucune révélation sur le mariage de son fils.</w:t>
+        <w:t xml:space="preserve">Chapitre XIII. Sa mère n’obtient de Dieu aucune révélation sur le mariage de son fils.</w:t>
       </w:r>
     </w:p>
     <w:p>
@@ -4910,7 +5000,7 @@
       </w:pPr>
       <w:r>
         <w:rPr/>
-        <w:t xml:space="preserve">Chapitre XIV, Projet de vie en commun avec ses amis.</w:t>
+        <w:t xml:space="preserve">Chapitre XIV. Projet de vie en commun avec ses amis.</w:t>
       </w:r>
     </w:p>
     <w:p>
@@ -4938,7 +5028,7 @@
       </w:pPr>
       <w:r>
         <w:rPr/>
-        <w:t xml:space="preserve">Chapitre XV, La femme qu’il entretenait étant retournée en Afrique, il en prend une autre.</w:t>
+        <w:t xml:space="preserve">Chapitre XV. La femme qu’il entretenait étant retournée en Afrique, il en prend une autre.</w:t>
       </w:r>
     </w:p>
     <w:p>
@@ -4957,7 +5047,7 @@
       </w:pPr>
       <w:r>
         <w:rPr/>
-        <w:t xml:space="preserve">Chapitre XVI, Sa crainte de la mort et du jugement.</w:t>
+        <w:t xml:space="preserve">Chapitre XVI. Sa crainte de la mort et du jugement.</w:t>
       </w:r>
     </w:p>
     <w:p>
@@ -4990,14 +5080,14 @@
     </w:p>
     <!--VII-->
     <w:p>
-      <w:bookmarkStart w:name="VII" w:id="1147"/>
+      <w:bookmarkStart w:name="VII" w:id="1167"/>
       <w:r>
         <w:rPr>
           <w:rStyle w:val="id"/>
         </w:rPr>
         <w:t xml:space="preserve">[VII] </w:t>
       </w:r>
-      <w:bookmarkEnd w:id="1147"/>
+      <w:bookmarkEnd w:id="1167"/>
       <w:r>
         <w:rPr>
           <w:rStyle w:val="pb"/>
@@ -5009,28 +5099,28 @@
       <w:pPr>
         <w:pStyle w:val="Titre1"/>
       </w:pPr>
-      <w:bookmarkStart w:name="VII" w:id="1148"/>
+      <w:bookmarkStart w:name="VII" w:id="1168"/>
       <w:r>
         <w:rPr>
           <w:rStyle w:val="id"/>
         </w:rPr>
         <w:t xml:space="preserve">[VII] </w:t>
       </w:r>
-      <w:bookmarkEnd w:id="1148"/>
+      <w:bookmarkEnd w:id="1168"/>
       <w:r>
         <w:rPr/>
         <w:t xml:space="preserve">VII. La découverte du néo-platonisme</w:t>
       </w:r>
     </w:p>
     <w:p>
-      <w:bookmarkStart w:name="VII" w:id="1147"/>
+      <w:bookmarkStart w:name="VII" w:id="1167"/>
       <w:r>
         <w:rPr>
           <w:rStyle w:val="id"/>
         </w:rPr>
         <w:t xml:space="preserve">[VII] </w:t>
       </w:r>
-      <w:bookmarkEnd w:id="1147"/>
+      <w:bookmarkEnd w:id="1167"/>
       <w:r>
         <w:rPr>
           <w:rStyle w:val="pb"/>
@@ -5060,7 +5150,7 @@
       </w:pPr>
       <w:r>
         <w:rPr/>
-        <w:t xml:space="preserve">Chapitre premier, Il ne pouvait concevoir Dieu que comme une substance infiniment étendue.</w:t>
+        <w:t xml:space="preserve">Chapitre premier. Il ne pouvait concevoir Dieu que comme une substance infiniment étendue.</w:t>
       </w:r>
     </w:p>
     <w:p>
@@ -5153,7 +5243,7 @@
       </w:pPr>
       <w:r>
         <w:rPr/>
-        <w:t xml:space="preserve">Chapitre III, Peine qu’il éprouve à concevoir l’origine du mal.</w:t>
+        <w:t xml:space="preserve">Chapitre III. Peine qu’il éprouve à concevoir l’origine du mal.</w:t>
       </w:r>
     </w:p>
     <w:p>
@@ -5209,7 +5299,7 @@
       </w:pPr>
       <w:r>
         <w:rPr/>
-        <w:t xml:space="preserve">Chapitre IV, Dieu étant le souverain bien est nécessairement incorruptible.</w:t>
+        <w:t xml:space="preserve">Chapitre IV. Dieu étant le souverain bien est nécessairement incorruptible.</w:t>
       </w:r>
     </w:p>
     <w:p>
@@ -5237,7 +5327,7 @@
       </w:pPr>
       <w:r>
         <w:rPr/>
-        <w:t xml:space="preserve">Chapitre V, Ses doutes sur l’origine du mal.</w:t>
+        <w:t xml:space="preserve">Chapitre V. Ses doutes sur l’origine du mal.</w:t>
       </w:r>
     </w:p>
     <w:p>
@@ -5293,7 +5383,7 @@
       </w:pPr>
       <w:r>
         <w:rPr/>
-        <w:t xml:space="preserve">Chapitre VI, Vaines prédictions des astrologues.</w:t>
+        <w:t xml:space="preserve">Chapitre VI. Vaines prédictions des astrologues.</w:t>
       </w:r>
     </w:p>
     <w:p>
@@ -5367,7 +5457,7 @@
       </w:pPr>
       <w:r>
         <w:rPr/>
-        <w:t xml:space="preserve">Chapitre VII, Tourments de son esprit dans la recherche de l’origine du mal.</w:t>
+        <w:t xml:space="preserve">Chapitre VII. Tourments de son esprit dans la recherche de l’origine du mal.</w:t>
       </w:r>
     </w:p>
     <w:p>
@@ -5460,7 +5550,7 @@
       </w:pPr>
       <w:r>
         <w:rPr/>
-        <w:t xml:space="preserve">Chapitre IX, Il avait trouvé la divinité du verbe dans les livres des platoniciens, mais non pas l’humilité de son incarnation.</w:t>
+        <w:t xml:space="preserve">Chapitre IX. Il avait trouvé la divinité du verbe dans les livres des platoniciens, mais non pas l’humilité de son incarnation.</w:t>
       </w:r>
     </w:p>
     <w:p>
@@ -5535,7 +5625,7 @@
       </w:r>
       <w:r>
         <w:rPr/>
-        <w:t xml:space="preserve"> « que le Verbe se soit fait chair, et qu’il ait habité parmi nous (Jean, I, 1-14). »</w:t>
+        <w:t xml:space="preserve"> « que le Verbe se soit fait chair, et qu’il ait habité parmi nous. (Jean, I, 1-14) »</w:t>
       </w:r>
     </w:p>
     <w:p>
@@ -5671,7 +5761,7 @@
       </w:pPr>
       <w:r>
         <w:rPr/>
-        <w:t xml:space="preserve">« C’est en lui que nous avons la vie, le mouvement et l’être (Act. XVII, 28), »</w:t>
+        <w:t xml:space="preserve">« C’est en lui que nous avons la vie, le mouvement et l’être, (Act. XVII, 28) »</w:t>
       </w:r>
     </w:p>
     <w:p>
@@ -5689,17 +5779,17 @@
       </w:pPr>
       <w:r>
         <w:rPr/>
-        <w:t xml:space="preserve">« qui transforment la vérité divine en mensonge, et rendent à la créature le culte et l’hommage dus au Créateur (Rom. I, 25). »</w:t>
-      </w:r>
-    </w:p>
-    <!---->
-    <w:p>
-      <w:pPr>
-        <w:pStyle w:val="Titre2"/>
-      </w:pPr>
-      <w:r>
-        <w:rPr/>
-        <w:t xml:space="preserve">Chapitre X, Il découvre que Dieu est la lumière immuable.</w:t>
+        <w:t xml:space="preserve">« qui transforment la vérité divine en mensonge, et rendent à la créature le culte et l’hommage dus au Créateur. (Rom. I, 25) »</w:t>
+      </w:r>
+    </w:p>
+    <!---->
+    <w:p>
+      <w:pPr>
+        <w:pStyle w:val="Titre2"/>
+      </w:pPr>
+      <w:r>
+        <w:rPr/>
+        <w:t xml:space="preserve">Chapitre X. Il découvre que Dieu est la lumière immuable.</w:t>
       </w:r>
     </w:p>
     <w:p>
@@ -5754,7 +5844,7 @@
       </w:pPr>
       <w:r>
         <w:rPr/>
-        <w:t xml:space="preserve">« vous aviez « fait sécher mon âme comme l’araignée (Ps. XXXVIII, 12). »</w:t>
+        <w:t xml:space="preserve">« vous aviez « fait sécher mon âme comme l’araignée. (Ps. XXXVIII, 12) »</w:t>
       </w:r>
     </w:p>
     <w:p>
@@ -5772,17 +5862,17 @@
       </w:pPr>
       <w:r>
         <w:rPr/>
-        <w:t xml:space="preserve">« où atteint le regard de l’intelligence à travers les créatures visibles (Rom. I, 20). »</w:t>
-      </w:r>
-    </w:p>
-    <!---->
-    <w:p>
-      <w:pPr>
-        <w:pStyle w:val="Titre2"/>
-      </w:pPr>
-      <w:r>
-        <w:rPr/>
-        <w:t xml:space="preserve">Chapitre XI, Les créatures sont et ne sont pas.</w:t>
+        <w:t xml:space="preserve">« où atteint le regard de l’intelligence à travers les créatures visibles. (Rom. I, 20) »</w:t>
+      </w:r>
+    </w:p>
+    <!---->
+    <w:p>
+      <w:pPr>
+        <w:pStyle w:val="Titre2"/>
+      </w:pPr>
+      <w:r>
+        <w:rPr/>
+        <w:t xml:space="preserve">Chapitre XI. Les créatures sont et ne sont pas.</w:t>
       </w:r>
     </w:p>
     <w:p>
@@ -5800,7 +5890,7 @@
       </w:pPr>
       <w:r>
         <w:rPr/>
-        <w:t xml:space="preserve">« il m’est bon de m’attacher à Dieu((Ps. LXXII, 20), »</w:t>
+        <w:t xml:space="preserve">« il m’est bon de m’attacher à Dieu, (Ps. LXXII, 20) »</w:t>
       </w:r>
     </w:p>
     <w:p>
@@ -5818,17 +5908,17 @@
       </w:pPr>
       <w:r>
         <w:rPr/>
-        <w:t xml:space="preserve">« Et c’est lui qui, dans son immuable permanence, renouvelle toutes choses (Sag. VII, 27). Et vous êtes mon Seigneur, parce que vous n’avez pas besoin de mes biens (Ps. XV, 2). »</w:t>
-      </w:r>
-    </w:p>
-    <!---->
-    <w:p>
-      <w:pPr>
-        <w:pStyle w:val="Titre2"/>
-      </w:pPr>
-      <w:r>
-        <w:rPr/>
-        <w:t xml:space="preserve">Chapitre XII, Toute substance est bonne d’origine.</w:t>
+        <w:t xml:space="preserve">« Et c’est lui qui, dans son immuable permanence, renouvelle toutes choses. Et vous êtes mon Seigneur, parce que vous n’avez pas besoin de mes biens. (Ps. XV, 2)(Sag. VII, 27) »</w:t>
+      </w:r>
+    </w:p>
+    <!---->
+    <w:p>
+      <w:pPr>
+        <w:pStyle w:val="Titre2"/>
+      </w:pPr>
+      <w:r>
+        <w:rPr/>
+        <w:t xml:space="preserve">Chapitre XII. Toute substance est bonne d’origine.</w:t>
       </w:r>
     </w:p>
     <w:p>
@@ -5856,7 +5946,7 @@
       </w:pPr>
       <w:r>
         <w:rPr/>
-        <w:t xml:space="preserve">Chapitre XIII, Toutes les créatures louent Dieu.</w:t>
+        <w:t xml:space="preserve">Chapitre XIII. Toutes les créatures louent Dieu.</w:t>
       </w:r>
     </w:p>
     <w:p>
@@ -5902,7 +5992,7 @@
       </w:r>
       <w:r>
         <w:rPr/>
-        <w:t xml:space="preserve"> nom (Ps. CXLVIII, 1-12), »</w:t>
+        <w:t xml:space="preserve"> nom, (Ps. CXLVIII, 1-12) »</w:t>
       </w:r>
     </w:p>
     <w:p>
@@ -5921,7 +6011,7 @@
       </w:pPr>
       <w:r>
         <w:rPr/>
-        <w:t xml:space="preserve">Chapitre XIV, Il s’éveille enfin a la vraie connaissance de Dieu.</w:t>
+        <w:t xml:space="preserve">Chapitre XIV. Il s’éveille enfin a la vraie connaissance de Dieu.</w:t>
       </w:r>
     </w:p>
     <w:p>
@@ -5967,7 +6057,7 @@
       </w:pPr>
       <w:r>
         <w:rPr/>
-        <w:t xml:space="preserve">Chapitre XV, Vérité et fausseté dans les créatures.</w:t>
+        <w:t xml:space="preserve">Chapitre XV. Vérité et fausseté dans les créatures.</w:t>
       </w:r>
     </w:p>
     <w:p>
@@ -5986,7 +6076,7 @@
       </w:pPr>
       <w:r>
         <w:rPr/>
-        <w:t xml:space="preserve">Chapitre XVI, Ce que c’est que le péché.</w:t>
+        <w:t xml:space="preserve">Chapitre XVI. Ce que c’est que le péché.</w:t>
       </w:r>
     </w:p>
     <w:p>
@@ -6014,7 +6104,7 @@
       </w:pPr>
       <w:r>
         <w:rPr/>
-        <w:t xml:space="preserve">Chapitre XVII, Par quels degrés il s’élève a la connaissance de Dieu.</w:t>
+        <w:t xml:space="preserve">Chapitre XVII. Par quels degrés il s’élève a la connaissance de Dieu.</w:t>
       </w:r>
     </w:p>
     <w:p>
@@ -6041,7 +6131,7 @@
       </w:pPr>
       <w:r>
         <w:rPr/>
-        <w:t xml:space="preserve">« la chair corruptible appesantit l’âme, et que cette maison de boue fait retomber l’esprit et abat l’essor de ses pensées (Sag. IX, 15). »</w:t>
+        <w:t xml:space="preserve">« la chair corruptible appesantit l’âme, et que cette maison de boue fait retomber l’esprit et abat l’essor de ses pensées. (Sag. IX, 15) »</w:t>
       </w:r>
     </w:p>
     <w:p>
@@ -6059,7 +6149,7 @@
       </w:pPr>
       <w:r>
         <w:rPr/>
-        <w:t xml:space="preserve">« que depuis la création de l’univers, vos vertus invisibles, votre « puissance éternelle et votre divinité, se révèlent à l’homme par l’intelligence de vos œuvres (Rom. I, 20). »</w:t>
+        <w:t xml:space="preserve">« que depuis la création de l’univers, vos vertus invisibles, votre « puissance éternelle et votre divinité, se révèlent à l’homme par l’intelligence de vos œuvres. (Rom. I, 20) »</w:t>
       </w:r>
     </w:p>
     <w:p>
@@ -6106,7 +6196,7 @@
       </w:pPr>
       <w:r>
         <w:rPr/>
-        <w:t xml:space="preserve">Chapitre XVIII, Jésus-Christ seul est la voie du salut.</w:t>
+        <w:t xml:space="preserve">Chapitre XVIII. Jésus-Christ seul est la voie du salut.</w:t>
       </w:r>
     </w:p>
     <w:p>
@@ -6124,7 +6214,16 @@
       </w:pPr>
       <w:r>
         <w:rPr/>
-        <w:t xml:space="preserve">« le Médiateur de Dieu et des hommes, Jésus-Christ homme (I Tim. II, 5) ; Dieu souverain, béni dans tous les siècles (Rom. IX, 5) ; »</w:t>
+        <w:t xml:space="preserve">« le Médiateur de Dieu et des hommes, Jésus-Christ homme ; (I Tim. II, 5)</w:t>
+      </w:r>
+    </w:p>
+    <w:p>
+      <w:pPr>
+        <w:pStyle w:val="quote"/>
+      </w:pPr>
+      <w:r>
+        <w:rPr/>
+        <w:t xml:space="preserve">Dieu souverain, béni dans tous les siècles ; (Rom. IX, 5) »</w:t>
       </w:r>
     </w:p>
     <w:p>
@@ -6142,7 +6241,7 @@
       </w:pPr>
       <w:r>
         <w:rPr/>
-        <w:t xml:space="preserve">« Je suis la voie, la vérité, la vie (Jean, XIV, 6) ; »</w:t>
+        <w:t xml:space="preserve">« Je suis la voie, la vérité, la vie ; (Jean, XIV, 6) »</w:t>
       </w:r>
     </w:p>
     <w:p>
@@ -6170,7 +6269,7 @@
       </w:pPr>
       <w:r>
         <w:rPr/>
-        <w:t xml:space="preserve">Chapitre XIX, Il prenait jésus-christ pour un homme d’éminente sagesse.</w:t>
+        <w:t xml:space="preserve">Chapitre XIX. Il prenait jésus-christ pour un homme d’éminente sagesse.</w:t>
       </w:r>
     </w:p>
     <w:p>
@@ -6235,7 +6334,7 @@
       </w:pPr>
       <w:r>
         <w:rPr/>
-        <w:t xml:space="preserve">Chapitre XX, Les livres des platoniciens l’avaient rendu plus savant, mais plus vain.</w:t>
+        <w:t xml:space="preserve">Chapitre XX. Les livres des platoniciens l’avaient rendu plus savant, mais plus vain.</w:t>
       </w:r>
     </w:p>
     <w:p>
@@ -6272,7 +6371,7 @@
       </w:pPr>
       <w:r>
         <w:rPr/>
-        <w:t xml:space="preserve">Chapitre XXI, Il trouve dans l’écriture l’humilité et la vraie voie du salut.</w:t>
+        <w:t xml:space="preserve">Chapitre XXI. Il trouve dans l’écriture l’humilité et la vraie voie du salut.</w:t>
       </w:r>
     </w:p>
     <w:p>
@@ -6345,7 +6444,7 @@
       </w:pPr>
       <w:r>
         <w:rPr/>
-        <w:t xml:space="preserve">« Qui le délivrera du corps de cette mort, sinon votre grâce par Jésus-Christ Notre-Seigneur (Rom. VII, 25), »</w:t>
+        <w:t xml:space="preserve">« Qui le délivrera du corps de cette mort, sinon votre grâce par Jésus-Christ Notre-Seigneur, (Rom. VII, 25) »</w:t>
       </w:r>
     </w:p>
     <w:p>
@@ -6372,7 +6471,7 @@
       </w:pPr>
       <w:r>
         <w:rPr/>
-        <w:t xml:space="preserve">« Mon âme ne sera-t-elle point soumise à Dieu ? à Dieu dont elle attend son salut ? Car il est mon Dieu, mon Sauveur, mon Tuteur, et je ne serai plus ébranlé (Ps. LXI, 2). »</w:t>
+        <w:t xml:space="preserve">« Mon âme ne sera-t-elle point soumise à Dieu ? à Dieu dont elle attend son salut ? Car il est mon Dieu, mon Sauveur, mon Tuteur, et je ne serai plus ébranlé. (Ps. LXI, 2) »</w:t>
       </w:r>
     </w:p>
     <w:p>
@@ -6413,14 +6512,14 @@
     </w:p>
     <!--VIII-->
     <w:p>
-      <w:bookmarkStart w:name="VIII" w:id="1472"/>
+      <w:bookmarkStart w:name="VIII" w:id="1494"/>
       <w:r>
         <w:rPr>
           <w:rStyle w:val="id"/>
         </w:rPr>
         <w:t xml:space="preserve">[VIII] </w:t>
       </w:r>
-      <w:bookmarkEnd w:id="1472"/>
+      <w:bookmarkEnd w:id="1494"/>
       <w:r>
         <w:rPr>
           <w:rStyle w:val="pb"/>
@@ -6432,28 +6531,28 @@
       <w:pPr>
         <w:pStyle w:val="Titre1"/>
       </w:pPr>
-      <w:bookmarkStart w:name="VIII" w:id="1473"/>
+      <w:bookmarkStart w:name="VIII" w:id="1495"/>
       <w:r>
         <w:rPr>
           <w:rStyle w:val="id"/>
         </w:rPr>
         <w:t xml:space="preserve">[VIII] </w:t>
       </w:r>
-      <w:bookmarkEnd w:id="1473"/>
+      <w:bookmarkEnd w:id="1495"/>
       <w:r>
         <w:rPr/>
         <w:t xml:space="preserve">VIII. La conversion</w:t>
       </w:r>
     </w:p>
     <w:p>
-      <w:bookmarkStart w:name="VIII" w:id="1472"/>
+      <w:bookmarkStart w:name="VIII" w:id="1494"/>
       <w:r>
         <w:rPr>
           <w:rStyle w:val="id"/>
         </w:rPr>
         <w:t xml:space="preserve">[VIII] </w:t>
       </w:r>
-      <w:bookmarkEnd w:id="1472"/>
+      <w:bookmarkEnd w:id="1494"/>
       <w:r>
         <w:rPr>
           <w:rStyle w:val="pb"/>
@@ -6483,7 +6582,7 @@
       </w:pPr>
       <w:r>
         <w:rPr/>
-        <w:t xml:space="preserve">Chapitre premier, Augustin va trouver le vieillard Simplicianus.</w:t>
+        <w:t xml:space="preserve">Chapitre premier. Augustin va trouver le vieillard Simplicianus.</w:t>
       </w:r>
     </w:p>
     <w:p>
@@ -6601,7 +6700,25 @@
       </w:pPr>
       <w:r>
         <w:rPr/>
-        <w:t xml:space="preserve">« La piété est la vraie science (Job. XXVIII, 28). Ne désire point passer pour sage (Prov. III, 7), « parce que ceux qui se proclamaient sages sont devenus fous (Ro. I, 21,22). »</w:t>
+        <w:t xml:space="preserve">« La piété est la vraie science. (Job. XXVIII, 28)</w:t>
+      </w:r>
+    </w:p>
+    <w:p>
+      <w:pPr>
+        <w:pStyle w:val="quote"/>
+      </w:pPr>
+      <w:r>
+        <w:rPr/>
+        <w:t xml:space="preserve">Ne désire point passer pour sage (Prov. III, 7)</w:t>
+      </w:r>
+    </w:p>
+    <w:p>
+      <w:pPr>
+        <w:pStyle w:val="quote"/>
+      </w:pPr>
+      <w:r>
+        <w:rPr/>
+        <w:t xml:space="preserve">parce que ceux qui se proclamaient sages sont devenus fous. (Ro. I, 21,22) »</w:t>
       </w:r>
     </w:p>
     <w:p>
@@ -6620,7 +6737,7 @@
       </w:pPr>
       <w:r>
         <w:rPr/>
-        <w:t xml:space="preserve">Chapitre II, Simplicianus lui raconte la conversion de Victorinus-le-rhéteur.</w:t>
+        <w:t xml:space="preserve">Chapitre II. Simplicianus lui raconte la conversion de Victorinus-le-rhéteur.</w:t>
       </w:r>
     </w:p>
     <w:p>
@@ -6692,7 +6809,7 @@
       </w:pPr>
       <w:r>
         <w:rPr/>
-        <w:t xml:space="preserve">« d’être désavoué du Christ devant ses saints anges, s’il craignait de le confesser devant les hommes (Matth. X, 33) ; »</w:t>
+        <w:t xml:space="preserve">« d’être désavoué du Christ devant ses saints anges, s’il craignait de le confesser devant les hommes ; (Matth. X, 33) »</w:t>
       </w:r>
     </w:p>
     <w:p>
@@ -6739,7 +6856,7 @@
       </w:pPr>
       <w:r>
         <w:rPr/>
-        <w:t xml:space="preserve">Chapitre III, D’où vient que - l’on ressent tant de joie de la conversion des pécheurs.</w:t>
+        <w:t xml:space="preserve">Chapitre III. D’où vient que - l’on ressent tant de joie de la conversion des pécheurs.</w:t>
       </w:r>
     </w:p>
     <w:p>
@@ -6813,7 +6930,7 @@
       </w:pPr>
       <w:r>
         <w:rPr/>
-        <w:t xml:space="preserve">Chapitre IV, Pourquoi les conversions célèbres doivent inspirer une joie plus vive.</w:t>
+        <w:t xml:space="preserve">Chapitre IV. Pourquoi les conversions célèbres doivent inspirer une joie plus vive.</w:t>
       </w:r>
     </w:p>
     <w:p>
@@ -6850,7 +6967,7 @@
       </w:pPr>
       <w:r>
         <w:rPr/>
-        <w:t xml:space="preserve">Chapitre V, Tyrannie de l’habitude.</w:t>
+        <w:t xml:space="preserve">Chapitre V. Tyrannie de l’habitude.</w:t>
       </w:r>
     </w:p>
     <w:p>
@@ -6923,7 +7040,7 @@
       </w:pPr>
       <w:r>
         <w:rPr/>
-        <w:t xml:space="preserve">« Lève-toi, toi qui dort Lève-toi d’entre les morts, et le Christ t’illuminera (Ephés. V, 14) ! »</w:t>
+        <w:t xml:space="preserve">« Lève-toi, toi qui dort Lève-toi d’entre les morts, et le Christ t’illuminera ! (Ephés. V, 14) »</w:t>
       </w:r>
     </w:p>
     <w:p>
@@ -6951,7 +7068,7 @@
       </w:pPr>
       <w:r>
         <w:rPr/>
-        <w:t xml:space="preserve">Chapitre VI, Récit de Potitianus.</w:t>
+        <w:t xml:space="preserve">Chapitre VI. Récit de Potitianus.</w:t>
       </w:r>
     </w:p>
     <w:p>
@@ -7057,7 +7174,7 @@
       </w:pPr>
       <w:r>
         <w:rPr/>
-        <w:t xml:space="preserve">Chapitre VII, Agitation de son âme pendant le récit de Potitianus.</w:t>
+        <w:t xml:space="preserve">Chapitre VII. Agitation de son âme pendant le récit de Potitianus.</w:t>
       </w:r>
     </w:p>
     <w:p>
@@ -7120,7 +7237,7 @@
       </w:pPr>
       <w:r>
         <w:rPr/>
-        <w:t xml:space="preserve">Chapitre VIII, Lutte intérieure.</w:t>
+        <w:t xml:space="preserve">Chapitre VIII. Lutte intérieure.</w:t>
       </w:r>
     </w:p>
     <w:p>
@@ -7176,7 +7293,7 @@
       </w:pPr>
       <w:r>
         <w:rPr/>
-        <w:t xml:space="preserve">Chapitre IX, L’esprit commande au corps ; il est obéi : l’esprit se commande, et il se résiste</w:t>
+        <w:t xml:space="preserve">Chapitre IX. L’esprit commande au corps ; il est obéi : l’esprit se commande, et il se résiste</w:t>
       </w:r>
     </w:p>
     <w:p>
@@ -7204,7 +7321,7 @@
       </w:pPr>
       <w:r>
         <w:rPr/>
-        <w:t xml:space="preserve">Chapitre X, Deux volontés ; un seul esprit.</w:t>
+        <w:t xml:space="preserve">Chapitre X. Deux volontés ; un seul esprit.</w:t>
       </w:r>
     </w:p>
     <w:p>
@@ -7222,7 +7339,7 @@
       </w:pPr>
       <w:r>
         <w:rPr/>
-        <w:t xml:space="preserve">« Vous avez été ténèbres autrefois, et vous êtes maintenant lumière dans le Seigneur (Ephés. V, 8). »</w:t>
+        <w:t xml:space="preserve">« Vous avez été ténèbres autrefois, et vous êtes maintenant lumière dans le Seigneur. (Ephés. V, 8) »</w:t>
       </w:r>
     </w:p>
     <w:p>
@@ -7258,7 +7375,7 @@
       </w:pPr>
       <w:r>
         <w:rPr/>
-        <w:t xml:space="preserve">« approchez de lui, recevez sa lumière et votre visage ne rougira plus (Ps. XXXIII, 6). »</w:t>
+        <w:t xml:space="preserve">« approchez de lui, recevez sa lumière et votre visage ne rougira plus. (Ps. XXXIII, 6) »</w:t>
       </w:r>
     </w:p>
     <w:p>
@@ -7323,7 +7440,7 @@
       </w:pPr>
       <w:r>
         <w:rPr/>
-        <w:t xml:space="preserve">Chapitre XI,Derniers combats.</w:t>
+        <w:t xml:space="preserve">Chapitre XI.Derniers combats.</w:t>
       </w:r>
     </w:p>
     <w:p>
@@ -7388,7 +7505,7 @@
       </w:pPr>
       <w:r>
         <w:rPr/>
-        <w:t xml:space="preserve">Chapitre XII, « Prends, lis ! prends, lis ! »</w:t>
+        <w:t xml:space="preserve">Chapitre XII. « Prends, lis ! prends, lis ! »</w:t>
       </w:r>
     </w:p>
     <w:p>
@@ -7424,7 +7541,16 @@
       </w:pPr>
       <w:r>
         <w:rPr/>
-        <w:t xml:space="preserve">« Eh ! jusques à quand, Seigneur (Ps. VI, 4) ? jusques à quand, Seigneur, serez-vous irrité ? Ne gardez pas souvenir de mes iniquités passées (Ps. LXXXIII, 5, 8). »</w:t>
+        <w:t xml:space="preserve">« Eh ! jusques à quand, Seigneur ? (Ps. VI, 4)</w:t>
+      </w:r>
+    </w:p>
+    <w:p>
+      <w:pPr>
+        <w:pStyle w:val="quote"/>
+      </w:pPr>
+      <w:r>
+        <w:rPr/>
+        <w:t xml:space="preserve">jusques à quand, Seigneur, serez-vous irrité ? Ne gardez pas souvenir de mes iniquités passées. (Ps. LXXXIII, 5, 8) »</w:t>
       </w:r>
     </w:p>
     <w:p>
@@ -7451,7 +7577,7 @@
       </w:pPr>
       <w:r>
         <w:rPr/>
-        <w:t xml:space="preserve">« Va, vends -ce que tu as, donne-le aux pauvres, et tu auras un trésor dans le ciel ; viens, suis-moi (Matth. XIX, 21) ; »</w:t>
+        <w:t xml:space="preserve">« Va, vends -ce que tu as, donne-le aux pauvres, et tu auras un trésor dans le ciel ; viens, suis-moi ; (Matth. XIX, 21) »</w:t>
       </w:r>
     </w:p>
     <w:p>
@@ -7515,7 +7641,7 @@
       </w:pPr>
       <w:r>
         <w:rPr/>
-        <w:t xml:space="preserve">« Assistez le faible dans la foi (Rom. XIV, 1). »</w:t>
+        <w:t xml:space="preserve">« Assistez le faible dans la foi. (Rom. XIV, 1) »</w:t>
       </w:r>
     </w:p>
     <w:p>
@@ -7556,14 +7682,14 @@
     </w:p>
     <!--IX-->
     <w:p>
-      <w:bookmarkStart w:name="IX" w:id="1725"/>
+      <w:bookmarkStart w:name="IX" w:id="1753"/>
       <w:r>
         <w:rPr>
           <w:rStyle w:val="id"/>
         </w:rPr>
         <w:t xml:space="preserve">[IX] </w:t>
       </w:r>
-      <w:bookmarkEnd w:id="1725"/>
+      <w:bookmarkEnd w:id="1753"/>
       <w:r>
         <w:rPr>
           <w:rStyle w:val="pb"/>
@@ -7575,28 +7701,28 @@
       <w:pPr>
         <w:pStyle w:val="Titre1"/>
       </w:pPr>
-      <w:bookmarkStart w:name="IX" w:id="1726"/>
+      <w:bookmarkStart w:name="IX" w:id="1754"/>
       <w:r>
         <w:rPr>
           <w:rStyle w:val="id"/>
         </w:rPr>
         <w:t xml:space="preserve">[IX] </w:t>
       </w:r>
-      <w:bookmarkEnd w:id="1726"/>
+      <w:bookmarkEnd w:id="1754"/>
       <w:r>
         <w:rPr/>
         <w:t xml:space="preserve">IX. Le baptême et le deuil</w:t>
       </w:r>
     </w:p>
     <w:p>
-      <w:bookmarkStart w:name="IX" w:id="1725"/>
+      <w:bookmarkStart w:name="IX" w:id="1753"/>
       <w:r>
         <w:rPr>
           <w:rStyle w:val="id"/>
         </w:rPr>
         <w:t xml:space="preserve">[IX] </w:t>
       </w:r>
-      <w:bookmarkEnd w:id="1725"/>
+      <w:bookmarkEnd w:id="1753"/>
       <w:r>
         <w:rPr>
           <w:rStyle w:val="pb"/>
@@ -7626,21 +7752,21 @@
       </w:pPr>
       <w:r>
         <w:rPr/>
-        <w:t xml:space="preserve">Chapitre premier, Actions de grâces !</w:t>
-      </w:r>
-    </w:p>
-    <w:p>
-      <w:pPr>
-        <w:pStyle w:val="p"/>
-      </w:pPr>
-    </w:p>
-    <w:p>
-      <w:pPr>
-        <w:pStyle w:val="quote"/>
-      </w:pPr>
-      <w:r>
-        <w:rPr/>
-        <w:t xml:space="preserve">« O Seigneur, je suis votre serviteur ; je suis votre serviteur, et le fils de votre servante. Vous avez brisé mes liens, je vous sacrifierai un sacrifice de louanges (Ps. CXV, 16, 17) ! »</w:t>
+        <w:t xml:space="preserve">Chapitre premier. Actions de grâces !</w:t>
+      </w:r>
+    </w:p>
+    <w:p>
+      <w:pPr>
+        <w:pStyle w:val="p"/>
+      </w:pPr>
+    </w:p>
+    <w:p>
+      <w:pPr>
+        <w:pStyle w:val="quote"/>
+      </w:pPr>
+      <w:r>
+        <w:rPr/>
+        <w:t xml:space="preserve">« O Seigneur, je suis votre serviteur ; je suis votre serviteur, et le fils de votre servante. Vous avez brisé mes liens, je vous sacrifierai un sacrifice de louanges ! (Ps. CXV, 16, 17) »</w:t>
       </w:r>
     </w:p>
     <w:p>
@@ -7658,7 +7784,7 @@
       </w:pPr>
       <w:r>
         <w:rPr/>
-        <w:t xml:space="preserve">« Seigneur, qui est semblable à vous ? Qu’ils parlent, et répondez-moi ; et dites à mon âme : Je suis ton salut (Ps. XXXIV, 10-3). »</w:t>
+        <w:t xml:space="preserve">« Seigneur, qui est semblable à vous ? Qu’ils parlent, et répondez-moi ; et dites à mon âme : Je suis ton salut. (Ps. XXXIV, 10-3) »</w:t>
       </w:r>
     </w:p>
     <w:p>
@@ -7686,7 +7812,7 @@
       </w:pPr>
       <w:r>
         <w:rPr/>
-        <w:t xml:space="preserve">Chapitre II, Il renonce à sa profession.</w:t>
+        <w:t xml:space="preserve">Chapitre II. Il renonce à sa profession.</w:t>
       </w:r>
     </w:p>
     <w:p>
@@ -7760,7 +7886,7 @@
       </w:pPr>
       <w:r>
         <w:rPr/>
-        <w:t xml:space="preserve">Chapitre III, Sainte mort de ses amis Nebridius et Verecundus.</w:t>
+        <w:t xml:space="preserve">Chapitre III. Sainte mort de ses amis Nebridius et Verecundus.</w:t>
       </w:r>
     </w:p>
     <w:p>
@@ -7831,17 +7957,17 @@
       </w:pPr>
       <w:r>
         <w:rPr/>
-        <w:t xml:space="preserve">« Mon cœur vous appelle ; je cherche « votre visage ; Seigneur, je le chercherai toujours (Ps. XXVI, 8). »</w:t>
-      </w:r>
-    </w:p>
-    <!---->
-    <w:p>
-      <w:pPr>
-        <w:pStyle w:val="Titre2"/>
-      </w:pPr>
-      <w:r>
-        <w:rPr/>
-        <w:t xml:space="preserve">Chapitre IV, Son enthousiasme à la lecture. des psaumes.</w:t>
+        <w:t xml:space="preserve">« Mon cœur vous appelle ; je cherche « votre visage ; Seigneur, je le chercherai toujours. (Ps. XXVI, 8) »</w:t>
+      </w:r>
+    </w:p>
+    <!---->
+    <w:p>
+      <w:pPr>
+        <w:pStyle w:val="Titre2"/>
+      </w:pPr>
+      <w:r>
+        <w:rPr/>
+        <w:t xml:space="preserve">Chapitre IV. Son enthousiasme à la lecture. des psaumes.</w:t>
       </w:r>
     </w:p>
     <w:p>
@@ -7986,7 +8112,7 @@
       </w:pPr>
       <w:r>
         <w:rPr/>
-        <w:t xml:space="preserve">« thésaurisent contre eux la colère, pour ce jour de colère où la justice sera révélée (Rom. II, 5). »</w:t>
+        <w:t xml:space="preserve">« thésaurisent contre eux la colère, pour ce jour de colère où la justice sera révélée. (Rom. II, 5) »</w:t>
       </w:r>
     </w:p>
     <w:p>
@@ -8022,7 +8148,7 @@
       </w:pPr>
       <w:r>
         <w:rPr/>
-        <w:t xml:space="preserve">« La mort est engloutie dans la victoire (I Cor. XV, 54). »</w:t>
+        <w:t xml:space="preserve">« La mort est engloutie dans la victoire. (I Cor. XV, 54) »</w:t>
       </w:r>
     </w:p>
     <w:p>
@@ -8069,7 +8195,7 @@
       </w:pPr>
       <w:r>
         <w:rPr/>
-        <w:t xml:space="preserve">Chapitre V, Il consulte Saint Ambroise.</w:t>
+        <w:t xml:space="preserve">Chapitre V. Il consulte Saint Ambroise.</w:t>
       </w:r>
     </w:p>
     <w:p>
@@ -8088,7 +8214,7 @@
       </w:pPr>
       <w:r>
         <w:rPr/>
-        <w:t xml:space="preserve">Chapitre VI, Il reçoit le baptême avec Alypius son ami, et Adéodatus son fils. — génie de cet enfant. — sa mort.</w:t>
+        <w:t xml:space="preserve">Chapitre VI. Il reçoit le baptême avec Alypius son ami, et Adéodatus son fils. — génie de cet enfant. — sa mort.</w:t>
       </w:r>
     </w:p>
     <w:p>
@@ -8125,7 +8251,7 @@
       </w:pPr>
       <w:r>
         <w:rPr/>
-        <w:t xml:space="preserve">Chapitre VII, Découverte des corps de Saint Gervais et de Saint Protais.</w:t>
+        <w:t xml:space="preserve">Chapitre VII. Découverte des corps de Saint Gervais et de Saint Protais.</w:t>
       </w:r>
     </w:p>
     <w:p>
@@ -8172,16 +8298,16 @@
       </w:pPr>
       <w:r>
         <w:rPr/>
-        <w:t xml:space="preserve">Chapitre VIII, Mort de Sainte Monique. — son éducation.</w:t>
-      </w:r>
-    </w:p>
-    <w:p>
-      <w:pPr>
-        <w:pStyle w:val="quote"/>
-      </w:pPr>
-      <w:r>
-        <w:rPr/>
-        <w:t xml:space="preserve">« Ô vous qui rassemblez sous le même toit les cœurs unanimes (Ps. LXVII, 7), »</w:t>
+        <w:t xml:space="preserve">Chapitre VIII. Mort de Sainte Monique. — son éducation.</w:t>
+      </w:r>
+    </w:p>
+    <w:p>
+      <w:pPr>
+        <w:pStyle w:val="quote"/>
+      </w:pPr>
+      <w:r>
+        <w:rPr/>
+        <w:t xml:space="preserve">« Ô vous qui rassemblez sous le même toit les cœurs unanimes, (Ps. LXVII, 7) »</w:t>
       </w:r>
     </w:p>
     <w:p>
@@ -8262,7 +8388,7 @@
       </w:pPr>
       <w:r>
         <w:rPr/>
-        <w:t xml:space="preserve">Chapitre IX, Vertus de Sainte Monique.</w:t>
+        <w:t xml:space="preserve">Chapitre IX. Vertus de Sainte Monique.</w:t>
       </w:r>
     </w:p>
     <w:p>
@@ -8336,7 +8462,7 @@
       </w:pPr>
       <w:r>
         <w:rPr/>
-        <w:t xml:space="preserve">Chapitre X, Entretien de Sainte Monique avec son fils sur le bonheur de la vie éternelle.</w:t>
+        <w:t xml:space="preserve">Chapitre X. Entretien de Sainte Monique avec son fils sur le bonheur de la vie éternelle.</w:t>
       </w:r>
     </w:p>
     <w:p>
@@ -8363,7 +8489,7 @@
       </w:pPr>
       <w:r>
         <w:rPr/>
-        <w:t xml:space="preserve">« que l’oeil n’a pas vue, que l’oreille n’a pas entendue, et où n’atteint pas le cœur de l’homme (I Cor. II, 9). »</w:t>
+        <w:t xml:space="preserve">« que l’oeil n’a pas vue, que l’oreille n’a pas entendue, et où n’atteint pas le cœur de l’homme. (I Cor. II, 9) »</w:t>
       </w:r>
     </w:p>
     <w:p>
@@ -8427,7 +8553,7 @@
       </w:pPr>
       <w:r>
         <w:rPr/>
-        <w:t xml:space="preserve">« Entre dans la joie de ton Seigneur (Matth. XXV, 21) ? »</w:t>
+        <w:t xml:space="preserve">« Entre dans la joie de ton Seigneur ? (Matth. XXV, 21) »</w:t>
       </w:r>
     </w:p>
     <w:p>
@@ -8473,7 +8599,7 @@
       </w:pPr>
       <w:r>
         <w:rPr/>
-        <w:t xml:space="preserve">Chapitre XI, Dernières paroles de Sainte Monique.</w:t>
+        <w:t xml:space="preserve">Chapitre XI. Dernières paroles de Sainte Monique.</w:t>
       </w:r>
     </w:p>
     <w:p>
@@ -8520,7 +8646,7 @@
       </w:pPr>
       <w:r>
         <w:rPr/>
-        <w:t xml:space="preserve">Chapitre XII, Douleur de Saint Augustin.</w:t>
+        <w:t xml:space="preserve">Chapitre XII. Douleur de Saint Augustin.</w:t>
       </w:r>
     </w:p>
     <w:p>
@@ -8565,7 +8691,7 @@
       </w:pPr>
       <w:r>
         <w:rPr/>
-        <w:t xml:space="preserve">« Je chanterai, Seigneur, à votre gloire, vos miséricordes et vos jugements (Ps. C, 1). »</w:t>
+        <w:t xml:space="preserve">« Je chanterai, Seigneur, à votre gloire, vos miséricordes et vos jugements. (Ps. C, 1) »</w:t>
       </w:r>
     </w:p>
     <w:p>
@@ -8657,7 +8783,7 @@
       </w:pPr>
       <w:r>
         <w:rPr/>
-        <w:t xml:space="preserve">Chapitre XIII, Il prie pour sa mère.</w:t>
+        <w:t xml:space="preserve">Chapitre XIII. Il prie pour sa mère.</w:t>
       </w:r>
     </w:p>
     <w:p>
@@ -8675,7 +8801,7 @@
       </w:pPr>
       <w:r>
         <w:rPr/>
-        <w:t xml:space="preserve">« Celui, qui appelle son frère insensé est passible du feu (Matth. V, 22) ? »</w:t>
+        <w:t xml:space="preserve">« Celui, qui appelle son frère insensé est passible du feu ? (Matth. V, 22) »</w:t>
       </w:r>
     </w:p>
     <w:p>
@@ -8735,14 +8861,14 @@
     </w:p>
     <!--X-->
     <w:p>
-      <w:bookmarkStart w:name="X" w:id="1986"/>
+      <w:bookmarkStart w:name="X" w:id="2014"/>
       <w:r>
         <w:rPr>
           <w:rStyle w:val="id"/>
         </w:rPr>
         <w:t xml:space="preserve">[X] </w:t>
       </w:r>
-      <w:bookmarkEnd w:id="1986"/>
+      <w:bookmarkEnd w:id="2014"/>
       <w:r>
         <w:rPr>
           <w:rStyle w:val="pb"/>
@@ -8754,28 +8880,28 @@
       <w:pPr>
         <w:pStyle w:val="Titre1"/>
       </w:pPr>
-      <w:bookmarkStart w:name="X" w:id="1987"/>
+      <w:bookmarkStart w:name="X" w:id="2015"/>
       <w:r>
         <w:rPr>
           <w:rStyle w:val="id"/>
         </w:rPr>
         <w:t xml:space="preserve">[X] </w:t>
       </w:r>
-      <w:bookmarkEnd w:id="1987"/>
-      <w:r>
-        <w:rPr/>
-        <w:t xml:space="preserve">X. Temps présent, mémoire et désir</w:t>
-      </w:r>
-    </w:p>
-    <w:p>
-      <w:bookmarkStart w:name="X" w:id="1986"/>
+      <w:bookmarkEnd w:id="2015"/>
+      <w:r>
+        <w:rPr/>
+        <w:t xml:space="preserve">X. Temps présent. mémoire et désir</w:t>
+      </w:r>
+    </w:p>
+    <w:p>
+      <w:bookmarkStart w:name="X" w:id="2014"/>
       <w:r>
         <w:rPr>
           <w:rStyle w:val="id"/>
         </w:rPr>
         <w:t xml:space="preserve">[X] </w:t>
       </w:r>
-      <w:bookmarkEnd w:id="1986"/>
+      <w:bookmarkEnd w:id="2014"/>
       <w:r>
         <w:rPr>
           <w:rStyle w:val="pb"/>
@@ -8805,7 +8931,7 @@
       </w:pPr>
       <w:r>
         <w:rPr/>
-        <w:t xml:space="preserve">Chapitre premier, Élévation.</w:t>
+        <w:t xml:space="preserve">Chapitre premier. Élévation.</w:t>
       </w:r>
     </w:p>
     <w:p>
@@ -8824,7 +8950,7 @@
       </w:pPr>
       <w:r>
         <w:rPr/>
-        <w:t xml:space="preserve">Chapitre II, Confession du cœur.</w:t>
+        <w:t xml:space="preserve">Chapitre II. Confession du cœur.</w:t>
       </w:r>
     </w:p>
     <w:p>
@@ -8861,7 +8987,7 @@
       </w:pPr>
       <w:r>
         <w:rPr/>
-        <w:t xml:space="preserve">Chapitre III, Pourquoi il confesse ce que la grâce à fait de lui.</w:t>
+        <w:t xml:space="preserve">Chapitre III. Pourquoi il confesse ce que la grâce à fait de lui.</w:t>
       </w:r>
     </w:p>
     <w:p>
@@ -8917,7 +9043,7 @@
       </w:pPr>
       <w:r>
         <w:rPr/>
-        <w:t xml:space="preserve">Chapitre IV, Quel fruit il espère de cette confession.</w:t>
+        <w:t xml:space="preserve">Chapitre IV. Quel fruit il espère de cette confession.</w:t>
       </w:r>
     </w:p>
     <w:p>
@@ -8935,7 +9061,7 @@
       </w:pPr>
       <w:r>
         <w:rPr/>
-        <w:t xml:space="preserve">« non pas au fils de l’étranger dont «la bouche parle le mensonge, dont la main « est une main d’iniquité (Ps. CXLIII, 8). »</w:t>
+        <w:t xml:space="preserve">« non pas au fils de l’étranger dont «la bouche parle le mensonge, dont la main « est une main d’iniquité. (Ps. CXLIII, 8) »</w:t>
       </w:r>
     </w:p>
     <w:p>
@@ -8962,7 +9088,7 @@
       </w:pPr>
       <w:r>
         <w:rPr/>
-        <w:t xml:space="preserve">«ayez pitié de moi, selon a grandeur de votre miséricorde (Ps. L. 1), »</w:t>
+        <w:t xml:space="preserve">«ayez pitié de moi, selon a grandeur de votre miséricorde, (Ps. L. 1) »</w:t>
       </w:r>
     </w:p>
     <w:p>
@@ -9017,7 +9143,7 @@
       </w:pPr>
       <w:r>
         <w:rPr/>
-        <w:t xml:space="preserve">« Mais je ne me juge pas (I Cor. IV, 3). »</w:t>
+        <w:t xml:space="preserve">« Mais je ne me juge pas. (I Cor. IV, 3) »</w:t>
       </w:r>
     </w:p>
     <w:p>
@@ -9036,7 +9162,7 @@
       </w:pPr>
       <w:r>
         <w:rPr/>
-        <w:t xml:space="preserve">Chapitre V, L’Homme ne se connaît pas entièrement lui-même.</w:t>
+        <w:t xml:space="preserve">Chapitre V. L’Homme ne se connaît pas entièrement lui-même.</w:t>
       </w:r>
     </w:p>
     <w:p>
@@ -9054,7 +9180,7 @@
       </w:pPr>
       <w:r>
         <w:rPr/>
-        <w:t xml:space="preserve">« qui est en lui (I Cor. II, 11), »</w:t>
+        <w:t xml:space="preserve">« qui est en lui, (I Cor. II, 11) »</w:t>
       </w:r>
     </w:p>
     <w:p>
@@ -9082,7 +9208,7 @@
       </w:pPr>
       <w:r>
         <w:rPr/>
-        <w:t xml:space="preserve">Chapitre VI, Ce qu’il sait avec certitude, c’est qu’il aime Dieu.</w:t>
+        <w:t xml:space="preserve">Chapitre VI. Ce qu’il sait avec certitude, c’est qu’il aime Dieu.</w:t>
       </w:r>
     </w:p>
     <w:p>
@@ -9100,7 +9226,7 @@
       </w:pPr>
       <w:r>
         <w:rPr/>
-        <w:t xml:space="preserve">« afin qu’ils demeurent sans excuse (Rom. I, 20). »</w:t>
+        <w:t xml:space="preserve">« afin qu’ils demeurent sans excuse. (Rom. I, 20) »</w:t>
       </w:r>
     </w:p>
     <w:p>
@@ -9145,7 +9271,7 @@
       </w:pPr>
       <w:r>
         <w:rPr/>
-        <w:t xml:space="preserve">« C’est lui qui nous a faits (Ps. XCIX, 3). »</w:t>
+        <w:t xml:space="preserve">« C’est lui qui nous a faits. (Ps. XCIX, 3) »</w:t>
       </w:r>
     </w:p>
     <w:p>
@@ -9199,7 +9325,7 @@
       </w:pPr>
       <w:r>
         <w:rPr/>
-        <w:t xml:space="preserve">Chapitre VII, Dieu ne peut être connu par les sens.</w:t>
+        <w:t xml:space="preserve">Chapitre VII. Dieu ne peut être connu par les sens.</w:t>
       </w:r>
     </w:p>
     <w:p>
@@ -9217,7 +9343,7 @@
       </w:pPr>
       <w:r>
         <w:rPr/>
-        <w:t xml:space="preserve">« au cheval, au mulet qui « n’ont pas la raison (Ps. XXXI, 9), »</w:t>
+        <w:t xml:space="preserve">« au cheval, au mulet qui « n’ont pas la raison, (Ps. XXXI, 9) »</w:t>
       </w:r>
     </w:p>
     <w:p>
@@ -9245,7 +9371,7 @@
       </w:pPr>
       <w:r>
         <w:rPr/>
-        <w:t xml:space="preserve">Chapitre VIII, De la mémoire.</w:t>
+        <w:t xml:space="preserve">Chapitre VIII. De la mémoire.</w:t>
       </w:r>
     </w:p>
     <w:p>
@@ -9328,7 +9454,7 @@
       </w:pPr>
       <w:r>
         <w:rPr/>
-        <w:t xml:space="preserve">Chapitre IX, Mémoire des sciences.</w:t>
+        <w:t xml:space="preserve">Chapitre IX. Mémoire des sciences.</w:t>
       </w:r>
     </w:p>
     <w:p>
@@ -9357,7 +9483,7 @@
       </w:pPr>
       <w:r>
         <w:rPr/>
-        <w:t xml:space="preserve">Chapitre X, Les sciences n’entrent pas dans la mémoire par les sens.</w:t>
+        <w:t xml:space="preserve">Chapitre X. Les sciences n’entrent pas dans la mémoire par les sens.</w:t>
       </w:r>
     </w:p>
     <w:p>
@@ -9385,7 +9511,7 @@
       </w:pPr>
       <w:r>
         <w:rPr/>
-        <w:t xml:space="preserve">Chapitre XI, Acquérir la science, c’est rassembler les notions dispersées dans l’esprit.</w:t>
+        <w:t xml:space="preserve">Chapitre XI. Acquérir la science, c’est rassembler les notions dispersées dans l’esprit.</w:t>
       </w:r>
     </w:p>
     <w:p>
@@ -9413,7 +9539,7 @@
       </w:pPr>
       <w:r>
         <w:rPr/>
-        <w:t xml:space="preserve">Chapitre XII, Mémoire des mathématiques.</w:t>
+        <w:t xml:space="preserve">Chapitre XII. Mémoire des mathématiques.</w:t>
       </w:r>
     </w:p>
     <w:p>
@@ -9449,7 +9575,7 @@
       </w:pPr>
       <w:r>
         <w:rPr/>
-        <w:t xml:space="preserve">Chapitre XIII, Mémoire des opérations de l’esprit.</w:t>
+        <w:t xml:space="preserve">Chapitre XIII. Mémoire des opérations de l’esprit.</w:t>
       </w:r>
     </w:p>
     <w:p>
@@ -9485,7 +9611,7 @@
       </w:pPr>
       <w:r>
         <w:rPr/>
-        <w:t xml:space="preserve">Chapitre XIV, Memoire des affections de l’âme.</w:t>
+        <w:t xml:space="preserve">Chapitre XIV. Memoire des affections de l’âme.</w:t>
       </w:r>
     </w:p>
     <w:p>
@@ -9540,7 +9666,7 @@
       </w:pPr>
       <w:r>
         <w:rPr/>
-        <w:t xml:space="preserve">Chapitre XV, Comment les réalités absentes se représentent à la mémoire.</w:t>
+        <w:t xml:space="preserve">Chapitre XV. Comment les réalités absentes se représentent à la mémoire.</w:t>
       </w:r>
     </w:p>
     <w:p>
@@ -9569,7 +9695,7 @@
       </w:pPr>
       <w:r>
         <w:rPr/>
-        <w:t xml:space="preserve">Chapitre XVI, La mémoire se souvient de l’oubli.</w:t>
+        <w:t xml:space="preserve">Chapitre XVI. La mémoire se souvient de l’oubli.</w:t>
       </w:r>
     </w:p>
     <w:p>
@@ -9624,7 +9750,7 @@
       </w:pPr>
       <w:r>
         <w:rPr/>
-        <w:t xml:space="preserve">Chapitre XVII, Dieu est au delà de la mémoire.</w:t>
+        <w:t xml:space="preserve">Chapitre XVII. Dieu est au delà de la mémoire.</w:t>
       </w:r>
     </w:p>
     <w:p>
@@ -9680,7 +9806,7 @@
       </w:pPr>
       <w:r>
         <w:rPr/>
-        <w:t xml:space="preserve">Chapitre XVIII, Il faut conserver la mémoire d’un objet perdu pour le retrouver.</w:t>
+        <w:t xml:space="preserve">Chapitre XVIII. Il faut conserver la mémoire d’un objet perdu pour le retrouver.</w:t>
       </w:r>
     </w:p>
     <w:p>
@@ -9708,7 +9834,7 @@
       </w:pPr>
       <w:r>
         <w:rPr/>
-        <w:t xml:space="preserve">Chapitre XIX, Comment la mémoire retrouve un objet oublié.</w:t>
+        <w:t xml:space="preserve">Chapitre XIX. Comment la mémoire retrouve un objet oublié.</w:t>
       </w:r>
     </w:p>
     <w:p>
@@ -9736,7 +9862,7 @@
       </w:pPr>
       <w:r>
         <w:rPr/>
-        <w:t xml:space="preserve">Chapitre XX, Chercher Dieu, c’est chercher la vie heureuse.</w:t>
+        <w:t xml:space="preserve">Chapitre XX. Chercher Dieu, c’est chercher la vie heureuse.</w:t>
       </w:r>
     </w:p>
     <w:p>
@@ -9792,7 +9918,7 @@
       </w:pPr>
       <w:r>
         <w:rPr/>
-        <w:t xml:space="preserve">Chapitre XXI, Comment l’idée de la béatitude peut être dans la mémoire.</w:t>
+        <w:t xml:space="preserve">Chapitre XXI. Comment l’idée de la béatitude peut être dans la mémoire.</w:t>
       </w:r>
     </w:p>
     <w:p>
@@ -9855,7 +9981,7 @@
       </w:pPr>
       <w:r>
         <w:rPr/>
-        <w:t xml:space="preserve">Chapitre XXII, Dieu, unique joie du cœur.</w:t>
+        <w:t xml:space="preserve">Chapitre XXII. Dieu, unique joie du cœur.</w:t>
       </w:r>
     </w:p>
     <w:p>
@@ -9882,7 +10008,7 @@
       </w:pPr>
       <w:r>
         <w:rPr/>
-        <w:t xml:space="preserve">Chapitre XXIII, Amour naturel des hommes pour la vérité ils ne la haïssent que lorsqu’elle contrarie leurs passions.</w:t>
+        <w:t xml:space="preserve">Chapitre XXIII. Amour naturel des hommes pour la vérité ils ne la haïssent que lorsqu’elle contrarie leurs passions.</w:t>
       </w:r>
     </w:p>
     <w:p>
@@ -9946,7 +10072,7 @@
       </w:pPr>
       <w:r>
         <w:rPr/>
-        <w:t xml:space="preserve">Chapitre XXIV, Dieu se trouve dans la mémoire.</w:t>
+        <w:t xml:space="preserve">Chapitre XXIV. Dieu se trouve dans la mémoire.</w:t>
       </w:r>
     </w:p>
     <w:p>
@@ -9982,7 +10108,7 @@
       </w:pPr>
       <w:r>
         <w:rPr/>
-        <w:t xml:space="preserve">Chapitre XXV, Dans quelle partie de la mémoire trouvons-nous Dieu ?</w:t>
+        <w:t xml:space="preserve">Chapitre XXV. Dans quelle partie de la mémoire trouvons-nous Dieu ?</w:t>
       </w:r>
     </w:p>
     <w:p>
@@ -10010,7 +10136,7 @@
       </w:pPr>
       <w:r>
         <w:rPr/>
-        <w:t xml:space="preserve">Chapitre XXVI, Dieu est la vérité que les hommes consultent.</w:t>
+        <w:t xml:space="preserve">Chapitre XXVI. Dieu est la vérité que les hommes consultent.</w:t>
       </w:r>
     </w:p>
     <w:p>
@@ -10029,7 +10155,7 @@
       </w:pPr>
       <w:r>
         <w:rPr/>
-        <w:t xml:space="preserve">Chapitre XXVII, Ravissement de cœur devant Dieu.</w:t>
+        <w:t xml:space="preserve">Chapitre XXVII. Ravissement de cœur devant Dieu.</w:t>
       </w:r>
     </w:p>
     <w:p>
@@ -10048,7 +10174,7 @@
       </w:pPr>
       <w:r>
         <w:rPr/>
-        <w:t xml:space="preserve">Chapitre XXVIII, Misère de cette vie.</w:t>
+        <w:t xml:space="preserve">Chapitre XXVIII. Misère de cette vie.</w:t>
       </w:r>
     </w:p>
     <w:p>
@@ -10077,7 +10203,7 @@
       </w:pPr>
       <w:r>
         <w:rPr/>
-        <w:t xml:space="preserve">Chapitre XXIX, La grâce de Dieu est notre seul appui.</w:t>
+        <w:t xml:space="preserve">Chapitre XXIX. La grâce de Dieu est notre seul appui.</w:t>
       </w:r>
     </w:p>
     <w:p>
@@ -10114,7 +10240,7 @@
       </w:pPr>
       <w:r>
         <w:rPr/>
-        <w:t xml:space="preserve">Chapitre XXX, Triple tentation de la volupté, de la curiosité et de l’orgueil.</w:t>
+        <w:t xml:space="preserve">Chapitre XXX. Triple tentation de la volupté, de la curiosité et de l’orgueil.</w:t>
       </w:r>
     </w:p>
     <w:p>
@@ -10175,7 +10301,7 @@
       </w:pPr>
       <w:r>
         <w:rPr/>
-        <w:t xml:space="preserve">Chapitre XXXI, De la volupté dans les aliments.</w:t>
+        <w:t xml:space="preserve">Chapitre XXXI. De la volupté dans les aliments.</w:t>
       </w:r>
     </w:p>
     <w:p>
@@ -10211,7 +10337,7 @@
       </w:pPr>
       <w:r>
         <w:rPr/>
-        <w:t xml:space="preserve">« Ne laissez pas appesantir vos cœurs par l’intempérance et l’ivrognerie (Luc, XXI, 34). »</w:t>
+        <w:t xml:space="preserve">« Ne laissez pas appesantir vos cœurs par l’intempérance et l’ivrognerie. (Luc, XXI, 34) »</w:t>
       </w:r>
     </w:p>
     <w:p>
@@ -10256,7 +10382,7 @@
       </w:pPr>
       <w:r>
         <w:rPr/>
-        <w:t xml:space="preserve">« Que nous mangions, ou ne mangions pas, rien de plus pour nous, rien de moins (I Cor. VIII, 8), »</w:t>
+        <w:t xml:space="preserve">« Que nous mangions, ou ne mangions pas, rien de plus pour nous, rien de moins, (I Cor. VIII, 8) »</w:t>
       </w:r>
     </w:p>
     <w:p>
@@ -10274,7 +10400,7 @@
       </w:pPr>
       <w:r>
         <w:rPr/>
-        <w:t xml:space="preserve">« J’ai appris à me contenter de l’état où je suis ; je sais vivre dans l’abondance, et je sais souffrir le besoin. Je peux tout en celui qui me fortifie (Philipp. IV, 11-13). »</w:t>
+        <w:t xml:space="preserve">« J’ai appris à me contenter de l’état où je suis ; je sais vivre dans l’abondance, et je sais souffrir le besoin. Je peux tout en celui qui me fortifie. (Philipp. IV, 11-13) »</w:t>
       </w:r>
     </w:p>
     <w:p>
@@ -10357,7 +10483,7 @@
       </w:pPr>
       <w:r>
         <w:rPr/>
-        <w:t xml:space="preserve">« qu’il ne faut rien refuser de ce que l’on peut recevoir en action de grâces (I Tim. IV, 4) ; »</w:t>
+        <w:t xml:space="preserve">« qu’il ne faut rien refuser de ce que l’on peut recevoir en action de grâces ; (I Tim. IV, 4) »</w:t>
       </w:r>
     </w:p>
     <w:p>
@@ -10375,7 +10501,25 @@
       </w:pPr>
       <w:r>
         <w:rPr/>
-        <w:t xml:space="preserve">« notre aliment qui nous rend recommandables à Dieu (I Cor. VIII, 8), que l’on se garde de juger sur le manger et le boire (Coloss. II, 16) ; que celui qui mange ne méprise pas celui qui s’abstient ; que celui qui s’abstient ne méprise pas celui qui mange (Rom. XIV, 3). »</w:t>
+        <w:t xml:space="preserve">« notre aliment qui nous rend recommandables à Dieu, (I Cor. VIII, 8)</w:t>
+      </w:r>
+    </w:p>
+    <w:p>
+      <w:pPr>
+        <w:pStyle w:val="quote"/>
+      </w:pPr>
+      <w:r>
+        <w:rPr/>
+        <w:t xml:space="preserve">que l’on se garde de juger sur le manger et le boire ; (Coloss. II, 16)</w:t>
+      </w:r>
+    </w:p>
+    <w:p>
+      <w:pPr>
+        <w:pStyle w:val="quote"/>
+      </w:pPr>
+      <w:r>
+        <w:rPr/>
+        <w:t xml:space="preserve">que celui qui mange ne méprise pas celui qui s’abstient ; que celui qui s’abstient ne méprise pas celui qui mange. (Rom. XIV, 3) »</w:t>
       </w:r>
     </w:p>
     <w:p>
@@ -10412,7 +10556,7 @@
       </w:pPr>
       <w:r>
         <w:rPr/>
-        <w:t xml:space="preserve">Chapitre XXXII, Plaisir de l’odorat.</w:t>
+        <w:t xml:space="preserve">Chapitre XXXII. Plaisir de l’odorat.</w:t>
       </w:r>
     </w:p>
     <w:p>
@@ -10431,7 +10575,7 @@
       </w:pPr>
       <w:r>
         <w:rPr/>
-        <w:t xml:space="preserve">Chapitre XXXIII, Plaisir de l’ouïe. — du chant d’Église.</w:t>
+        <w:t xml:space="preserve">Chapitre XXXIII. Plaisir de l’ouïe. — du chant d’Église.</w:t>
       </w:r>
     </w:p>
     <w:p>
@@ -10496,7 +10640,7 @@
       </w:pPr>
       <w:r>
         <w:rPr/>
-        <w:t xml:space="preserve">Chapitre XXXIV, Volupté des yeux.</w:t>
+        <w:t xml:space="preserve">Chapitre XXXIV. Volupté des yeux.</w:t>
       </w:r>
     </w:p>
     <w:p>
@@ -10514,7 +10658,7 @@
       </w:pPr>
       <w:r>
         <w:rPr/>
-        <w:t xml:space="preserve">« et soupire après cette habitation céleste dont Je brûle d’être revêtu comme d’un second vêtement (II Cor. V, 2). »</w:t>
+        <w:t xml:space="preserve">« et soupire après cette habitation céleste dont Je brûle d’être revêtu comme d’un second vêtement. (II Cor. V, 2) »</w:t>
       </w:r>
     </w:p>
     <w:p>
@@ -10532,7 +10676,7 @@
       </w:pPr>
       <w:r>
         <w:rPr/>
-        <w:t xml:space="preserve">«dont toutes les œuvres sont bonnes (Ecclési. XXXIX,39) ; »</w:t>
+        <w:t xml:space="preserve">«dont toutes les œuvres sont bonnes ; (Ecclési. XXXIX,39) »</w:t>
       </w:r>
     </w:p>
     <w:p>
@@ -10629,7 +10773,7 @@
       </w:pPr>
       <w:r>
         <w:rPr/>
-        <w:t xml:space="preserve">Chapitre XXXV, Curiosité.</w:t>
+        <w:t xml:space="preserve">Chapitre XXXV. Curiosité.</w:t>
       </w:r>
     </w:p>
     <w:p>
@@ -10703,7 +10847,7 @@
       </w:pPr>
       <w:r>
         <w:rPr/>
-        <w:t xml:space="preserve">Chapitre XXXVI, Orgueil.</w:t>
+        <w:t xml:space="preserve">Chapitre XXXVI. Orgueil.</w:t>
       </w:r>
     </w:p>
     <w:p>
@@ -10759,7 +10903,7 @@
       </w:pPr>
       <w:r>
         <w:rPr/>
-        <w:t xml:space="preserve">Chapitre XXXVII, Disposition de son âme touchant le blâme et la louange.</w:t>
+        <w:t xml:space="preserve">Chapitre XXXVII. Disposition de son âme touchant le blâme et la louange.</w:t>
       </w:r>
     </w:p>
     <w:p>
@@ -10833,7 +10977,7 @@
       </w:pPr>
       <w:r>
         <w:rPr/>
-        <w:t xml:space="preserve">Chapitre XXXVIII, Vaine gloire, poison subtil.</w:t>
+        <w:t xml:space="preserve">Chapitre XXXVIII. Vaine gloire, poison subtil.</w:t>
       </w:r>
     </w:p>
     <w:p>
@@ -10861,7 +11005,7 @@
       </w:pPr>
       <w:r>
         <w:rPr/>
-        <w:t xml:space="preserve">Chapitre XXXIX, Complaisance en soi-même.</w:t>
+        <w:t xml:space="preserve">Chapitre XXXIX. Complaisance en soi-même.</w:t>
       </w:r>
     </w:p>
     <w:p>
@@ -10880,7 +11024,7 @@
       </w:pPr>
       <w:r>
         <w:rPr/>
-        <w:t xml:space="preserve">Chapitre XL, Coup d’oeil sur tout ce qu’il a dit.</w:t>
+        <w:t xml:space="preserve">Chapitre XL. Coup d’oeil sur tout ce qu’il a dit.</w:t>
       </w:r>
     </w:p>
     <w:p>
@@ -10927,7 +11071,7 @@
       </w:pPr>
       <w:r>
         <w:rPr/>
-        <w:t xml:space="preserve">Chapitre XLI, Ce qui le rejetait loin de Dieu.</w:t>
+        <w:t xml:space="preserve">Chapitre XLI. Ce qui le rejetait loin de Dieu.</w:t>
       </w:r>
     </w:p>
     <w:p>
@@ -10946,7 +11090,7 @@
       </w:pPr>
       <w:r>
         <w:rPr/>
-        <w:t xml:space="preserve">Chapitre XLII, Égarement des superbes qui ont eu recours aux anges déchus comme médiateurs entre Dieu et les Hommes.</w:t>
+        <w:t xml:space="preserve">Chapitre XLII. Égarement des superbes qui ont eu recours aux anges déchus comme médiateurs entre Dieu et les Hommes.</w:t>
       </w:r>
     </w:p>
     <w:p>
@@ -10974,7 +11118,7 @@
       </w:pPr>
       <w:r>
         <w:rPr/>
-        <w:t xml:space="preserve">Chapitre XLIII, Jésus-Christ seul médiateur.</w:t>
+        <w:t xml:space="preserve">Chapitre XLIII. Jésus-Christ seul médiateur.</w:t>
       </w:r>
     </w:p>
     <w:p>
@@ -11011,7 +11155,25 @@
       </w:pPr>
       <w:r>
         <w:rPr/>
-        <w:t xml:space="preserve">« Celui qui n’a point regardé comme une usurpation d’être égal à vous, s’est rendu obéissant jusqu’à la mort de la croix (Philip. II, 6), lui seul libre entre les morts (Ps. LXXXVII, 6-8), ayant la puissance de « quitter son âme et la puissance de la reprendre (Jean, X, 18) ; »</w:t>
+        <w:t xml:space="preserve">« Celui qui n’a point regardé comme une usurpation d’être égal à vous, s’est rendu obéissant jusqu’à la mort de la croix, (Philip. II, 6)</w:t>
+      </w:r>
+    </w:p>
+    <w:p>
+      <w:pPr>
+        <w:pStyle w:val="quote"/>
+      </w:pPr>
+      <w:r>
+        <w:rPr/>
+        <w:t xml:space="preserve">lui seul libre entre les morts, (Ps. LXXXVII, 6-8)</w:t>
+      </w:r>
+    </w:p>
+    <w:p>
+      <w:pPr>
+        <w:pStyle w:val="quote"/>
+      </w:pPr>
+      <w:r>
+        <w:rPr/>
+        <w:t xml:space="preserve">ayant la puissance de « quitter son âme et la puissance de la reprendre ; (Jean, X, 18) »</w:t>
       </w:r>
     </w:p>
     <w:p>
@@ -11038,7 +11200,7 @@
       </w:pPr>
       <w:r>
         <w:rPr/>
-        <w:t xml:space="preserve">« Le CHRIST est mort pour tous, afin que ceux qui vivent ne vivent plus à eux-mêmes, mais à celui qui est mort pour eux (I Cor. V, 15). »</w:t>
+        <w:t xml:space="preserve">« Le CHRIST est mort pour tous, afin que ceux qui vivent ne vivent plus à eux-mêmes, mais à celui qui est mort pour eux. (I Cor. V, 15) »</w:t>
       </w:r>
     </w:p>
     <w:p>
@@ -11056,7 +11218,7 @@
       </w:pPr>
       <w:r>
         <w:rPr/>
-        <w:t xml:space="preserve">« en qui sont cachés tous les « trésors de la sagesse et de la science m’a « racheté de son sang (Coloss. II, 3). »</w:t>
+        <w:t xml:space="preserve">« en qui sont cachés tous les « trésors de la sagesse et de la science m’a « racheté de son sang. (Coloss. II, 3) »</w:t>
       </w:r>
     </w:p>
     <w:p>
@@ -11070,14 +11232,14 @@
     </w:p>
     <!--XI-->
     <w:p>
-      <w:bookmarkStart w:name="XI" w:id="2521"/>
+      <w:bookmarkStart w:name="XI" w:id="2557"/>
       <w:r>
         <w:rPr>
           <w:rStyle w:val="id"/>
         </w:rPr>
         <w:t xml:space="preserve">[XI] </w:t>
       </w:r>
-      <w:bookmarkEnd w:id="2521"/>
+      <w:bookmarkEnd w:id="2557"/>
       <w:r>
         <w:rPr>
           <w:rStyle w:val="pb"/>
@@ -11089,28 +11251,28 @@
       <w:pPr>
         <w:pStyle w:val="Titre1"/>
       </w:pPr>
-      <w:bookmarkStart w:name="XI" w:id="2522"/>
+      <w:bookmarkStart w:name="XI" w:id="2558"/>
       <w:r>
         <w:rPr>
           <w:rStyle w:val="id"/>
         </w:rPr>
         <w:t xml:space="preserve">[XI] </w:t>
       </w:r>
-      <w:bookmarkEnd w:id="2522"/>
+      <w:bookmarkEnd w:id="2558"/>
       <w:r>
         <w:rPr/>
         <w:t xml:space="preserve">XI. La Création du monde et le temps</w:t>
       </w:r>
     </w:p>
     <w:p>
-      <w:bookmarkStart w:name="XI" w:id="2521"/>
+      <w:bookmarkStart w:name="XI" w:id="2557"/>
       <w:r>
         <w:rPr>
           <w:rStyle w:val="id"/>
         </w:rPr>
         <w:t xml:space="preserve">[XI] </w:t>
       </w:r>
-      <w:bookmarkEnd w:id="2521"/>
+      <w:bookmarkEnd w:id="2557"/>
       <w:r>
         <w:rPr>
           <w:rStyle w:val="pb"/>
@@ -11140,7 +11302,7 @@
       </w:pPr>
       <w:r>
         <w:rPr/>
-        <w:t xml:space="preserve">Chapitre premier, La confession de nos misères dilate notre amour.</w:t>
+        <w:t xml:space="preserve">Chapitre premier. La confession de nos misères dilate notre amour.</w:t>
       </w:r>
     </w:p>
     <w:p>
@@ -11176,7 +11338,7 @@
       </w:pPr>
       <w:r>
         <w:rPr/>
-        <w:t xml:space="preserve">« Votre Père sait ce qu’il vous faut, avant même que vous lui demandiez rien (Matth. VI, 8). »</w:t>
+        <w:t xml:space="preserve">« Votre Père sait ce qu’il vous faut, avant même que vous lui demandiez rien. (Matth. VI, 8) »</w:t>
       </w:r>
     </w:p>
     <w:p>
@@ -11195,7 +11357,7 @@
       </w:pPr>
       <w:r>
         <w:rPr/>
-        <w:t xml:space="preserve">Chapitre II, Il demande à Dieu l’intelligence des écritures.</w:t>
+        <w:t xml:space="preserve">Chapitre II. Il demande à Dieu l’intelligence des écritures.</w:t>
       </w:r>
     </w:p>
     <w:p>
@@ -11231,7 +11393,16 @@
       </w:pPr>
       <w:r>
         <w:rPr/>
-        <w:t xml:space="preserve">« Je suis indigent et pauvre (Ps. LXXXV, 1), et vous êtes « riche ; et vous versez vos libéralités sur tous « ceux qui vous invoquent (Rom. X, 12) »</w:t>
+        <w:t xml:space="preserve">« Je suis indigent et pauvre, (Ps. LXXXV, 1)</w:t>
+      </w:r>
+    </w:p>
+    <w:p>
+      <w:pPr>
+        <w:pStyle w:val="quote"/>
+      </w:pPr>
+      <w:r>
+        <w:rPr/>
+        <w:t xml:space="preserve">et vous êtes « riche ; et vous versez vos libéralités sur tous ceux qui vous invoquent (Rom. X, 12) »</w:t>
       </w:r>
     </w:p>
     <w:p>
@@ -11286,7 +11457,7 @@
       </w:pPr>
       <w:r>
         <w:rPr/>
-        <w:t xml:space="preserve">« Les impies m’ont raconté leur ivresse ; mais qu’est-ce auprès de votre loi , Seigneur (Ps. CXVIII) ? »</w:t>
+        <w:t xml:space="preserve">« Les impies m’ont raconté leur ivresse ; mais qu’est-ce auprès de votre loi , Seigneur ? (Ps. CXVIII) »</w:t>
       </w:r>
     </w:p>
     <w:p>
@@ -11304,7 +11475,7 @@
       </w:pPr>
       <w:r>
         <w:rPr/>
-        <w:t xml:space="preserve">« en qui sont cachés tous les trésors de « la sagesse et de la science (Coloss. II, 3) ; »</w:t>
+        <w:t xml:space="preserve">« en qui sont cachés tous les trésors de « la sagesse et de la science ; (Coloss. II, 3) »</w:t>
       </w:r>
     </w:p>
     <w:p>
@@ -11323,7 +11494,7 @@
       </w:pPr>
       <w:r>
         <w:rPr/>
-        <w:t xml:space="preserve">Chapitre III, Il implore la vérité, qui a parlé par Moïse.</w:t>
+        <w:t xml:space="preserve">Chapitre III. Il implore la vérité, qui a parlé par Moïse.</w:t>
       </w:r>
     </w:p>
     <w:p>
@@ -11348,7 +11519,7 @@
       </w:pPr>
       <w:r>
         <w:rPr/>
-        <w:t xml:space="preserve">Chapitre IV, Le ciel et la terre nous crient qu’ils ont été créés.</w:t>
+        <w:t xml:space="preserve">Chapitre IV. Le ciel et la terre nous crient qu’ils ont été créés.</w:t>
       </w:r>
     </w:p>
     <w:p>
@@ -11367,7 +11538,7 @@
       </w:pPr>
       <w:r>
         <w:rPr/>
-        <w:t xml:space="preserve">Chapitre V, L’univers créé de rien.</w:t>
+        <w:t xml:space="preserve">Chapitre V. L’univers créé de rien.</w:t>
       </w:r>
     </w:p>
     <w:p>
@@ -11404,7 +11575,7 @@
       </w:pPr>
       <w:r>
         <w:rPr/>
-        <w:t xml:space="preserve">Chapitre VI, Comment Dieu a parlé.</w:t>
+        <w:t xml:space="preserve">Chapitre VI. Comment Dieu a parlé.</w:t>
       </w:r>
     </w:p>
     <w:p>
@@ -11422,7 +11593,7 @@
       </w:pPr>
       <w:r>
         <w:rPr/>
-        <w:t xml:space="preserve">« Celui-ci est mon Fils bien-aimé(Matth. III, 17 ; XVII, 5) ? »</w:t>
+        <w:t xml:space="preserve">« Celui-ci est mon Fils bien-aimé ? (Matth. III, 17 ; XVII, 5) »</w:t>
       </w:r>
     </w:p>
     <w:p>
@@ -11467,7 +11638,7 @@
       </w:pPr>
       <w:r>
         <w:rPr/>
-        <w:t xml:space="preserve">Chapitre VII, Le verbe divin, fils de Dieu, coéternel au Père.</w:t>
+        <w:t xml:space="preserve">Chapitre VII. Le verbe divin, fils de Dieu, coéternel au Père.</w:t>
       </w:r>
     </w:p>
     <w:p>
@@ -11495,7 +11666,7 @@
       </w:pPr>
       <w:r>
         <w:rPr/>
-        <w:t xml:space="preserve">Chapitre VIII, Le verbe éternel est notre unique maître.</w:t>
+        <w:t xml:space="preserve">Chapitre VIII. Le verbe éternel est notre unique maître.</w:t>
       </w:r>
     </w:p>
     <w:p>
@@ -11523,7 +11694,7 @@
       </w:pPr>
       <w:r>
         <w:rPr/>
-        <w:t xml:space="preserve">Chapitre IX, Le verbe parle à notre cœur.</w:t>
+        <w:t xml:space="preserve">Chapitre IX. Le verbe parle à notre cœur.</w:t>
       </w:r>
     </w:p>
     <w:p>
@@ -11550,7 +11721,7 @@
       </w:pPr>
       <w:r>
         <w:rPr/>
-        <w:t xml:space="preserve">«guéri toutes mes langueurs. Mais vous rachèterez ma vie de la corruption ; vous me couronnerez de compassion et de miséricorde ; vous rassasierez de vos biens tout mon désir ; et ma jeunesse sera renouvelée comme celle de l’aigle (Ps. CII, 3-5) ; »</w:t>
+        <w:t xml:space="preserve">«guéri toutes mes langueurs. Mais vous rachèterez ma vie de la corruption ; vous me couronnerez de compassion et de miséricorde ; vous rassasierez de vos biens tout mon désir ; et ma jeunesse sera renouvelée comme celle de l’aigle ; (Ps. CII, 3-5) »</w:t>
       </w:r>
     </w:p>
     <w:p>
@@ -11568,7 +11739,7 @@
       </w:pPr>
       <w:r>
         <w:rPr/>
-        <w:t xml:space="preserve">« Que vos œuvres sont glorieuses, Seigneur ! Vous avez tout fait dans votre Sagesse (Ps. CIII, 24). »</w:t>
+        <w:t xml:space="preserve">« Que vos œuvres sont glorieuses, Seigneur ! Vous avez tout fait dans votre Sagesse. (Ps. CIII, 24) »</w:t>
       </w:r>
     </w:p>
     <w:p>
@@ -11593,7 +11764,7 @@
       </w:pPr>
       <w:r>
         <w:rPr/>
-        <w:t xml:space="preserve">Chapitre X, La volonté de Dieu n’a pas de commencement.</w:t>
+        <w:t xml:space="preserve">Chapitre X. La volonté de Dieu n’a pas de commencement.</w:t>
       </w:r>
     </w:p>
     <w:p>
@@ -11612,7 +11783,7 @@
       </w:pPr>
       <w:r>
         <w:rPr/>
-        <w:t xml:space="preserve">Chapitre XI, Le temps ne saurait être la mesure de l’éternité.</w:t>
+        <w:t xml:space="preserve">Chapitre XI. Le temps ne saurait être la mesure de l’éternité.</w:t>
       </w:r>
     </w:p>
     <w:p>
@@ -11640,7 +11811,7 @@
       </w:pPr>
       <w:r>
         <w:rPr/>
-        <w:t xml:space="preserve">Chapitre XII, Ce que Dieu faisait avant la création du monde.</w:t>
+        <w:t xml:space="preserve">Chapitre XII. Ce que Dieu faisait avant la création du monde.</w:t>
       </w:r>
     </w:p>
     <w:p>
@@ -11668,7 +11839,7 @@
       </w:pPr>
       <w:r>
         <w:rPr/>
-        <w:t xml:space="preserve">Chapitre XIII, Point de temps avant la création.</w:t>
+        <w:t xml:space="preserve">Chapitre XIII. Point de temps avant la création.</w:t>
       </w:r>
     </w:p>
     <w:p>
@@ -11714,7 +11885,7 @@
       </w:pPr>
       <w:r>
         <w:rPr/>
-        <w:t xml:space="preserve">« Et vous, vous « êtes toujours le même, et vos années ne s’évanouissent point (Ps. CI, 28). »</w:t>
+        <w:t xml:space="preserve">« Et vous, vous « êtes toujours le même, et vos années ne s’évanouissent point. (Ps. CI, 28) »</w:t>
       </w:r>
     </w:p>
     <w:p>
@@ -11732,7 +11903,7 @@
       </w:pPr>
       <w:r>
         <w:rPr/>
-        <w:t xml:space="preserve">« Je t’ai engendré aujourd’hui (Ps. II,7 ; Héb. V, 7). »</w:t>
+        <w:t xml:space="preserve">« Je t’ai engendré aujourd’hui. (Ps. II,7 ; Héb. V, 7) »</w:t>
       </w:r>
     </w:p>
     <w:p>
@@ -11751,7 +11922,7 @@
       </w:pPr>
       <w:r>
         <w:rPr/>
-        <w:t xml:space="preserve">Chapitre XIV, Qu’est-ce que le temps ?</w:t>
+        <w:t xml:space="preserve">Chapitre XIV. Qu’est-ce que le temps ?</w:t>
       </w:r>
     </w:p>
     <w:p>
@@ -11779,7 +11950,7 @@
       </w:pPr>
       <w:r>
         <w:rPr/>
-        <w:t xml:space="preserve">Chapitre XV, Quelle est la mesure du temps ?</w:t>
+        <w:t xml:space="preserve">Chapitre XV. Quelle est la mesure du temps ?</w:t>
       </w:r>
     </w:p>
     <w:p>
@@ -11862,7 +12033,7 @@
       </w:pPr>
       <w:r>
         <w:rPr/>
-        <w:t xml:space="preserve">Chapitre XVI, Comment se mesure le temps ?</w:t>
+        <w:t xml:space="preserve">Chapitre XVI. Comment se mesure le temps ?</w:t>
       </w:r>
     </w:p>
     <w:p>
@@ -11881,7 +12052,7 @@
       </w:pPr>
       <w:r>
         <w:rPr/>
-        <w:t xml:space="preserve">Chapitre XVII,Ou est le passé, ou est l’avenir ?</w:t>
+        <w:t xml:space="preserve">Chapitre XVII.Ou est le passé, ou est l’avenir ?</w:t>
       </w:r>
     </w:p>
     <w:p>
@@ -11900,7 +12071,7 @@
       </w:pPr>
       <w:r>
         <w:rPr/>
-        <w:t xml:space="preserve">Chapitre XVIII, Comment le passé et l’avenir sont présents.</w:t>
+        <w:t xml:space="preserve">Chapitre XVIII. Comment le passé et l’avenir sont présents.</w:t>
       </w:r>
     </w:p>
     <w:p>
@@ -11956,7 +12127,7 @@
       </w:pPr>
       <w:r>
         <w:rPr/>
-        <w:t xml:space="preserve">Chapitre XIX,De la prescience de l’avenir.</w:t>
+        <w:t xml:space="preserve">Chapitre XIX.De la prescience de l’avenir.</w:t>
       </w:r>
     </w:p>
     <w:p>
@@ -11975,7 +12146,7 @@
       </w:pPr>
       <w:r>
         <w:rPr/>
-        <w:t xml:space="preserve">Chapitre XX, Quel nom donner aux différences du temps ?</w:t>
+        <w:t xml:space="preserve">Chapitre XX. Quel nom donner aux différences du temps ?</w:t>
       </w:r>
     </w:p>
     <w:p>
@@ -11994,7 +12165,7 @@
       </w:pPr>
       <w:r>
         <w:rPr/>
-        <w:t xml:space="preserve">Chapitre XXI, Comment mesurer le temps ?</w:t>
+        <w:t xml:space="preserve">Chapitre XXI. Comment mesurer le temps ?</w:t>
       </w:r>
     </w:p>
     <w:p>
@@ -12032,7 +12203,7 @@
       </w:pPr>
       <w:r>
         <w:rPr/>
-        <w:t xml:space="preserve">Chapitre XXII, Il demande à Dieu la connaissance de ce mystère.</w:t>
+        <w:t xml:space="preserve">Chapitre XXII. Il demande à Dieu la connaissance de ce mystère.</w:t>
       </w:r>
     </w:p>
     <w:p>
@@ -12059,7 +12230,7 @@
       </w:pPr>
       <w:r>
         <w:rPr/>
-        <w:t xml:space="preserve">« et ma foi inspire ma parole (Ps. CXV, 1). »</w:t>
+        <w:t xml:space="preserve">« et ma foi inspire ma parole. (Ps. CXV, 1) »</w:t>
       </w:r>
     </w:p>
     <w:p>
@@ -12078,7 +12249,7 @@
       </w:pPr>
       <w:r>
         <w:rPr/>
-        <w:t xml:space="preserve">Chapitre XXIII, Nature du temps.</w:t>
+        <w:t xml:space="preserve">Chapitre XXIII. Nature du temps.</w:t>
       </w:r>
     </w:p>
     <w:p>
@@ -12134,7 +12305,7 @@
       </w:pPr>
       <w:r>
         <w:rPr/>
-        <w:t xml:space="preserve">Chapitre XXIV, Le temps est-il la mesure du mouvement ?</w:t>
+        <w:t xml:space="preserve">Chapitre XXIV. Le temps est-il la mesure du mouvement ?</w:t>
       </w:r>
     </w:p>
     <w:p>
@@ -12162,7 +12333,7 @@
       </w:pPr>
       <w:r>
         <w:rPr/>
-        <w:t xml:space="preserve">Chapitre XXV,Allumez ma lampe, Seigneur, éclairez mes ténèbres.</w:t>
+        <w:t xml:space="preserve">Chapitre XXV.Allumez ma lampe, Seigneur, éclairez mes ténèbres.</w:t>
       </w:r>
     </w:p>
     <w:p>
@@ -12180,17 +12351,17 @@
       </w:pPr>
       <w:r>
         <w:rPr/>
-        <w:t xml:space="preserve">« Allumez ma lampe, Seigneur mon Dieu, éclairez mes ténèbres (Ps. XVII, 25). »</w:t>
-      </w:r>
-    </w:p>
-    <!---->
-    <w:p>
-      <w:pPr>
-        <w:pStyle w:val="Titre2"/>
-      </w:pPr>
-      <w:r>
-        <w:rPr/>
-        <w:t xml:space="preserve">Chapitre XXVI, Le temps n’est pas la mesure du temps.</w:t>
+        <w:t xml:space="preserve">« Allumez ma lampe, Seigneur mon Dieu, éclairez mes ténèbres. (Ps. XVII, 25) »</w:t>
+      </w:r>
+    </w:p>
+    <!---->
+    <w:p>
+      <w:pPr>
+        <w:pStyle w:val="Titre2"/>
+      </w:pPr>
+      <w:r>
+        <w:rPr/>
+        <w:t xml:space="preserve">Chapitre XXVI. Le temps n’est pas la mesure du temps.</w:t>
       </w:r>
     </w:p>
     <w:p>
@@ -12237,7 +12408,7 @@
       </w:pPr>
       <w:r>
         <w:rPr/>
-        <w:t xml:space="preserve">Chapitre XXVII, Comment nous mesurons le temps.</w:t>
+        <w:t xml:space="preserve">Chapitre XXVII. Comment nous mesurons le temps.</w:t>
       </w:r>
     </w:p>
     <w:p>
@@ -12318,7 +12489,7 @@
       </w:pPr>
       <w:r>
         <w:rPr/>
-        <w:t xml:space="preserve">Chapitre XXVIII, L’Esprit est la mesure du temps.</w:t>
+        <w:t xml:space="preserve">Chapitre XXVIII. L’Esprit est la mesure du temps.</w:t>
       </w:r>
     </w:p>
     <w:p>
@@ -12346,7 +12517,7 @@
       </w:pPr>
       <w:r>
         <w:rPr/>
-        <w:t xml:space="preserve">Chapitre XXIX, De l’union avec Dieu.</w:t>
+        <w:t xml:space="preserve">Chapitre XXIX. De l’union avec Dieu.</w:t>
       </w:r>
     </w:p>
     <w:p>
@@ -12364,7 +12535,7 @@
       </w:pPr>
       <w:r>
         <w:rPr/>
-        <w:t xml:space="preserve">« votre miséricorde vaut mieux que toutes les vies (Ps. LXII, 4) ; »</w:t>
+        <w:t xml:space="preserve">« votre miséricorde vaut mieux que toutes les vies ; (Ps. LXII, 4) »</w:t>
       </w:r>
     </w:p>
     <w:p>
@@ -12388,7 +12559,7 @@
       </w:r>
       <w:r>
         <w:rPr/>
-        <w:t xml:space="preserve"> « mes années s’écoulent dans les « gémissements (Ps. XXX, II), »</w:t>
+        <w:t xml:space="preserve"> « mes années s’écoulent dans les « gémissements, (Ps. XXX, II) »</w:t>
       </w:r>
     </w:p>
     <w:p>
@@ -12415,7 +12586,7 @@
       </w:pPr>
       <w:r>
         <w:rPr/>
-        <w:t xml:space="preserve">Chapitre XXX, Point de temps sans œuvre.</w:t>
+        <w:t xml:space="preserve">Chapitre XXX. Point de temps sans œuvre.</w:t>
       </w:r>
     </w:p>
     <w:p>
@@ -12450,7 +12621,7 @@
       </w:pPr>
       <w:r>
         <w:rPr/>
-        <w:t xml:space="preserve">« sur ce qui demeure présent devant eux (Phlip. III, 13) ; »</w:t>
+        <w:t xml:space="preserve">« sur ce qui demeure présent devant eux ; (Phlip. III, 13) »</w:t>
       </w:r>
     </w:p>
     <w:p>
@@ -12469,7 +12640,7 @@
       </w:pPr>
       <w:r>
         <w:rPr/>
-        <w:t xml:space="preserve">Chapitre XXXI, Dieu connaît autrement que les Hommes.</w:t>
+        <w:t xml:space="preserve">Chapitre XXXI. Dieu connaît autrement que les Hommes.</w:t>
       </w:r>
     </w:p>
     <w:p>
@@ -12492,14 +12663,14 @@
     </w:p>
     <!--XII-->
     <w:p>
-      <w:bookmarkStart w:name="XII" w:id="2848"/>
+      <w:bookmarkStart w:name="XII" w:id="2886"/>
       <w:r>
         <w:rPr>
           <w:rStyle w:val="id"/>
         </w:rPr>
         <w:t xml:space="preserve">[XII] </w:t>
       </w:r>
-      <w:bookmarkEnd w:id="2848"/>
+      <w:bookmarkEnd w:id="2886"/>
       <w:r>
         <w:rPr>
           <w:rStyle w:val="pb"/>
@@ -12511,28 +12682,28 @@
       <w:pPr>
         <w:pStyle w:val="Titre1"/>
       </w:pPr>
-      <w:bookmarkStart w:name="XII" w:id="2849"/>
+      <w:bookmarkStart w:name="XII" w:id="2887"/>
       <w:r>
         <w:rPr>
           <w:rStyle w:val="id"/>
         </w:rPr>
         <w:t xml:space="preserve">[XII] </w:t>
       </w:r>
-      <w:bookmarkEnd w:id="2849"/>
+      <w:bookmarkEnd w:id="2887"/>
       <w:r>
         <w:rPr/>
         <w:t xml:space="preserve">XII. Le ciel et la terre</w:t>
       </w:r>
     </w:p>
     <w:p>
-      <w:bookmarkStart w:name="XII" w:id="2848"/>
+      <w:bookmarkStart w:name="XII" w:id="2886"/>
       <w:r>
         <w:rPr>
           <w:rStyle w:val="id"/>
         </w:rPr>
         <w:t xml:space="preserve">[XII] </w:t>
       </w:r>
-      <w:bookmarkEnd w:id="2848"/>
+      <w:bookmarkEnd w:id="2886"/>
       <w:r>
         <w:rPr>
           <w:rStyle w:val="pb"/>
@@ -12562,7 +12733,7 @@
       </w:pPr>
       <w:r>
         <w:rPr/>
-        <w:t xml:space="preserve">Chapitre premier, La recherche de la vérité est pénible.</w:t>
+        <w:t xml:space="preserve">Chapitre premier. La recherche de la vérité est pénible.</w:t>
       </w:r>
     </w:p>
     <w:p>
@@ -12599,7 +12770,7 @@
       </w:pPr>
       <w:r>
         <w:rPr/>
-        <w:t xml:space="preserve">Chapitre II, Deux sortes de Cieux.</w:t>
+        <w:t xml:space="preserve">Chapitre II. Deux sortes de Cieux.</w:t>
       </w:r>
     </w:p>
     <w:p>
@@ -12618,7 +12789,7 @@
       </w:pPr>
       <w:r>
         <w:rPr/>
-        <w:t xml:space="preserve">Chapitre III, Des ténèbres répandues sur la surface de l’abîme.</w:t>
+        <w:t xml:space="preserve">Chapitre III. Des ténèbres répandues sur la surface de l’abîme.</w:t>
       </w:r>
     </w:p>
     <w:p>
@@ -12661,7 +12832,7 @@
       </w:pPr>
       <w:r>
         <w:rPr/>
-        <w:t xml:space="preserve">Chapitre IV, Matière primitive.</w:t>
+        <w:t xml:space="preserve">Chapitre IV. Matière primitive.</w:t>
       </w:r>
     </w:p>
     <w:p>
@@ -12680,7 +12851,7 @@
       </w:pPr>
       <w:r>
         <w:rPr/>
-        <w:t xml:space="preserve">Chapitre V, Sa nature.</w:t>
+        <w:t xml:space="preserve">Chapitre V. Sa nature.</w:t>
       </w:r>
     </w:p>
     <w:p>
@@ -12699,7 +12870,7 @@
       </w:pPr>
       <w:r>
         <w:rPr/>
-        <w:t xml:space="preserve">Chapitre VI, Comment il faut la concevoir.</w:t>
+        <w:t xml:space="preserve">Chapitre VI. Comment il faut la concevoir.</w:t>
       </w:r>
     </w:p>
     <w:p>
@@ -12736,7 +12907,7 @@
       </w:pPr>
       <w:r>
         <w:rPr/>
-        <w:t xml:space="preserve">Chapitre VII, Le ciel plus excellent que la terre.</w:t>
+        <w:t xml:space="preserve">Chapitre VII. Le ciel plus excellent que la terre.</w:t>
       </w:r>
     </w:p>
     <w:p>
@@ -12774,7 +12945,7 @@
       </w:pPr>
       <w:r>
         <w:rPr/>
-        <w:t xml:space="preserve">Chapitre VIII, Matière primitive faite de rien.</w:t>
+        <w:t xml:space="preserve">Chapitre VIII. Matière primitive faite de rien.</w:t>
       </w:r>
     </w:p>
     <w:p>
@@ -12838,7 +13009,7 @@
       </w:pPr>
       <w:r>
         <w:rPr/>
-        <w:t xml:space="preserve">Chapitre IX, Le ciel du ciel.</w:t>
+        <w:t xml:space="preserve">Chapitre IX. Le ciel du ciel.</w:t>
       </w:r>
     </w:p>
     <w:p>
@@ -12857,7 +13028,7 @@
       </w:pPr>
       <w:r>
         <w:rPr/>
-        <w:t xml:space="preserve">Chapitre X, Invocation.</w:t>
+        <w:t xml:space="preserve">Chapitre X. Invocation.</w:t>
       </w:r>
     </w:p>
     <w:p>
@@ -12886,7 +13057,7 @@
       </w:pPr>
       <w:r>
         <w:rPr/>
-        <w:t xml:space="preserve">Chapitre XI, Ce que Dieu lui a enseigné.</w:t>
+        <w:t xml:space="preserve">Chapitre XI. Ce que Dieu lui a enseigné.</w:t>
       </w:r>
     </w:p>
     <w:p>
@@ -12904,7 +13075,7 @@
       </w:pPr>
       <w:r>
         <w:rPr/>
-        <w:t xml:space="preserve">« seul en possession de l’immortalité (I Tim. VI, 16) ; »</w:t>
+        <w:t xml:space="preserve">« seul en possession de l’immortalité ; (I Tim. VI, 16) »</w:t>
       </w:r>
     </w:p>
     <w:p>
@@ -12950,7 +13121,7 @@
       </w:pPr>
       <w:r>
         <w:rPr/>
-        <w:t xml:space="preserve">Chapitre XII, Deux ordres de créatures.</w:t>
+        <w:t xml:space="preserve">Chapitre XII. Deux ordres de créatures.</w:t>
       </w:r>
     </w:p>
     <w:p>
@@ -12997,7 +13168,7 @@
       </w:pPr>
       <w:r>
         <w:rPr/>
-        <w:t xml:space="preserve">Chapitre XIII, Créatures spirituelles ; matière informe.</w:t>
+        <w:t xml:space="preserve">Chapitre XIII. Créatures spirituelles ; matière informe.</w:t>
       </w:r>
     </w:p>
     <w:p>
@@ -13015,7 +13186,7 @@
       </w:pPr>
       <w:r>
         <w:rPr/>
-        <w:t xml:space="preserve">« Dans le principe, Dieu créa le ciel et « la terre : or , la terre était invisible, informe ; et les ténèbres couvraient la face de « l’abîme (Ibid. 2) ; »</w:t>
+        <w:t xml:space="preserve">« Dans le principe, Dieu créa le ciel et « la terre : or , la terre était invisible, informe ; et les ténèbres couvraient la face de l’abîme ; (Ibid. 2) »</w:t>
       </w:r>
     </w:p>
     <w:p>
@@ -13034,7 +13205,7 @@
       </w:pPr>
       <w:r>
         <w:rPr/>
-        <w:t xml:space="preserve">Chapitre XIV, Profondeur des écritures.</w:t>
+        <w:t xml:space="preserve">Chapitre XIV. Profondeur des écritures.</w:t>
       </w:r>
     </w:p>
     <w:p>
@@ -13053,7 +13224,7 @@
       </w:pPr>
       <w:r>
         <w:rPr/>
-        <w:t xml:space="preserve">Chapitre XV, Vérités constantes, malgré la diversité des interprétations.</w:t>
+        <w:t xml:space="preserve">Chapitre XV. Vérités constantes, malgré la diversité des interprétations.</w:t>
       </w:r>
     </w:p>
     <w:p>
@@ -13099,7 +13270,7 @@
       </w:pPr>
       <w:r>
         <w:rPr/>
-        <w:t xml:space="preserve">« La sagesse a été créée la première (Ecclési. I, 4), »</w:t>
+        <w:t xml:space="preserve">« La sagesse a été créée la première, (Ecclési. I, 4) »</w:t>
       </w:r>
     </w:p>
     <w:p>
@@ -13117,7 +13288,7 @@
       </w:pPr>
       <w:r>
         <w:rPr/>
-        <w:t xml:space="preserve">« Afin que nous soyons la justice de Dieu en lui (II Cor. V, 21) ? »</w:t>
+        <w:t xml:space="preserve">« Afin que nous soyons la justice de Dieu en lui ? (II Cor. V, 21) »</w:t>
       </w:r>
     </w:p>
     <w:p>
@@ -13162,7 +13333,7 @@
       </w:pPr>
       <w:r>
         <w:rPr/>
-        <w:t xml:space="preserve">Chapitre XVI, Contre les contradicteurs de la vérité.</w:t>
+        <w:t xml:space="preserve">Chapitre XVI. Contre les contradicteurs de la vérité.</w:t>
       </w:r>
     </w:p>
     <w:p>
@@ -13188,7 +13359,7 @@
       </w:pPr>
       <w:r>
         <w:rPr/>
-        <w:t xml:space="preserve">« ne me laissez pas dans votre silence (Ps. XXVII, 1) ; »</w:t>
+        <w:t xml:space="preserve">« ne me laissez pas dans votre silence ; (Ps. XXVII, 1) »</w:t>
       </w:r>
     </w:p>
     <w:p>
@@ -13216,7 +13387,7 @@
       </w:pPr>
       <w:r>
         <w:rPr/>
-        <w:t xml:space="preserve">Chapitre XVII, Ce que l’on doit entendre par le ciel et la terre.</w:t>
+        <w:t xml:space="preserve">Chapitre XVII. Ce que l’on doit entendre par le ciel et la terre.</w:t>
       </w:r>
     </w:p>
     <w:p>
@@ -13234,7 +13405,7 @@
       </w:pPr>
       <w:r>
         <w:rPr/>
-        <w:t xml:space="preserve">« Dans le principe, Dieu fit le ciel et la terre (Gen. I, 1). »</w:t>
+        <w:t xml:space="preserve">« Dans le principe, Dieu fit le ciel et la terre. (Gen. I, 1) »</w:t>
       </w:r>
     </w:p>
     <w:p>
@@ -13281,7 +13452,7 @@
       </w:pPr>
       <w:r>
         <w:rPr/>
-        <w:t xml:space="preserve">Chapitre XVIII, On peut donner plusieurs sens a l’écriture.</w:t>
+        <w:t xml:space="preserve">Chapitre XVIII. On peut donner plusieurs sens a l’écriture.</w:t>
       </w:r>
     </w:p>
     <w:p>
@@ -13299,7 +13470,16 @@
       </w:pPr>
       <w:r>
         <w:rPr/>
-        <w:t xml:space="preserve">« La dispute n’est bonne qu’à ruiner la foi des auditeurs (II Tim. II, 4), tandis que la loi édifie « ceux qui en savent le bon usage ; son but est l’amour qui naît d’un cœur pur, d’une bonne conscience et d’une foi sincère (I Tim. I, 8,5), »</w:t>
+        <w:t xml:space="preserve">« La dispute n’est bonne qu’à ruiner la foi des auditeurs, (II Tim. II, 4)</w:t>
+      </w:r>
+    </w:p>
+    <w:p>
+      <w:pPr>
+        <w:pStyle w:val="quote"/>
+      </w:pPr>
+      <w:r>
+        <w:rPr/>
+        <w:t xml:space="preserve">tandis que la loi édifie « ceux qui en savent le bon usage ; son but est l’amour qui naît d’un cœur pur, d’une bonne conscience et d’une foi sincère, (I Tim. I, 8,5) »</w:t>
       </w:r>
     </w:p>
     <w:p>
@@ -13318,7 +13498,7 @@
       </w:pPr>
       <w:r>
         <w:rPr/>
-        <w:t xml:space="preserve">Chapitre XIX, Vérités incontestables.</w:t>
+        <w:t xml:space="preserve">Chapitre XIX. Vérités incontestables.</w:t>
       </w:r>
     </w:p>
     <w:p>
@@ -13337,7 +13517,7 @@
       </w:pPr>
       <w:r>
         <w:rPr/>
-        <w:t xml:space="preserve">Chapitre XX, Interprétations diverses des premières paroles de la genèse.</w:t>
+        <w:t xml:space="preserve">Chapitre XX. Interprétations diverses des premières paroles de la genèse.</w:t>
       </w:r>
     </w:p>
     <w:p>
@@ -13375,7 +13555,7 @@
       </w:pPr>
       <w:r>
         <w:rPr/>
-        <w:t xml:space="preserve">Chapitre XXI, Explications différentes de ces mots : « la Terre était invisible. »</w:t>
+        <w:t xml:space="preserve">Chapitre XXI. Explications différentes de ces mots : « la Terre était invisible. »</w:t>
       </w:r>
     </w:p>
     <w:p>
@@ -13403,7 +13583,7 @@
       </w:pPr>
       <w:r>
         <w:rPr/>
-        <w:t xml:space="preserve">Chapitre XXII, Plusieurs créations de Dieu passées sous silence.</w:t>
+        <w:t xml:space="preserve">Chapitre XXII. Plusieurs créations de Dieu passées sous silence.</w:t>
       </w:r>
     </w:p>
     <w:p>
@@ -13449,7 +13629,7 @@
       </w:pPr>
       <w:r>
         <w:rPr/>
-        <w:t xml:space="preserve">« Que les eaux, inférieures au « firmament, se rassemblent (Gen. I, 9) ! »</w:t>
+        <w:t xml:space="preserve">« Que les eaux, inférieures au « firmament, se rassemblent ! (Gen. I, 9) »</w:t>
       </w:r>
     </w:p>
     <w:p>
@@ -13477,7 +13657,7 @@
       </w:pPr>
       <w:r>
         <w:rPr/>
-        <w:t xml:space="preserve">Chapitre XXIII, Deux espèces de doutes dans l’interprétation de l’écriture.</w:t>
+        <w:t xml:space="preserve">Chapitre XXIII. Deux espèces de doutes dans l’interprétation de l’écriture.</w:t>
       </w:r>
     </w:p>
     <w:p>
@@ -13505,7 +13685,7 @@
       </w:pPr>
       <w:r>
         <w:rPr/>
-        <w:t xml:space="preserve">Chapitre XXIV, Difficultés de déterminer le vrai sens de Moïse entre plusieurs également vrais.</w:t>
+        <w:t xml:space="preserve">Chapitre XXIV. Difficultés de déterminer le vrai sens de Moïse entre plusieurs également vrais.</w:t>
       </w:r>
     </w:p>
     <w:p>
@@ -13533,7 +13713,7 @@
       </w:pPr>
       <w:r>
         <w:rPr/>
-        <w:t xml:space="preserve">Chapitre XXV, Contre ceux qui cherchent a faire prévaloir leur sentiment.</w:t>
+        <w:t xml:space="preserve">Chapitre XXV. Contre ceux qui cherchent a faire prévaloir leur sentiment.</w:t>
       </w:r>
     </w:p>
     <w:p>
@@ -13607,7 +13787,7 @@
       </w:pPr>
       <w:r>
         <w:rPr/>
-        <w:t xml:space="preserve">Chapitre XXVI, Il est digne de l’écriture de renfermer plusieurs sens sous les mêmes paroles.</w:t>
+        <w:t xml:space="preserve">Chapitre XXVI. Il est digne de l’écriture de renfermer plusieurs sens sous les mêmes paroles.</w:t>
       </w:r>
     </w:p>
     <w:p>
@@ -13644,7 +13824,7 @@
       </w:pPr>
       <w:r>
         <w:rPr/>
-        <w:t xml:space="preserve">« et qu’est-ce que l’homme ? est-il quelque chose si vous ne vous souvenez de lui (Ps. VIII, 5) ?) »</w:t>
+        <w:t xml:space="preserve">« et qu’est-ce que l’homme ? est-il quelque chose si vous ne vous souvenez de lui ?) (Ps. VIII, 5) »</w:t>
       </w:r>
     </w:p>
     <w:p>
@@ -13663,7 +13843,7 @@
       </w:pPr>
       <w:r>
         <w:rPr/>
-        <w:t xml:space="preserve">Chapitre XXVII, Abondance de l’écriture.</w:t>
+        <w:t xml:space="preserve">Chapitre XXVII. Abondance de l’écriture.</w:t>
       </w:r>
     </w:p>
     <w:p>
@@ -13691,7 +13871,7 @@
       </w:pPr>
       <w:r>
         <w:rPr/>
-        <w:t xml:space="preserve">Chapitre XXVIII, Des divers sens qu’elle peut recevoir.</w:t>
+        <w:t xml:space="preserve">Chapitre XXVIII. Des divers sens qu’elle peut recevoir.</w:t>
       </w:r>
     </w:p>
     <w:p>
@@ -13747,7 +13927,7 @@
       </w:pPr>
       <w:r>
         <w:rPr/>
-        <w:t xml:space="preserve">Chapitre XXIX, De combien de manières une chose peut être avant une autre.</w:t>
+        <w:t xml:space="preserve">Chapitre XXIX. De combien de manières une chose peut être avant une autre.</w:t>
       </w:r>
     </w:p>
     <w:p>
@@ -13799,7 +13979,7 @@
       </w:pPr>
       <w:r>
         <w:rPr/>
-        <w:t xml:space="preserve">Chapitre XXX, L’Écriture veut être interprétée en Esprit de charité.</w:t>
+        <w:t xml:space="preserve">Chapitre XXX. L’Écriture veut être interprétée en Esprit de charité.</w:t>
       </w:r>
     </w:p>
     <w:p>
@@ -13818,7 +13998,7 @@
       </w:pPr>
       <w:r>
         <w:rPr/>
-        <w:t xml:space="preserve">Chapitre XXXI, Moïse a pu entendre tous les sens véritables qui peuvent se donner à ses paroles.</w:t>
+        <w:t xml:space="preserve">Chapitre XXXI. Moïse a pu entendre tous les sens véritables qui peuvent se donner à ses paroles.</w:t>
       </w:r>
     </w:p>
     <w:p>
@@ -13846,7 +14026,7 @@
       </w:pPr>
       <w:r>
         <w:rPr/>
-        <w:t xml:space="preserve">Chapitre XXXII, Tous les sens véritables prévus par le Saint-Esprit.</w:t>
+        <w:t xml:space="preserve">Chapitre XXXII. Tous les sens véritables prévus par le Saint-Esprit.</w:t>
       </w:r>
     </w:p>
     <w:p>
@@ -13869,14 +14049,14 @@
     </w:p>
     <!--XIII-->
     <w:p>
-      <w:bookmarkStart w:name="XIII" w:id="3166"/>
+      <w:bookmarkStart w:name="XIII" w:id="3206"/>
       <w:r>
         <w:rPr>
           <w:rStyle w:val="id"/>
         </w:rPr>
         <w:t xml:space="preserve">[XIII] </w:t>
       </w:r>
-      <w:bookmarkEnd w:id="3166"/>
+      <w:bookmarkEnd w:id="3206"/>
       <w:r>
         <w:rPr>
           <w:rStyle w:val="pb"/>
@@ -13888,28 +14068,28 @@
       <w:pPr>
         <w:pStyle w:val="Titre1"/>
       </w:pPr>
-      <w:bookmarkStart w:name="XIII" w:id="3167"/>
+      <w:bookmarkStart w:name="XIII" w:id="3207"/>
       <w:r>
         <w:rPr>
           <w:rStyle w:val="id"/>
         </w:rPr>
         <w:t xml:space="preserve">[XIII] </w:t>
       </w:r>
-      <w:bookmarkEnd w:id="3167"/>
+      <w:bookmarkEnd w:id="3207"/>
       <w:r>
         <w:rPr/>
         <w:t xml:space="preserve">XIII. Lumière de la Création</w:t>
       </w:r>
     </w:p>
     <w:p>
-      <w:bookmarkStart w:name="XIII" w:id="3166"/>
+      <w:bookmarkStart w:name="XIII" w:id="3206"/>
       <w:r>
         <w:rPr>
           <w:rStyle w:val="id"/>
         </w:rPr>
         <w:t xml:space="preserve">[XIII] </w:t>
       </w:r>
-      <w:bookmarkEnd w:id="3166"/>
+      <w:bookmarkEnd w:id="3206"/>
       <w:r>
         <w:rPr>
           <w:rStyle w:val="pb"/>
@@ -13939,7 +14119,7 @@
       </w:pPr>
       <w:r>
         <w:rPr/>
-        <w:t xml:space="preserve">Chapitre premier, Invocation. — gratuite munificence de Dieu.</w:t>
+        <w:t xml:space="preserve">Chapitre premier. Invocation. — gratuite munificence de Dieu.</w:t>
       </w:r>
     </w:p>
     <w:p>
@@ -13958,7 +14138,7 @@
       </w:pPr>
       <w:r>
         <w:rPr/>
-        <w:t xml:space="preserve">Chapitre II, Toute créature tient l’être de la pure bonté de Dieu.</w:t>
+        <w:t xml:space="preserve">Chapitre II. Toute créature tient l’être de la pure bonté de Dieu.</w:t>
       </w:r>
     </w:p>
     <w:p>
@@ -14014,7 +14194,7 @@
       </w:pPr>
       <w:r>
         <w:rPr/>
-        <w:t xml:space="preserve">Chapitre III, Tout procède de la grâce de Dieu.</w:t>
+        <w:t xml:space="preserve">Chapitre III. Tout procède de la grâce de Dieu.</w:t>
       </w:r>
     </w:p>
     <w:p>
@@ -14032,7 +14212,7 @@
       </w:pPr>
       <w:r>
         <w:rPr/>
-        <w:t xml:space="preserve">« Que la lumière soit, et la lumière fut (Gen. I, 3), »</w:t>
+        <w:t xml:space="preserve">« Que la lumière soit, et la lumière fut, (Gen. I, 3) »</w:t>
       </w:r>
     </w:p>
     <w:p>
@@ -14051,7 +14231,7 @@
       </w:pPr>
       <w:r>
         <w:rPr/>
-        <w:t xml:space="preserve">Chapitre IV, Dieu n’avait pas besoin des créatures.</w:t>
+        <w:t xml:space="preserve">Chapitre IV. Dieu n’avait pas besoin des créatures.</w:t>
       </w:r>
     </w:p>
     <w:p>
@@ -14070,7 +14250,7 @@
       </w:pPr>
       <w:r>
         <w:rPr/>
-        <w:t xml:space="preserve">Chapitre V, De la trinité.</w:t>
+        <w:t xml:space="preserve">Chapitre V. De la trinité.</w:t>
       </w:r>
     </w:p>
     <w:p>
@@ -14089,7 +14269,7 @@
       </w:pPr>
       <w:r>
         <w:rPr/>
-        <w:t xml:space="preserve">Chapitre VI, Comment l’esprit de Dieu était porté au-dessus des eaux.</w:t>
+        <w:t xml:space="preserve">Chapitre VI. Comment l’esprit de Dieu était porté au-dessus des eaux.</w:t>
       </w:r>
     </w:p>
     <w:p>
@@ -14118,7 +14298,7 @@
       </w:pPr>
       <w:r>
         <w:rPr/>
-        <w:t xml:space="preserve">Chapitre VII, Effets du Saint-Esprit.</w:t>
+        <w:t xml:space="preserve">Chapitre VII. Effets du Saint-Esprit.</w:t>
       </w:r>
     </w:p>
     <w:p>
@@ -14136,7 +14316,7 @@
       </w:pPr>
       <w:r>
         <w:rPr/>
-        <w:t xml:space="preserve">« La charité se répand dans nos cœurs « par le Saint-Esprit qui nous est donné ((Rom. V, 5) ; »</w:t>
+        <w:t xml:space="preserve">« La charité se répand dans nos cœurs « par le Saint-Esprit qui nous est donné ; (Rom. V, 5) »</w:t>
       </w:r>
     </w:p>
     <w:p>
@@ -14154,7 +14334,7 @@
       </w:pPr>
       <w:r>
         <w:rPr/>
-        <w:t xml:space="preserve">« à la science suréminente de la charité du Christ (Ephés. III, 14-19). »</w:t>
+        <w:t xml:space="preserve">« à la science suréminente de la charité du Christ. (Ephés. III, 14-19) »</w:t>
       </w:r>
     </w:p>
     <w:p>
@@ -14182,7 +14362,7 @@
       </w:pPr>
       <w:r>
         <w:rPr/>
-        <w:t xml:space="preserve">Chapitre VIII, L’union avec Dieu, unique félicité des êtres intelligents.</w:t>
+        <w:t xml:space="preserve">Chapitre VIII. L’union avec Dieu, unique félicité des êtres intelligents.</w:t>
       </w:r>
     </w:p>
     <w:p>
@@ -14200,7 +14380,7 @@
       </w:pPr>
       <w:r>
         <w:rPr/>
-        <w:t xml:space="preserve">« et maintenant il est lumière dans le Seigneur (Ephés. V, 8). »</w:t>
+        <w:t xml:space="preserve">« et maintenant il est lumière dans le Seigneur. (Ephés. V, 8) »</w:t>
       </w:r>
     </w:p>
     <w:p>
@@ -14218,7 +14398,7 @@
       </w:pPr>
       <w:r>
         <w:rPr/>
-        <w:t xml:space="preserve">« Vous êtes, ô mon Dieu, la lumière de nos ténèbres (Ps. XVII, 29), »</w:t>
+        <w:t xml:space="preserve">« Vous êtes, ô mon Dieu, la lumière de nos ténèbres, (Ps. XVII, 29) »</w:t>
       </w:r>
     </w:p>
     <w:p>
@@ -14236,7 +14416,7 @@
       </w:pPr>
       <w:r>
         <w:rPr/>
-        <w:t xml:space="preserve">« et notre nuit rayonne comme le jour à son midi (Ps. CXXXVIII, 12). »</w:t>
+        <w:t xml:space="preserve">« et notre nuit rayonne comme le jour à son midi. (Ps. CXXXVIII, 12) »</w:t>
       </w:r>
     </w:p>
     <w:p>
@@ -14255,7 +14435,7 @@
       </w:pPr>
       <w:r>
         <w:rPr/>
-        <w:t xml:space="preserve">Chapitre IX, Pourquoi il est dit, seulement du Saint-Esprit, qu’il était porté sur les eaux.</w:t>
+        <w:t xml:space="preserve">Chapitre IX. Pourquoi il est dit, seulement du Saint-Esprit, qu’il était porté sur les eaux.</w:t>
       </w:r>
     </w:p>
     <w:p>
@@ -14310,7 +14490,7 @@
       </w:pPr>
       <w:r>
         <w:rPr/>
-        <w:t xml:space="preserve">« je trouve ma joie dans cette heureuse promesse : Nous irons à la maison du Seigneur (Ps. CXXXI, 1). »</w:t>
+        <w:t xml:space="preserve">« je trouve ma joie dans cette heureuse promesse : Nous irons à la maison du Seigneur. (Ps. CXXXI, 1) »</w:t>
       </w:r>
     </w:p>
     <w:p>
@@ -14329,7 +14509,7 @@
       </w:pPr>
       <w:r>
         <w:rPr/>
-        <w:t xml:space="preserve">Chapitre X, Bonheur des pures intelligences.</w:t>
+        <w:t xml:space="preserve">Chapitre X. Bonheur des pures intelligences.</w:t>
       </w:r>
     </w:p>
     <w:p>
@@ -14347,7 +14527,7 @@
       </w:pPr>
       <w:r>
         <w:rPr/>
-        <w:t xml:space="preserve">« Que la lumière soit, et la « lumière fut (Gen. I, 3). »</w:t>
+        <w:t xml:space="preserve">« Que la lumière soit, et la « lumière fut. (Gen. I, 3) »</w:t>
       </w:r>
     </w:p>
     <w:p>
@@ -14366,7 +14546,7 @@
       </w:pPr>
       <w:r>
         <w:rPr/>
-        <w:t xml:space="preserve">Chapitre XI, Image de la trinité dans l’Homme.</w:t>
+        <w:t xml:space="preserve">Chapitre XI. Image de la trinité dans l’Homme.</w:t>
       </w:r>
     </w:p>
     <w:p>
@@ -14409,7 +14589,7 @@
       </w:pPr>
       <w:r>
         <w:rPr/>
-        <w:t xml:space="preserve">Chapitre XII, Dieu procède en l’institution de l’Église comme dans la création du monde.</w:t>
+        <w:t xml:space="preserve">Chapitre XII. Dieu procède en l’institution de l’Église comme dans la création du monde.</w:t>
       </w:r>
     </w:p>
     <w:p>
@@ -14436,7 +14616,7 @@
       </w:pPr>
       <w:r>
         <w:rPr/>
-        <w:t xml:space="preserve">dans le profond abîme de vos jugements (Ps. XXXV, 7). »</w:t>
+        <w:t xml:space="preserve">dans le profond abîme de vos jugements. (Ps. XXXV, 7) »</w:t>
       </w:r>
     </w:p>
     <w:p>
@@ -14454,7 +14634,7 @@
       </w:pPr>
       <w:r>
         <w:rPr/>
-        <w:t xml:space="preserve">« Que la lumière soit ! — Faites pénitence ; le royaume des cieux est proche (Matth. III, 12) ! — Faites pénitence ; que la lumière soit ! »</w:t>
+        <w:t xml:space="preserve">« Que la lumière soit ! — Faites pénitence ; le royaume des cieux est proche ! (Matth. III, 12) — Faites pénitence ; que la lumière soit ! »</w:t>
       </w:r>
     </w:p>
     <w:p>
@@ -14472,17 +14652,17 @@
       </w:pPr>
       <w:r>
         <w:rPr/>
-        <w:t xml:space="preserve">« Et nous voilà, ténèbres autrefois, maintenant lumière dans le Seigneur (Ephés. 5,8). »</w:t>
-      </w:r>
-    </w:p>
-    <!---->
-    <w:p>
-      <w:pPr>
-        <w:pStyle w:val="Titre2"/>
-      </w:pPr>
-      <w:r>
-        <w:rPr/>
-        <w:t xml:space="preserve">Chapitre XIII, Notre renouvellement n’est jamais parfait en cette vie.</w:t>
+        <w:t xml:space="preserve">« Et nous voilà, ténèbres autrefois, maintenant lumière dans le Seigneur. (Ephés. 5,8) »</w:t>
+      </w:r>
+    </w:p>
+    <!---->
+    <w:p>
+      <w:pPr>
+        <w:pStyle w:val="Titre2"/>
+      </w:pPr>
+      <w:r>
+        <w:rPr/>
+        <w:t xml:space="preserve">Chapitre XIII. Notre renouvellement n’est jamais parfait en cette vie.</w:t>
       </w:r>
     </w:p>
     <w:p>
@@ -14554,16 +14734,25 @@
       </w:pPr>
       <w:r>
         <w:rPr/>
-        <w:t xml:space="preserve">« Ne vous conformez pas au siècle, mais réformez-vous dans le renouvellement de l’esprit (Rom. XII, 20). Ne soyez pas comme les enfants « sans intelligence ; mais, comme les plus petits d’entre eux, soyez sans malice, pour arriver à la perfection de l’esprit (I Cor. XIV, 20). »</w:t>
-      </w:r>
-    </w:p>
-    <w:p>
-      <w:pPr>
-        <w:pStyle w:val="quote"/>
-      </w:pPr>
-      <w:r>
-        <w:rPr/>
-        <w:t xml:space="preserve">« Ô Galates insensés ! s’écrie-t-il, qui vous a donc fascinés (Gal. III, 1) ? »</w:t>
+        <w:t xml:space="preserve">« Ne vous conformez pas au siècle, mais réformez-vous dans le renouvellement de l’esprit. (Rom. XII, 20)</w:t>
+      </w:r>
+    </w:p>
+    <w:p>
+      <w:pPr>
+        <w:pStyle w:val="quote"/>
+      </w:pPr>
+      <w:r>
+        <w:rPr/>
+        <w:t xml:space="preserve">Ne soyez pas comme les enfants « sans intelligence ; mais, comme les plus petits d’entre eux, soyez sans malice, pour arriver à la perfection de l’esprit. (I Cor. XIV, 20) »</w:t>
+      </w:r>
+    </w:p>
+    <w:p>
+      <w:pPr>
+        <w:pStyle w:val="quote"/>
+      </w:pPr>
+      <w:r>
+        <w:rPr/>
+        <w:t xml:space="preserve">« Ô Galates insensés ! s’écrie-t-il, qui vous a donc fascinés ? (Gal. III, 1) »</w:t>
       </w:r>
     </w:p>
     <w:p>
@@ -14582,7 +14771,7 @@
       </w:pPr>
       <w:r>
         <w:rPr/>
-        <w:t xml:space="preserve">Chapitre XIV, L’âme est soutenue par la foi et l’espérance.</w:t>
+        <w:t xml:space="preserve">Chapitre XIV. L’âme est soutenue par la foi et l’espérance.</w:t>
       </w:r>
     </w:p>
     <w:p>
@@ -14638,7 +14827,7 @@
       </w:pPr>
       <w:r>
         <w:rPr/>
-        <w:t xml:space="preserve">Chapitre XV,L’écriture Sainte comparée au firmament et les anges aux eaux supérieures (Gen. i, 6).</w:t>
+        <w:t xml:space="preserve">Chapitre XV.L’écriture Sainte comparée au firmament et les anges aux eaux supérieures (Gen. i, 6).</w:t>
       </w:r>
     </w:p>
     <w:p>
@@ -14656,7 +14845,16 @@
       </w:pPr>
       <w:r>
         <w:rPr/>
-        <w:t xml:space="preserve">« Le ciel sera roulé comme un livre (Is. XXIV, 4), et il est maintenant étendu comme une peau (Ps. CIII, 2) »</w:t>
+        <w:t xml:space="preserve">« Le ciel sera roulé comme un livre, (Is. XXIV, 4)</w:t>
+      </w:r>
+    </w:p>
+    <w:p>
+      <w:pPr>
+        <w:pStyle w:val="quote"/>
+      </w:pPr>
+      <w:r>
+        <w:rPr/>
+        <w:t xml:space="preserve">et il est maintenant étendu comme une peau. (Ps. CIII, 2) »</w:t>
       </w:r>
     </w:p>
     <w:p>
@@ -14720,7 +14918,7 @@
       </w:pPr>
       <w:r>
         <w:rPr/>
-        <w:t xml:space="preserve">« Le ciel même et la terre passeront, mais vos paroles ne passeront point (Matth. XXIV, 35). »</w:t>
+        <w:t xml:space="preserve">« Le ciel même et la terre passeront, mais vos paroles ne passeront point. (Matth. XXIV, 35) »</w:t>
       </w:r>
     </w:p>
     <w:p>
@@ -14739,7 +14937,7 @@
       </w:pPr>
       <w:r>
         <w:rPr/>
-        <w:t xml:space="preserve">Chapitre XVI, Nul ne connaît Dieu, comme Dieu se connaît, lui-même.</w:t>
+        <w:t xml:space="preserve">Chapitre XVI. Nul ne connaît Dieu, comme Dieu se connaît, lui-même.</w:t>
       </w:r>
     </w:p>
     <w:p>
@@ -14757,7 +14955,7 @@
       </w:pPr>
       <w:r>
         <w:rPr/>
-        <w:t xml:space="preserve">« en votre présence comme une terre sans eau (Ps. CXIII, 6). »</w:t>
+        <w:t xml:space="preserve">« en votre présence comme une terre sans eau. (Ps. CXIII, 6) »</w:t>
       </w:r>
     </w:p>
     <w:p>
@@ -14776,7 +14974,7 @@
       </w:pPr>
       <w:r>
         <w:rPr/>
-        <w:t xml:space="preserve">Chapitre XVII, Comment on peut entendre la création de la mer et de la terre (Gen. I, 9, 11).</w:t>
+        <w:t xml:space="preserve">Chapitre XVII. Comment on peut entendre la création de la mer et de la terre (Gen. I, 9, 11).</w:t>
       </w:r>
     </w:p>
     <w:p>
@@ -14794,7 +14992,7 @@
       </w:pPr>
       <w:r>
         <w:rPr/>
-        <w:t xml:space="preserve">« cette mer est à vous ; elle est votre ouvrage ; et cette terre aride a été formée par vos mains (Ps. XCIV, 5). »</w:t>
+        <w:t xml:space="preserve">« cette mer est à vous ; elle est votre ouvrage ; et cette terre aride a été formée par vos mains. (Ps. XCIV, 5) »</w:t>
       </w:r>
     </w:p>
     <w:p>
@@ -14822,7 +15020,7 @@
       </w:pPr>
       <w:r>
         <w:rPr/>
-        <w:t xml:space="preserve">Chapitre XVIII, Les justes peuvent être comparés aux astres (Gen. I, 14).</w:t>
+        <w:t xml:space="preserve">Chapitre XVIII. Les justes peuvent être comparés aux astres (Gen. I, 14).</w:t>
       </w:r>
     </w:p>
     <w:p>
@@ -14850,7 +15048,7 @@
       </w:pPr>
       <w:r>
         <w:rPr/>
-        <w:t xml:space="preserve">« jette son éclat en son temps (Is. LVIII, 7, 8) ; »</w:t>
+        <w:t xml:space="preserve">« jette son éclat en son temps ; (Is. LVIII, 7, 8) »</w:t>
       </w:r>
     </w:p>
     <w:p>
@@ -14877,7 +15075,43 @@
       </w:pPr>
       <w:r>
         <w:rPr/>
-        <w:t xml:space="preserve">« l’antique institution est passée, et la nouvelle se lève (I Cor. V, 17), et notre salut est plus près de nous que lorsque nous avons commencé de croire ; la nuit a précédé, et le jour arrive (Rom. XIII, 11) ; et vous couronnerez l’année de votre bénédiction (LXIV, 2), quand vous enverrez des ouvriers dans votre moisson (Matth. IX, 38) ensemencée par d’autres mains (Jean IV, 38) ; »</w:t>
+        <w:t xml:space="preserve">« l’antique institution est passée, et la nouvelle se lève, (I Cor. V, 17)</w:t>
+      </w:r>
+    </w:p>
+    <w:p>
+      <w:pPr>
+        <w:pStyle w:val="quote"/>
+      </w:pPr>
+      <w:r>
+        <w:rPr/>
+        <w:t xml:space="preserve">et notre salut est plus près de nous que lorsque nous avons commencé de croire ; la nuit a précédé, et le jour arrive ; (Rom. XIII, 11)</w:t>
+      </w:r>
+    </w:p>
+    <w:p>
+      <w:pPr>
+        <w:pStyle w:val="quote"/>
+      </w:pPr>
+      <w:r>
+        <w:rPr/>
+        <w:t xml:space="preserve">et vous couronnerez l’année de votre bénédiction, (LXIV, 2)</w:t>
+      </w:r>
+    </w:p>
+    <w:p>
+      <w:pPr>
+        <w:pStyle w:val="quote"/>
+      </w:pPr>
+      <w:r>
+        <w:rPr/>
+        <w:t xml:space="preserve">quand vous enverrez des ouvriers dans votre moisson (Matth. IX, 38)</w:t>
+      </w:r>
+    </w:p>
+    <w:p>
+      <w:pPr>
+        <w:pStyle w:val="quote"/>
+      </w:pPr>
+      <w:r>
+        <w:rPr/>
+        <w:t xml:space="preserve">ensemencée par d’autres mains ; (Jean IV, 38) »</w:t>
       </w:r>
     </w:p>
     <w:p>
@@ -14923,7 +15157,7 @@
       </w:pPr>
       <w:r>
         <w:rPr/>
-        <w:t xml:space="preserve">Chapitre XIX, Voie de la perfection (Gen. I, 14).</w:t>
+        <w:t xml:space="preserve">Chapitre XIX. Voie de la perfection (Gen. I, 14).</w:t>
       </w:r>
     </w:p>
     <w:p>
@@ -14941,7 +15175,7 @@
       </w:pPr>
       <w:r>
         <w:rPr/>
-        <w:t xml:space="preserve">« rendez justice à l’orphelin, et maintenez le droit de la veuve (Is. I, 16, 17), »</w:t>
+        <w:t xml:space="preserve">« rendez justice à l’orphelin, et maintenez le droit de la veuve, (Is. I, 16, 17) »</w:t>
       </w:r>
     </w:p>
     <w:p>
@@ -14997,7 +15231,7 @@
       </w:pPr>
       <w:r>
         <w:rPr/>
-        <w:t xml:space="preserve">Chapitre XX, Sens mystique de ces paroles : « que les eaux produisent les reptiles et les oiseaux (Gen. I, 20). »</w:t>
+        <w:t xml:space="preserve">Chapitre XX. Sens mystique de ces paroles : « que les eaux produisent les reptiles et les oiseaux (Gen. I, 20). »</w:t>
       </w:r>
     </w:p>
     <w:p>
@@ -15080,7 +15314,7 @@
       </w:pPr>
       <w:r>
         <w:rPr/>
-        <w:t xml:space="preserve">Chapitre XXI, Interprétation mystique des animaux terrestres (Gen. I, 24).</w:t>
+        <w:t xml:space="preserve">Chapitre XXI. Interprétation mystique des animaux terrestres (Gen. I, 24).</w:t>
       </w:r>
     </w:p>
     <w:p>
@@ -15098,7 +15332,7 @@
       </w:pPr>
       <w:r>
         <w:rPr/>
-        <w:t xml:space="preserve">« le don des langues, témoignage pour les infidèles et non pour les fidèles (I Cor. XIV, 22) ? »</w:t>
+        <w:t xml:space="preserve">« le don des langues, témoignage pour les infidèles et non pour les fidèles ? (I Cor. XIV, 22) »</w:t>
       </w:r>
     </w:p>
     <w:p>
@@ -15152,7 +15386,16 @@
       </w:pPr>
       <w:r>
         <w:rPr/>
-        <w:t xml:space="preserve">«Cherchez le Seigneur, et votre âme vivra (Ps. LXVIII, 33) ; votre terre produira une âme vivante. Ne vous conformez pas au siècle (Rom. XII, 2) »</w:t>
+        <w:t xml:space="preserve">«Cherchez le Seigneur, et votre âme vivra ; (Ps. LXVIII, 33)</w:t>
+      </w:r>
+    </w:p>
+    <w:p>
+      <w:pPr>
+        <w:pStyle w:val="quote"/>
+      </w:pPr>
+      <w:r>
+        <w:rPr/>
+        <w:t xml:space="preserve">votre terre produira une âme vivante. Ne vous conformez pas au siècle (Rom. XII, 2) »</w:t>
       </w:r>
     </w:p>
     <w:p>
@@ -15198,7 +15441,7 @@
       </w:pPr>
       <w:r>
         <w:rPr/>
-        <w:t xml:space="preserve">« Agissez en vos œuvres avec douceur, et vous serez aimé de tous les hommes (Ecclési. III,19). »</w:t>
+        <w:t xml:space="preserve">« Agissez en vos œuvres avec douceur, et vous serez aimé de tous les hommes. (Ecclési. III,19) »</w:t>
       </w:r>
     </w:p>
     <w:p>
@@ -15217,7 +15460,7 @@
       </w:pPr>
       <w:r>
         <w:rPr/>
-        <w:t xml:space="preserve">Chapitre XXII, Vie de l’âme renouvelée (Gen. I, 26).</w:t>
+        <w:t xml:space="preserve">Chapitre XXII. Vie de l’âme renouvelée (Gen. I, 26).</w:t>
       </w:r>
     </w:p>
     <w:p>
@@ -15235,7 +15478,7 @@
       </w:pPr>
       <w:r>
         <w:rPr/>
-        <w:t xml:space="preserve">« Ne vous conformez pas au siècle ; Mais réformez vous en renouvellement de l’esprit (Rom. XII, 2). »</w:t>
+        <w:t xml:space="preserve">« Ne vous conformez pas au siècle ; Mais réformez vous en renouvellement de l’esprit. (Rom. XII, 2) »</w:t>
       </w:r>
     </w:p>
     <w:p>
@@ -15253,7 +15496,7 @@
       </w:pPr>
       <w:r>
         <w:rPr/>
-        <w:t xml:space="preserve">« Faisons l’homme à notre image et ressemblance (Gen. I, 26), »</w:t>
+        <w:t xml:space="preserve">« Faisons l’homme à notre image et ressemblance, (Gen. I, 26) »</w:t>
       </w:r>
     </w:p>
     <w:p>
@@ -15271,7 +15514,7 @@
       </w:pPr>
       <w:r>
         <w:rPr/>
-        <w:t xml:space="preserve">« Réformez-vous en renouvellement d’esprit, pour reconnaître la volonté de Dieu, pour savoir ce qui est bon, ce qui lui plaît, ce qui est parfait (Rom. XII, 2). »</w:t>
+        <w:t xml:space="preserve">« Réformez-vous en renouvellement d’esprit, pour reconnaître la volonté de Dieu, pour savoir ce qui est bon, ce qui lui plaît, ce qui est parfait. (Rom. XII, 2) »</w:t>
       </w:r>
     </w:p>
     <w:p>
@@ -15308,7 +15551,7 @@
       </w:pPr>
       <w:r>
         <w:rPr/>
-        <w:t xml:space="preserve">Chapitre XXIII, De qui l’homme spirituel peut juger (Gen. I, 26)</w:t>
+        <w:t xml:space="preserve">Chapitre XXIII. De qui l’homme spirituel peut juger (Gen. I, 26)</w:t>
       </w:r>
     </w:p>
     <w:p>
@@ -15326,16 +15569,16 @@
       </w:pPr>
       <w:r>
         <w:rPr/>
-        <w:t xml:space="preserve">« ce qui est de l’Esprit de Dieu (I Cor. II, 14). »</w:t>
-      </w:r>
-    </w:p>
-    <w:p>
-      <w:pPr>
-        <w:pStyle w:val="quote"/>
-      </w:pPr>
-      <w:r>
-        <w:rPr/>
-        <w:t xml:space="preserve">« Déchu de la gloire, par défaut d’intelligence, n’est-il pas descendu au rang des brutes, ne leur est-il pas devenu semblable (Ps. XLVIII, 13) ? »</w:t>
+        <w:t xml:space="preserve">« ce qui est de l’Esprit de Dieu. (I Cor. II, 14) »</w:t>
+      </w:r>
+    </w:p>
+    <w:p>
+      <w:pPr>
+        <w:pStyle w:val="quote"/>
+      </w:pPr>
+      <w:r>
+        <w:rPr/>
+        <w:t xml:space="preserve">« Déchu de la gloire, par défaut d’intelligence, n’est-il pas descendu au rang des brutes, ne leur est-il pas devenu semblable ? (Ps. XLVIII, 13) »</w:t>
       </w:r>
     </w:p>
     <w:p>
@@ -15353,7 +15596,7 @@
       </w:pPr>
       <w:r>
         <w:rPr/>
-        <w:t xml:space="preserve">« nous, votre ouvrage, créés dans les bonnes œuvres (Ephés. II, 10), »</w:t>
+        <w:t xml:space="preserve">« nous, votre ouvrage, créés dans les bonnes œuvres, (Ephés. II, 10) »</w:t>
       </w:r>
     </w:p>
     <w:p>
@@ -15381,7 +15624,7 @@
       </w:pPr>
       <w:r>
         <w:rPr/>
-        <w:t xml:space="preserve">« même spirituel, et renouvelé dans la connaissance de Dieu, selon l’image du Créateur (Coloss. III, 10), »</w:t>
+        <w:t xml:space="preserve">« même spirituel, et renouvelé dans la connaissance de Dieu, selon l’image du Créateur, (Coloss. III, 10) »</w:t>
       </w:r>
     </w:p>
     <w:p>
@@ -15408,7 +15651,7 @@
       </w:pPr>
       <w:r>
         <w:rPr/>
-        <w:t xml:space="preserve">« l’arbre se connaît par son fruit (Math. VII, 20). »</w:t>
+        <w:t xml:space="preserve">« l’arbre se connaît par son fruit. (Math. VII, 20) »</w:t>
       </w:r>
     </w:p>
     <w:p>
@@ -15435,7 +15678,7 @@
       </w:pPr>
       <w:r>
         <w:rPr/>
-        <w:t xml:space="preserve">« Pourquoi jugerait-il ceux de dehors (I Cor. V, 12), »</w:t>
+        <w:t xml:space="preserve">« Pourquoi jugerait-il ceux de dehors, (I Cor. V, 12) »</w:t>
       </w:r>
     </w:p>
     <w:p>
@@ -15481,7 +15724,7 @@
       </w:pPr>
       <w:r>
         <w:rPr/>
-        <w:t xml:space="preserve">Chapitre XXIV, Pourquoi Dieu a béni l’Homme, les poissons et les oiseaux ?</w:t>
+        <w:t xml:space="preserve">Chapitre XXIV. Pourquoi Dieu a béni l’Homme, les poissons et les oiseaux ?</w:t>
       </w:r>
     </w:p>
     <w:p>
@@ -15527,7 +15770,7 @@
       </w:pPr>
       <w:r>
         <w:rPr/>
-        <w:t xml:space="preserve">« Dans le principe, Dieu créa le ciel et la terre (Gen I, 1). »</w:t>
+        <w:t xml:space="preserve">« Dans le principe, Dieu créa le ciel et la terre. (Gen I, 1) »</w:t>
       </w:r>
     </w:p>
     <w:p>
@@ -15564,7 +15807,7 @@
       </w:pPr>
       <w:r>
         <w:rPr/>
-        <w:t xml:space="preserve">Chapitre XXV, Les fruits de la terre figurent les œuvres de piété (Gen. I, 29).</w:t>
+        <w:t xml:space="preserve">Chapitre XXV. Les fruits de la terre figurent les œuvres de piété (Gen. I, 29).</w:t>
       </w:r>
     </w:p>
     <w:p>
@@ -15629,7 +15872,7 @@
       </w:pPr>
       <w:r>
         <w:rPr/>
-        <w:t xml:space="preserve">Chapitre XXVI, Le fruit des œuvres de miséricorde est dans la bonne volonté.</w:t>
+        <w:t xml:space="preserve">Chapitre XXVI. Le fruit des œuvres de miséricorde est dans la bonne volonté.</w:t>
       </w:r>
     </w:p>
     <w:p>
@@ -15701,7 +15944,7 @@
       </w:pPr>
       <w:r>
         <w:rPr/>
-        <w:t xml:space="preserve">« Dans la tribulation vous avez dilaté mon cœur (Ps. IV, 2), »</w:t>
+        <w:t xml:space="preserve">« Dans la tribulation vous avez dilaté mon cœur, (Ps. IV, 2) »</w:t>
       </w:r>
     </w:p>
     <w:p>
@@ -15719,7 +15962,7 @@
       </w:pPr>
       <w:r>
         <w:rPr/>
-        <w:t xml:space="preserve">« Vous savez, ajoute-t-il, vous savez, Philippiens, que depuis mon départ de Macédoine pour les premières prédications de 1’Evangile, nulle autre Église n’a eu communication avec moi en ce qui est de donner et de recevoir ; je n’ai rien reçu que de vous seuls, qui m’avez envoyé par deux fois à Thessalonique de quoi subvenir à mes besoins (Philip. IV, 14-16). »</w:t>
+        <w:t xml:space="preserve">« Vous savez, ajoute-t-il, vous savez, Philippiens, que depuis mon départ de Macédoine pour les premières prédications de 1’Evangile, nulle autre Église n’a eu communication avec moi en ce qui est de donner et de recevoir ; je n’ai rien reçu que de vous seuls, qui m’avez envoyé par deux fois à Thessalonique de quoi subvenir à mes besoins. (Philip. IV, 14-16) »</w:t>
       </w:r>
     </w:p>
     <w:p>
@@ -15746,7 +15989,7 @@
       </w:pPr>
       <w:r>
         <w:rPr/>
-        <w:t xml:space="preserve">« Ce n’est pas le don, c’est le fruit que je cherche (Ibid. 17). »</w:t>
+        <w:t xml:space="preserve">« Ce n’est pas le don, c’est le fruit que je cherche. (Ibid. 17) »</w:t>
       </w:r>
     </w:p>
     <w:p>
@@ -15793,7 +16036,7 @@
       </w:pPr>
       <w:r>
         <w:rPr/>
-        <w:t xml:space="preserve">Chapitre XXVII, Signification des poissons et des baleines.</w:t>
+        <w:t xml:space="preserve">Chapitre XXVII. Signification des poissons et des baleines.</w:t>
       </w:r>
     </w:p>
     <w:p>
@@ -15812,7 +16055,7 @@
       </w:pPr>
       <w:r>
         <w:rPr/>
-        <w:t xml:space="preserve">Chapitre XXVIII, Pourquoi Dieu dit que ses œuvres étaient très bonnes (Gen. I, 31).</w:t>
+        <w:t xml:space="preserve">Chapitre XXVIII. Pourquoi Dieu dit que ses œuvres étaient très bonnes (Gen. I, 31).</w:t>
       </w:r>
     </w:p>
     <w:p>
@@ -15831,7 +16074,7 @@
       </w:pPr>
       <w:r>
         <w:rPr/>
-        <w:t xml:space="preserve">Chapitre XXIX, Comment Dieu à vu huit fois que ses œuvres étaient bonnes.</w:t>
+        <w:t xml:space="preserve">Chapitre XXIX. Comment Dieu à vu huit fois que ses œuvres étaient bonnes.</w:t>
       </w:r>
     </w:p>
     <w:p>
@@ -15876,7 +16119,7 @@
       </w:pPr>
       <w:r>
         <w:rPr/>
-        <w:t xml:space="preserve">Chapitre XXX, Rêveries manichéennes.</w:t>
+        <w:t xml:space="preserve">Chapitre XXX. Rêveries manichéennes.</w:t>
       </w:r>
     </w:p>
     <w:p>
@@ -15904,7 +16147,7 @@
       </w:pPr>
       <w:r>
         <w:rPr/>
-        <w:t xml:space="preserve">Chapitre XXXI, Le fidèle voit par l’esprit de dieu, et dieu voit en lui que ses œuvres sont bonnes.</w:t>
+        <w:t xml:space="preserve">Chapitre XXXI. Le fidèle voit par l’esprit de dieu, et dieu voit en lui que ses œuvres sont bonnes.</w:t>
       </w:r>
     </w:p>
     <w:p>
@@ -15940,7 +16183,7 @@
       </w:pPr>
       <w:r>
         <w:rPr/>
-        <w:t xml:space="preserve">« Ce n’est pas vous qui parlez (Matth. X, 20) ; »</w:t>
+        <w:t xml:space="preserve">« Ce n’est pas vous qui parlez ; (Matth. X, 20) »</w:t>
       </w:r>
     </w:p>
     <w:p>
@@ -15967,7 +16210,7 @@
       </w:pPr>
       <w:r>
         <w:rPr/>
-        <w:t xml:space="preserve">« car l’amour se répand. Dans nos cœurs par l’Esprit saint qui nous est donné (Rom. V, 5) : »</w:t>
+        <w:t xml:space="preserve">« car l’amour se répand. Dans nos cœurs par l’Esprit saint qui nous est donné : (Rom. V, 5) »</w:t>
       </w:r>
     </w:p>
     <w:p>
@@ -15986,7 +16229,7 @@
       </w:pPr>
       <w:r>
         <w:rPr/>
-        <w:t xml:space="preserve">Chapitre XXXII, Vue de la création.</w:t>
+        <w:t xml:space="preserve">Chapitre XXXII. Vue de la création.</w:t>
       </w:r>
     </w:p>
     <w:p>
@@ -16033,7 +16276,7 @@
       </w:pPr>
       <w:r>
         <w:rPr/>
-        <w:t xml:space="preserve">Chapitre XXXIII, Dieu a créé le monde d’une matière créée par lui au même temps.</w:t>
+        <w:t xml:space="preserve">Chapitre XXXIII. Dieu a créé le monde d’une matière créée par lui au même temps.</w:t>
       </w:r>
     </w:p>
     <w:p>
@@ -16061,7 +16304,7 @@
       </w:pPr>
       <w:r>
         <w:rPr/>
-        <w:t xml:space="preserve">Chapitre XXXIV, Sens mystique de la creation.</w:t>
+        <w:t xml:space="preserve">Chapitre XXXIV. Sens mystique de la creation.</w:t>
       </w:r>
     </w:p>
     <w:p>
@@ -16099,7 +16342,7 @@
       </w:pPr>
       <w:r>
         <w:rPr/>
-        <w:t xml:space="preserve">Chapitre XXXV, « seigneur, donnez-nous votre paix ! »</w:t>
+        <w:t xml:space="preserve">Chapitre XXXV. « seigneur, donnez-nous votre paix ! »</w:t>
       </w:r>
     </w:p>
     <w:p>
@@ -16127,7 +16370,7 @@
       </w:pPr>
       <w:r>
         <w:rPr/>
-        <w:t xml:space="preserve">Chapitre XXXVI, Le septième jour n’a pas eu de soir.</w:t>
+        <w:t xml:space="preserve">Chapitre XXXVI. Le septième jour n’a pas eu de soir.</w:t>
       </w:r>
     </w:p>
     <w:p>
@@ -16146,7 +16389,7 @@
       </w:pPr>
       <w:r>
         <w:rPr/>
-        <w:t xml:space="preserve">Chapitre XXXVII, Comment Dieu se repose en nous.</w:t>
+        <w:t xml:space="preserve">Chapitre XXXVII. Comment Dieu se repose en nous.</w:t>
       </w:r>
     </w:p>
     <w:p>
@@ -16165,7 +16408,7 @@
       </w:pPr>
       <w:r>
         <w:rPr/>
-        <w:t xml:space="preserve">Chapitre XXXVIII, Différence entre la connaissance de Dieu et celle des Hommes.</w:t>
+        <w:t xml:space="preserve">Chapitre XXXVIII. Différence entre la connaissance de Dieu et celle des Hommes.</w:t>
       </w:r>
     </w:p>
     <w:p>

</xml_diff>